<commit_message>
me rindo, espero que con esto sirva :(
</commit_message>
<xml_diff>
--- a/textos/Regex.docx
+++ b/textos/Regex.docx
@@ -22,6 +22,142 @@
         <w:t>Raúl García Pablos</w:t>
       </w:r>
     </w:p>
+    <w:p>
+      <w:pPr>
+        <w:pStyle w:val="Prrafodelista"/>
+        <w:numPr>
+          <w:ilvl w:val="0"/>
+          <w:numId w:val="14"/>
+        </w:numPr>
+      </w:pPr>
+      <w:r>
+        <w:t xml:space="preserve">Crea una expresión regular que sirva para validar un DNI </w:t>
+      </w:r>
+    </w:p>
+    <w:p>
+      <w:pPr>
+        <w:pStyle w:val="Prrafodelista"/>
+        <w:numPr>
+          <w:ilvl w:val="0"/>
+          <w:numId w:val="14"/>
+        </w:numPr>
+      </w:pPr>
+      <w:r>
+        <w:t>Crea una expresión regular que sirva para validar</w:t>
+      </w:r>
+      <w:r>
+        <w:t xml:space="preserve"> una fecha (</w:t>
+      </w:r>
+      <w:proofErr w:type="spellStart"/>
+      <w:r>
+        <w:t>dd</w:t>
+      </w:r>
+      <w:proofErr w:type="spellEnd"/>
+      <w:r>
+        <w:t>/mm/</w:t>
+      </w:r>
+      <w:proofErr w:type="spellStart"/>
+      <w:r>
+        <w:t>aaa</w:t>
+      </w:r>
+      <w:proofErr w:type="spellEnd"/>
+      <w:r>
+        <w:t>)</w:t>
+      </w:r>
+    </w:p>
+    <w:p>
+      <w:pPr>
+        <w:pStyle w:val="Prrafodelista"/>
+        <w:numPr>
+          <w:ilvl w:val="0"/>
+          <w:numId w:val="14"/>
+        </w:numPr>
+      </w:pPr>
+      <w:r>
+        <w:t>Crea una expresión regular que sirva para validar</w:t>
+      </w:r>
+      <w:r>
+        <w:t xml:space="preserve"> un número real</w:t>
+      </w:r>
+    </w:p>
+    <w:p>
+      <w:pPr>
+        <w:pStyle w:val="Prrafodelista"/>
+        <w:numPr>
+          <w:ilvl w:val="0"/>
+          <w:numId w:val="14"/>
+        </w:numPr>
+      </w:pPr>
+      <w:r>
+        <w:t xml:space="preserve">Crea una expresión regular que sirva para </w:t>
+      </w:r>
+      <w:r>
+        <w:t>buscar en el texto todas las fechas (“</w:t>
+      </w:r>
+      <w:proofErr w:type="spellStart"/>
+      <w:r>
+        <w:t>díaXX</w:t>
+      </w:r>
+      <w:proofErr w:type="spellEnd"/>
+      <w:r>
+        <w:t>” de “mes” de “año”)</w:t>
+      </w:r>
+    </w:p>
+    <w:p>
+      <w:pPr>
+        <w:pStyle w:val="Prrafodelista"/>
+        <w:numPr>
+          <w:ilvl w:val="0"/>
+          <w:numId w:val="14"/>
+        </w:numPr>
+      </w:pPr>
+      <w:r>
+        <w:t xml:space="preserve">Crea una expresión regular que sirva para </w:t>
+      </w:r>
+      <w:r>
+        <w:t>buscar en el texto todas las palabras acentuadas</w:t>
+      </w:r>
+    </w:p>
+    <w:p>
+      <w:r>
+        <w:t xml:space="preserve">SOLUCIONES (ejercicios 1. 2. y 3. </w:t>
+      </w:r>
+      <w:r>
+        <w:sym w:font="Wingdings" w:char="F0E0"/>
+      </w:r>
+      <w:r>
+        <w:t xml:space="preserve"> </w:t>
+      </w:r>
+      <w:proofErr w:type="gramStart"/>
+      <w:r>
+        <w:t>ValidacionesSimples.java ;</w:t>
+      </w:r>
+      <w:proofErr w:type="gramEnd"/>
+      <w:r>
+        <w:t xml:space="preserve"> ejercicio 4. </w:t>
+      </w:r>
+      <w:r>
+        <w:sym w:font="Wingdings" w:char="F0E0"/>
+      </w:r>
+      <w:r>
+        <w:t xml:space="preserve"> </w:t>
+      </w:r>
+      <w:proofErr w:type="gramStart"/>
+      <w:r>
+        <w:t>FechasBOE.java ;</w:t>
+      </w:r>
+      <w:proofErr w:type="gramEnd"/>
+      <w:r>
+        <w:t xml:space="preserve"> ejercicio 5. </w:t>
+      </w:r>
+      <w:r>
+        <w:sym w:font="Wingdings" w:char="F0E0"/>
+      </w:r>
+      <w:r>
+        <w:t xml:space="preserve"> Acentuadas.java) </w:t>
+      </w:r>
+    </w:p>
+    <w:p/>
     <w:p>
       <w:r>
         <w:t xml:space="preserve">Ruth Hernández </w:t>
@@ -402,27 +538,7 @@
             <w:szCs w:val="24"/>
             <w:lang w:eastAsia="es-ES"/>
           </w:rPr>
-          <w:t>usu</w:t>
-        </w:r>
-        <w:r>
-          <w:rPr>
-            <w:rStyle w:val="Hipervnculo"/>
-            <w:rFonts w:eastAsia="Times New Roman" w:cstheme="minorHAnsi"/>
-            <w:sz w:val="24"/>
-            <w:szCs w:val="24"/>
-            <w:lang w:eastAsia="es-ES"/>
-          </w:rPr>
-          <w:t>a</w:t>
-        </w:r>
-        <w:r>
-          <w:rPr>
-            <w:rStyle w:val="Hipervnculo"/>
-            <w:rFonts w:eastAsia="Times New Roman" w:cstheme="minorHAnsi"/>
-            <w:sz w:val="24"/>
-            <w:szCs w:val="24"/>
-            <w:lang w:eastAsia="es-ES"/>
-          </w:rPr>
-          <w:t>rios regex.txt</w:t>
+          <w:t>usuarios regex.txt</w:t>
         </w:r>
       </w:hyperlink>
     </w:p>
@@ -603,27 +719,7 @@
           <w:szCs w:val="24"/>
           <w:lang w:eastAsia="es-ES"/>
         </w:rPr>
-        <w:t xml:space="preserve"> </w:t>
-      </w:r>
-      <w:r>
-        <w:rPr>
-          <w:rFonts w:eastAsia="Times New Roman" w:cstheme="minorHAnsi"/>
-          <w:color w:val="212529"/>
-          <w:sz w:val="24"/>
-          <w:szCs w:val="24"/>
-          <w:lang w:eastAsia="es-ES"/>
-        </w:rPr>
-        <w:t>El primer carácter ha de ser un carácter alfanumérico</w:t>
-      </w:r>
-      <w:r>
-        <w:rPr>
-          <w:rFonts w:eastAsia="Times New Roman" w:cstheme="minorHAnsi"/>
-          <w:color w:val="212529"/>
-          <w:sz w:val="24"/>
-          <w:szCs w:val="24"/>
-          <w:lang w:eastAsia="es-ES"/>
-        </w:rPr>
-        <w:t>.</w:t>
+        <w:t xml:space="preserve"> El primer carácter ha de ser un carácter alfanumérico.</w:t>
       </w:r>
     </w:p>
     <w:p>
@@ -693,37 +789,7 @@
           <w:szCs w:val="24"/>
           <w:lang w:eastAsia="es-ES"/>
         </w:rPr>
-        <w:t xml:space="preserve"> </w:t>
-      </w:r>
-      <w:r>
-        <w:rPr>
-          <w:rFonts w:eastAsia="Times New Roman" w:cstheme="minorHAnsi"/>
-          <w:color w:val="212529"/>
-          <w:sz w:val="24"/>
-          <w:szCs w:val="24"/>
-          <w:lang w:eastAsia="es-ES"/>
-        </w:rPr>
-        <w:t>Los siguientes caracteres han de ser</w:t>
-      </w:r>
-      <w:r>
-        <w:rPr>
-          <w:rFonts w:eastAsia="Times New Roman" w:cstheme="minorHAnsi"/>
-          <w:color w:val="212529"/>
-          <w:sz w:val="24"/>
-          <w:szCs w:val="24"/>
-          <w:lang w:eastAsia="es-ES"/>
-        </w:rPr>
-        <w:t xml:space="preserve"> </w:t>
-      </w:r>
-      <w:r>
-        <w:rPr>
-          <w:rFonts w:eastAsia="Times New Roman" w:cstheme="minorHAnsi"/>
-          <w:color w:val="212529"/>
-          <w:sz w:val="24"/>
-          <w:szCs w:val="24"/>
-          <w:lang w:eastAsia="es-ES"/>
-        </w:rPr>
-        <w:t>caracteres alfanuméricos o bien un guion o una barra baja. Habrá un número variable de caracteres entre 3 y 18, para ajustarlo a lo indicado teniendo en cuenta que el primer y el último se determinan de forma independiente.</w:t>
+        <w:t xml:space="preserve"> Los siguientes caracteres han de ser caracteres alfanuméricos o bien un guion o una barra baja. Habrá un número variable de caracteres entre 3 y 18, para ajustarlo a lo indicado teniendo en cuenta que el primer y el último se determinan de forma independiente.</w:t>
       </w:r>
     </w:p>
     <w:p>
@@ -779,27 +845,7 @@
           <w:szCs w:val="24"/>
           <w:lang w:eastAsia="es-ES"/>
         </w:rPr>
-        <w:t xml:space="preserve"> El </w:t>
-      </w:r>
-      <w:r>
-        <w:rPr>
-          <w:rFonts w:eastAsia="Times New Roman" w:cstheme="minorHAnsi"/>
-          <w:color w:val="212529"/>
-          <w:sz w:val="24"/>
-          <w:szCs w:val="24"/>
-          <w:lang w:eastAsia="es-ES"/>
-        </w:rPr>
-        <w:t>último</w:t>
-      </w:r>
-      <w:r>
-        <w:rPr>
-          <w:rFonts w:eastAsia="Times New Roman" w:cstheme="minorHAnsi"/>
-          <w:color w:val="212529"/>
-          <w:sz w:val="24"/>
-          <w:szCs w:val="24"/>
-          <w:lang w:eastAsia="es-ES"/>
-        </w:rPr>
-        <w:t xml:space="preserve"> carácter ha de ser un carácter alfanumérico.</w:t>
+        <w:t xml:space="preserve"> El último carácter ha de ser un carácter alfanumérico.</w:t>
       </w:r>
     </w:p>
     <w:p>
@@ -844,37 +890,7 @@
           <w:szCs w:val="24"/>
           <w:lang w:eastAsia="es-ES"/>
         </w:rPr>
-        <w:t xml:space="preserve"> Nos aseguramos de coger el </w:t>
-      </w:r>
-      <w:r>
-        <w:rPr>
-          <w:rFonts w:eastAsia="Times New Roman" w:cstheme="minorHAnsi"/>
-          <w:color w:val="212529"/>
-          <w:sz w:val="24"/>
-          <w:szCs w:val="24"/>
-          <w:lang w:eastAsia="es-ES"/>
-        </w:rPr>
-        <w:t>último</w:t>
-      </w:r>
-      <w:r>
-        <w:rPr>
-          <w:rFonts w:eastAsia="Times New Roman" w:cstheme="minorHAnsi"/>
-          <w:color w:val="212529"/>
-          <w:sz w:val="24"/>
-          <w:szCs w:val="24"/>
-          <w:lang w:eastAsia="es-ES"/>
-        </w:rPr>
-        <w:t xml:space="preserve"> elemento del listado</w:t>
-      </w:r>
-      <w:r>
-        <w:rPr>
-          <w:rFonts w:eastAsia="Times New Roman" w:cstheme="minorHAnsi"/>
-          <w:color w:val="212529"/>
-          <w:sz w:val="24"/>
-          <w:szCs w:val="24"/>
-          <w:lang w:eastAsia="es-ES"/>
-        </w:rPr>
-        <w:t xml:space="preserve"> y de dar por terminado el resto de elementos al llegar al punto y coma separador.</w:t>
+        <w:t xml:space="preserve"> Nos aseguramos de coger el último elemento del listado y de dar por terminado el resto de elementos al llegar al punto y coma separador.</w:t>
       </w:r>
     </w:p>
     <w:p>
@@ -2002,27 +2018,7 @@
             <w:szCs w:val="24"/>
             <w:lang w:eastAsia="es-ES"/>
           </w:rPr>
-          <w:t>https://dle.rae.es/o</w:t>
-        </w:r>
-        <w:r>
-          <w:rPr>
-            <w:rStyle w:val="Hipervnculo"/>
-            <w:rFonts w:eastAsia="Times New Roman" w:cstheme="minorHAnsi"/>
-            <w:sz w:val="24"/>
-            <w:szCs w:val="24"/>
-            <w:lang w:eastAsia="es-ES"/>
-          </w:rPr>
-          <w:t>l</w:t>
-        </w:r>
-        <w:r>
-          <w:rPr>
-            <w:rStyle w:val="Hipervnculo"/>
-            <w:rFonts w:eastAsia="Times New Roman" w:cstheme="minorHAnsi"/>
-            <w:sz w:val="24"/>
-            <w:szCs w:val="24"/>
-            <w:lang w:eastAsia="es-ES"/>
-          </w:rPr>
-          <w:t>er?m=form</w:t>
+          <w:t>https://dle.rae.es/oler?m=form</w:t>
         </w:r>
       </w:hyperlink>
     </w:p>
@@ -2047,27 +2043,7 @@
             <w:szCs w:val="24"/>
             <w:lang w:eastAsia="es-ES"/>
           </w:rPr>
-          <w:t>https://dle.rae.</w:t>
-        </w:r>
-        <w:r>
-          <w:rPr>
-            <w:rStyle w:val="Hipervnculo"/>
-            <w:rFonts w:eastAsia="Times New Roman" w:cstheme="minorHAnsi"/>
-            <w:sz w:val="24"/>
-            <w:szCs w:val="24"/>
-            <w:lang w:eastAsia="es-ES"/>
-          </w:rPr>
-          <w:t>e</w:t>
-        </w:r>
-        <w:r>
-          <w:rPr>
-            <w:rStyle w:val="Hipervnculo"/>
-            <w:rFonts w:eastAsia="Times New Roman" w:cstheme="minorHAnsi"/>
-            <w:sz w:val="24"/>
-            <w:szCs w:val="24"/>
-            <w:lang w:eastAsia="es-ES"/>
-          </w:rPr>
-          <w:t>s/olor?m=form</w:t>
+          <w:t>https://dle.rae.es/olor?m=form</w:t>
         </w:r>
       </w:hyperlink>
     </w:p>
@@ -2097,6 +2073,95 @@
 <file path=word/numbering.xml><?xml version="1.0" encoding="utf-8"?>
 <w:numbering xmlns:wpc="http://schemas.microsoft.com/office/word/2010/wordprocessingCanvas" xmlns:cx="http://schemas.microsoft.com/office/drawing/2014/chartex" xmlns:cx1="http://schemas.microsoft.com/office/drawing/2015/9/8/chartex" xmlns:cx2="http://schemas.microsoft.com/office/drawing/2015/10/21/chartex" xmlns:cx3="http://schemas.microsoft.com/office/drawing/2016/5/9/chartex" xmlns:cx4="http://schemas.microsoft.com/office/drawing/2016/5/10/chartex" xmlns:cx5="http://schemas.microsoft.com/office/drawing/2016/5/11/chartex" xmlns:cx6="http://schemas.microsoft.com/office/drawing/2016/5/12/chartex" xmlns:cx7="http://schemas.microsoft.com/office/drawing/2016/5/13/chartex" xmlns:cx8="http://schemas.microsoft.com/office/drawing/2016/5/14/chartex" xmlns:mc="http://schemas.openxmlformats.org/markup-compatibility/2006" xmlns:aink="http://schemas.microsoft.com/office/drawing/2016/ink" xmlns:am3d="http://schemas.microsoft.com/office/drawing/2017/model3d" xmlns:o="urn:schemas-microsoft-com:office:office" xmlns:r="http://schemas.openxmlformats.org/officeDocument/2006/relationships" xmlns:m="http://schemas.openxmlformats.org/officeDocument/2006/math" xmlns:v="urn:schemas-microsoft-com:vml" xmlns:wp14="http://schemas.microsoft.com/office/word/2010/wordprocessingDrawing" xmlns:wp="http://schemas.openxmlformats.org/drawingml/2006/wordprocessingDrawing" xmlns:w10="urn:schemas-microsoft-com:office:word" xmlns:w="http://schemas.openxmlformats.org/wordprocessingml/2006/main" xmlns:w14="http://schemas.microsoft.com/office/word/2010/wordml" xmlns:w15="http://schemas.microsoft.com/office/word/2012/wordml" xmlns:w16cex="http://schemas.microsoft.com/office/word/2018/wordml/cex" xmlns:w16cid="http://schemas.microsoft.com/office/word/2016/wordml/cid" xmlns:w16="http://schemas.microsoft.com/office/word/2018/wordml" xmlns:w16sdtdh="http://schemas.microsoft.com/office/word/2020/wordml/sdtdatahash" xmlns:w16se="http://schemas.microsoft.com/office/word/2015/wordml/symex" xmlns:wpg="http://schemas.microsoft.com/office/word/2010/wordprocessingGroup" xmlns:wpi="http://schemas.microsoft.com/office/word/2010/wordprocessingInk" xmlns:wne="http://schemas.microsoft.com/office/word/2006/wordml" xmlns:wps="http://schemas.microsoft.com/office/word/2010/wordprocessingShape" mc:Ignorable="w14 w15 w16se w16cid w16 w16cex w16sdtdh wp14">
   <w:abstractNum w:abstractNumId="0" w15:restartNumberingAfterBreak="0">
+    <w:nsid w:val="0CA0015D"/>
+    <w:multiLevelType w:val="hybridMultilevel"/>
+    <w:tmpl w:val="D0A00E8C"/>
+    <w:lvl w:ilvl="0" w:tplc="D6169BA0">
+      <w:start w:val="1"/>
+      <w:numFmt w:val="decimal"/>
+      <w:lvlText w:val="%1."/>
+      <w:lvlJc w:val="left"/>
+      <w:pPr>
+        <w:ind w:left="720" w:hanging="360"/>
+      </w:pPr>
+      <w:rPr>
+        <w:rFonts w:hint="default"/>
+      </w:rPr>
+    </w:lvl>
+    <w:lvl w:ilvl="1" w:tplc="0C0A0019" w:tentative="1">
+      <w:start w:val="1"/>
+      <w:numFmt w:val="lowerLetter"/>
+      <w:lvlText w:val="%2."/>
+      <w:lvlJc w:val="left"/>
+      <w:pPr>
+        <w:ind w:left="1440" w:hanging="360"/>
+      </w:pPr>
+    </w:lvl>
+    <w:lvl w:ilvl="2" w:tplc="0C0A001B" w:tentative="1">
+      <w:start w:val="1"/>
+      <w:numFmt w:val="lowerRoman"/>
+      <w:lvlText w:val="%3."/>
+      <w:lvlJc w:val="right"/>
+      <w:pPr>
+        <w:ind w:left="2160" w:hanging="180"/>
+      </w:pPr>
+    </w:lvl>
+    <w:lvl w:ilvl="3" w:tplc="0C0A000F" w:tentative="1">
+      <w:start w:val="1"/>
+      <w:numFmt w:val="decimal"/>
+      <w:lvlText w:val="%4."/>
+      <w:lvlJc w:val="left"/>
+      <w:pPr>
+        <w:ind w:left="2880" w:hanging="360"/>
+      </w:pPr>
+    </w:lvl>
+    <w:lvl w:ilvl="4" w:tplc="0C0A0019" w:tentative="1">
+      <w:start w:val="1"/>
+      <w:numFmt w:val="lowerLetter"/>
+      <w:lvlText w:val="%5."/>
+      <w:lvlJc w:val="left"/>
+      <w:pPr>
+        <w:ind w:left="3600" w:hanging="360"/>
+      </w:pPr>
+    </w:lvl>
+    <w:lvl w:ilvl="5" w:tplc="0C0A001B" w:tentative="1">
+      <w:start w:val="1"/>
+      <w:numFmt w:val="lowerRoman"/>
+      <w:lvlText w:val="%6."/>
+      <w:lvlJc w:val="right"/>
+      <w:pPr>
+        <w:ind w:left="4320" w:hanging="180"/>
+      </w:pPr>
+    </w:lvl>
+    <w:lvl w:ilvl="6" w:tplc="0C0A000F" w:tentative="1">
+      <w:start w:val="1"/>
+      <w:numFmt w:val="decimal"/>
+      <w:lvlText w:val="%7."/>
+      <w:lvlJc w:val="left"/>
+      <w:pPr>
+        <w:ind w:left="5040" w:hanging="360"/>
+      </w:pPr>
+    </w:lvl>
+    <w:lvl w:ilvl="7" w:tplc="0C0A0019" w:tentative="1">
+      <w:start w:val="1"/>
+      <w:numFmt w:val="lowerLetter"/>
+      <w:lvlText w:val="%8."/>
+      <w:lvlJc w:val="left"/>
+      <w:pPr>
+        <w:ind w:left="5760" w:hanging="360"/>
+      </w:pPr>
+    </w:lvl>
+    <w:lvl w:ilvl="8" w:tplc="0C0A001B" w:tentative="1">
+      <w:start w:val="1"/>
+      <w:numFmt w:val="lowerRoman"/>
+      <w:lvlText w:val="%9."/>
+      <w:lvlJc w:val="right"/>
+      <w:pPr>
+        <w:ind w:left="6480" w:hanging="180"/>
+      </w:pPr>
+    </w:lvl>
+  </w:abstractNum>
+  <w:abstractNum w:abstractNumId="1" w15:restartNumberingAfterBreak="0">
     <w:nsid w:val="1C7B6409"/>
     <w:multiLevelType w:val="multilevel"/>
     <w:tmpl w:val="A0A67526"/>
@@ -2204,7 +2269,7 @@
       </w:pPr>
     </w:lvl>
   </w:abstractNum>
-  <w:abstractNum w:abstractNumId="1" w15:restartNumberingAfterBreak="0">
+  <w:abstractNum w:abstractNumId="2" w15:restartNumberingAfterBreak="0">
     <w:nsid w:val="37207D93"/>
     <w:multiLevelType w:val="hybridMultilevel"/>
     <w:tmpl w:val="6D1C56D0"/>
@@ -2317,7 +2382,7 @@
       </w:rPr>
     </w:lvl>
   </w:abstractNum>
-  <w:abstractNum w:abstractNumId="2" w15:restartNumberingAfterBreak="0">
+  <w:abstractNum w:abstractNumId="3" w15:restartNumberingAfterBreak="0">
     <w:nsid w:val="39BC3024"/>
     <w:multiLevelType w:val="hybridMultilevel"/>
     <w:tmpl w:val="45D0C560"/>
@@ -2406,7 +2471,7 @@
       </w:pPr>
     </w:lvl>
   </w:abstractNum>
-  <w:abstractNum w:abstractNumId="3" w15:restartNumberingAfterBreak="0">
+  <w:abstractNum w:abstractNumId="4" w15:restartNumberingAfterBreak="0">
     <w:nsid w:val="43BE1C28"/>
     <w:multiLevelType w:val="multilevel"/>
     <w:tmpl w:val="A0A67526"/>
@@ -2514,7 +2579,7 @@
       </w:pPr>
     </w:lvl>
   </w:abstractNum>
-  <w:abstractNum w:abstractNumId="4" w15:restartNumberingAfterBreak="0">
+  <w:abstractNum w:abstractNumId="5" w15:restartNumberingAfterBreak="0">
     <w:nsid w:val="4AA43E19"/>
     <w:multiLevelType w:val="hybridMultilevel"/>
     <w:tmpl w:val="EF92712A"/>
@@ -2603,7 +2668,7 @@
       </w:pPr>
     </w:lvl>
   </w:abstractNum>
-  <w:abstractNum w:abstractNumId="5" w15:restartNumberingAfterBreak="0">
+  <w:abstractNum w:abstractNumId="6" w15:restartNumberingAfterBreak="0">
     <w:nsid w:val="4EA606B9"/>
     <w:multiLevelType w:val="multilevel"/>
     <w:tmpl w:val="A0A67526"/>
@@ -2743,7 +2808,7 @@
       </w:rPr>
     </w:lvl>
   </w:abstractNum>
-  <w:abstractNum w:abstractNumId="6" w15:restartNumberingAfterBreak="0">
+  <w:abstractNum w:abstractNumId="7" w15:restartNumberingAfterBreak="0">
     <w:nsid w:val="54231CE1"/>
     <w:multiLevelType w:val="multilevel"/>
     <w:tmpl w:val="3AE6FF18"/>
@@ -2848,7 +2913,7 @@
       </w:pPr>
     </w:lvl>
   </w:abstractNum>
-  <w:abstractNum w:abstractNumId="7" w15:restartNumberingAfterBreak="0">
+  <w:abstractNum w:abstractNumId="8" w15:restartNumberingAfterBreak="0">
     <w:nsid w:val="688C0476"/>
     <w:multiLevelType w:val="multilevel"/>
     <w:tmpl w:val="3AE6FF18"/>
@@ -2953,7 +3018,7 @@
       </w:pPr>
     </w:lvl>
   </w:abstractNum>
-  <w:abstractNum w:abstractNumId="8" w15:restartNumberingAfterBreak="0">
+  <w:abstractNum w:abstractNumId="9" w15:restartNumberingAfterBreak="0">
     <w:nsid w:val="69C500A4"/>
     <w:multiLevelType w:val="hybridMultilevel"/>
     <w:tmpl w:val="89C4AEB4"/>
@@ -3042,7 +3107,7 @@
       </w:pPr>
     </w:lvl>
   </w:abstractNum>
-  <w:abstractNum w:abstractNumId="9" w15:restartNumberingAfterBreak="0">
+  <w:abstractNum w:abstractNumId="10" w15:restartNumberingAfterBreak="0">
     <w:nsid w:val="7A2078D7"/>
     <w:multiLevelType w:val="hybridMultilevel"/>
     <w:tmpl w:val="190C3F0C"/>
@@ -3131,7 +3196,7 @@
       </w:pPr>
     </w:lvl>
   </w:abstractNum>
-  <w:abstractNum w:abstractNumId="10" w15:restartNumberingAfterBreak="0">
+  <w:abstractNum w:abstractNumId="11" w15:restartNumberingAfterBreak="0">
     <w:nsid w:val="7C7276A9"/>
     <w:multiLevelType w:val="multilevel"/>
     <w:tmpl w:val="A0A67526"/>
@@ -3239,7 +3304,7 @@
       </w:pPr>
     </w:lvl>
   </w:abstractNum>
-  <w:abstractNum w:abstractNumId="11" w15:restartNumberingAfterBreak="0">
+  <w:abstractNum w:abstractNumId="12" w15:restartNumberingAfterBreak="0">
     <w:nsid w:val="7F216B4C"/>
     <w:multiLevelType w:val="multilevel"/>
     <w:tmpl w:val="A0A67526"/>
@@ -3347,7 +3412,7 @@
       </w:pPr>
     </w:lvl>
   </w:abstractNum>
-  <w:abstractNum w:abstractNumId="12" w15:restartNumberingAfterBreak="0">
+  <w:abstractNum w:abstractNumId="13" w15:restartNumberingAfterBreak="0">
     <w:nsid w:val="7F792C58"/>
     <w:multiLevelType w:val="multilevel"/>
     <w:tmpl w:val="C21AE570"/>
@@ -3453,43 +3518,46 @@
     </w:lvl>
   </w:abstractNum>
   <w:num w:numId="1" w16cid:durableId="2068456315">
+    <w:abstractNumId w:val="5"/>
+  </w:num>
+  <w:num w:numId="2" w16cid:durableId="362681252">
+    <w:abstractNumId w:val="7"/>
+  </w:num>
+  <w:num w:numId="3" w16cid:durableId="1114060503">
+    <w:abstractNumId w:val="8"/>
+  </w:num>
+  <w:num w:numId="4" w16cid:durableId="1423989399">
+    <w:abstractNumId w:val="6"/>
+  </w:num>
+  <w:num w:numId="5" w16cid:durableId="1701590828">
+    <w:abstractNumId w:val="10"/>
+  </w:num>
+  <w:num w:numId="6" w16cid:durableId="1315452219">
     <w:abstractNumId w:val="4"/>
   </w:num>
-  <w:num w:numId="2" w16cid:durableId="362681252">
-    <w:abstractNumId w:val="6"/>
+  <w:num w:numId="7" w16cid:durableId="1496216357">
+    <w:abstractNumId w:val="1"/>
   </w:num>
-  <w:num w:numId="3" w16cid:durableId="1114060503">
-    <w:abstractNumId w:val="7"/>
+  <w:num w:numId="8" w16cid:durableId="2132622733">
+    <w:abstractNumId w:val="11"/>
   </w:num>
-  <w:num w:numId="4" w16cid:durableId="1423989399">
-    <w:abstractNumId w:val="5"/>
+  <w:num w:numId="9" w16cid:durableId="76631578">
+    <w:abstractNumId w:val="12"/>
   </w:num>
-  <w:num w:numId="5" w16cid:durableId="1701590828">
+  <w:num w:numId="10" w16cid:durableId="991130849">
+    <w:abstractNumId w:val="13"/>
+  </w:num>
+  <w:num w:numId="11" w16cid:durableId="164825816">
+    <w:abstractNumId w:val="2"/>
+  </w:num>
+  <w:num w:numId="12" w16cid:durableId="1927688000">
+    <w:abstractNumId w:val="3"/>
+  </w:num>
+  <w:num w:numId="13" w16cid:durableId="1724283969">
     <w:abstractNumId w:val="9"/>
   </w:num>
-  <w:num w:numId="6" w16cid:durableId="1315452219">
-    <w:abstractNumId w:val="3"/>
-  </w:num>
-  <w:num w:numId="7" w16cid:durableId="1496216357">
+  <w:num w:numId="14" w16cid:durableId="459110217">
     <w:abstractNumId w:val="0"/>
-  </w:num>
-  <w:num w:numId="8" w16cid:durableId="2132622733">
-    <w:abstractNumId w:val="10"/>
-  </w:num>
-  <w:num w:numId="9" w16cid:durableId="76631578">
-    <w:abstractNumId w:val="11"/>
-  </w:num>
-  <w:num w:numId="10" w16cid:durableId="991130849">
-    <w:abstractNumId w:val="12"/>
-  </w:num>
-  <w:num w:numId="11" w16cid:durableId="164825816">
-    <w:abstractNumId w:val="1"/>
-  </w:num>
-  <w:num w:numId="12" w16cid:durableId="1927688000">
-    <w:abstractNumId w:val="2"/>
-  </w:num>
-  <w:num w:numId="13" w16cid:durableId="1724283969">
-    <w:abstractNumId w:val="8"/>
   </w:num>
 </w:numbering>
 </file>

</xml_diff>

<commit_message>
ejes del 1 al 5 del word hechos
</commit_message>
<xml_diff>
--- a/textos/Regex.docx
+++ b/textos/Regex.docx
@@ -1244,31 +1244,7 @@
           <w:sz w:val="20"/>
           <w:szCs w:val="20"/>
         </w:rPr>
-        <w:t>0-9]{</w:t>
-      </w:r>
-      <w:proofErr w:type="gramStart"/>
-      <w:r>
-        <w:rPr>
-          <w:rFonts w:ascii="Consolas" w:hAnsi="Consolas" w:cs="Consolas"/>
-          <w:b/>
-          <w:bCs/>
-          <w:color w:val="2F5496" w:themeColor="accent1" w:themeShade="BF"/>
-          <w:sz w:val="20"/>
-          <w:szCs w:val="20"/>
-        </w:rPr>
-        <w:t>8}[</w:t>
-      </w:r>
-      <w:proofErr w:type="gramEnd"/>
-      <w:r>
-        <w:rPr>
-          <w:rFonts w:ascii="Consolas" w:hAnsi="Consolas" w:cs="Consolas"/>
-          <w:b/>
-          <w:bCs/>
-          <w:color w:val="2F5496" w:themeColor="accent1" w:themeShade="BF"/>
-          <w:sz w:val="20"/>
-          <w:szCs w:val="20"/>
-        </w:rPr>
-        <w:t>T|R|W|A|G|M|Y|F|P|D|X|B|N|J|Z|S|Q|V|H|L|C|K|E]$</w:t>
+        <w:t>0-9]{8}[T|R|W|A|G|M|Y|F|P|D|X|B|N|J|Z|S|Q|V|H|L|C|K|E]$</w:t>
       </w:r>
     </w:p>
     <w:p>
@@ -1385,29 +1361,7 @@
           <w:szCs w:val="24"/>
           <w:lang w:eastAsia="es-ES"/>
         </w:rPr>
-        <w:t xml:space="preserve">Una de </w:t>
-      </w:r>
-      <w:proofErr w:type="gramStart"/>
-      <w:r>
-        <w:rPr>
-          <w:rFonts w:eastAsia="Times New Roman" w:cstheme="minorHAnsi"/>
-          <w:color w:val="212529"/>
-          <w:sz w:val="24"/>
-          <w:szCs w:val="24"/>
-          <w:lang w:eastAsia="es-ES"/>
-        </w:rPr>
-        <w:t>la letras posibles</w:t>
-      </w:r>
-      <w:proofErr w:type="gramEnd"/>
-      <w:r>
-        <w:rPr>
-          <w:rFonts w:eastAsia="Times New Roman" w:cstheme="minorHAnsi"/>
-          <w:color w:val="212529"/>
-          <w:sz w:val="24"/>
-          <w:szCs w:val="24"/>
-          <w:lang w:eastAsia="es-ES"/>
-        </w:rPr>
-        <w:t xml:space="preserve"> del DNI</w:t>
+        <w:t>Una de la letras posibles del DNI</w:t>
       </w:r>
       <w:r>
         <w:rPr>
@@ -1569,31 +1523,7 @@
           <w:sz w:val="20"/>
           <w:szCs w:val="20"/>
         </w:rPr>
-        <w:t>^(</w:t>
-      </w:r>
-      <w:proofErr w:type="gramStart"/>
-      <w:r>
-        <w:rPr>
-          <w:rFonts w:ascii="Consolas" w:hAnsi="Consolas" w:cs="Consolas"/>
-          <w:b/>
-          <w:bCs/>
-          <w:color w:val="2F5496" w:themeColor="accent1" w:themeShade="BF"/>
-          <w:sz w:val="20"/>
-          <w:szCs w:val="20"/>
-        </w:rPr>
-        <w:t>0?[</w:t>
-      </w:r>
-      <w:proofErr w:type="gramEnd"/>
-      <w:r>
-        <w:rPr>
-          <w:rFonts w:ascii="Consolas" w:hAnsi="Consolas" w:cs="Consolas"/>
-          <w:b/>
-          <w:bCs/>
-          <w:color w:val="2F5496" w:themeColor="accent1" w:themeShade="BF"/>
-          <w:sz w:val="20"/>
-          <w:szCs w:val="20"/>
-        </w:rPr>
-        <w:t>1-9]|[12][0-9]|[3][01])[\\/](0?[1-9]|1[012])[\\/]([12][0-9])\\d{2}$</w:t>
+        <w:t>^(0?[1-9]|[12][0-9]|[3][01])[\\/](0?[1-9]|1[012])[\\/]([12][0-9])\\d{2}$</w:t>
       </w:r>
     </w:p>
     <w:p>
@@ -1689,9 +1619,8 @@
           <w:szCs w:val="20"/>
           <w:shd w:val="clear" w:color="auto" w:fill="F2F2F2" w:themeFill="background1" w:themeFillShade="F2"/>
         </w:rPr>
-        <w:t>[1-9]</w:t>
-      </w:r>
-      <w:proofErr w:type="gramStart"/>
+        <w:t>[1-9]|[12][0-9]|[3][0</w:t>
+      </w:r>
       <w:r>
         <w:rPr>
           <w:rFonts w:ascii="Consolas" w:hAnsi="Consolas" w:cs="Consolas"/>
@@ -1702,9 +1631,70 @@
           <w:szCs w:val="20"/>
           <w:shd w:val="clear" w:color="auto" w:fill="F2F2F2" w:themeFill="background1" w:themeFillShade="F2"/>
         </w:rPr>
-        <w:t>|[</w:t>
-      </w:r>
-      <w:proofErr w:type="gramEnd"/>
+        <w:t>1]</w:t>
+      </w:r>
+      <w:r>
+        <w:rPr>
+          <w:rFonts w:ascii="Consolas" w:hAnsi="Consolas" w:cs="Consolas"/>
+          <w:b/>
+          <w:bCs/>
+          <w:color w:val="2F5496" w:themeColor="accent1" w:themeShade="BF"/>
+          <w:sz w:val="20"/>
+          <w:szCs w:val="20"/>
+        </w:rPr>
+        <w:t xml:space="preserve"> </w:t>
+      </w:r>
+      <w:r>
+        <w:rPr>
+          <w:rFonts w:eastAsia="Times New Roman" w:cstheme="minorHAnsi"/>
+          <w:color w:val="212529"/>
+          <w:sz w:val="24"/>
+          <w:szCs w:val="24"/>
+          <w:lang w:eastAsia="es-ES"/>
+        </w:rPr>
+        <w:sym w:font="Wingdings" w:char="F0E0"/>
+      </w:r>
+      <w:r>
+        <w:rPr>
+          <w:rFonts w:eastAsia="Times New Roman" w:cstheme="minorHAnsi"/>
+          <w:color w:val="212529"/>
+          <w:sz w:val="24"/>
+          <w:szCs w:val="24"/>
+          <w:lang w:eastAsia="es-ES"/>
+        </w:rPr>
+        <w:t xml:space="preserve"> </w:t>
+      </w:r>
+      <w:r>
+        <w:rPr>
+          <w:rFonts w:eastAsia="Times New Roman" w:cstheme="minorHAnsi"/>
+          <w:color w:val="212529"/>
+          <w:sz w:val="24"/>
+          <w:szCs w:val="24"/>
+          <w:lang w:eastAsia="es-ES"/>
+        </w:rPr>
+        <w:t>Un número del 1 al 31</w:t>
+      </w:r>
+      <w:r>
+        <w:rPr>
+          <w:rFonts w:eastAsia="Times New Roman" w:cstheme="minorHAnsi"/>
+          <w:color w:val="212529"/>
+          <w:sz w:val="24"/>
+          <w:szCs w:val="24"/>
+          <w:lang w:eastAsia="es-ES"/>
+        </w:rPr>
+        <w:t>.</w:t>
+      </w:r>
+    </w:p>
+    <w:p>
+      <w:pPr>
+        <w:rPr>
+          <w:rFonts w:eastAsia="Times New Roman" w:cstheme="minorHAnsi"/>
+          <w:color w:val="212529"/>
+          <w:sz w:val="24"/>
+          <w:szCs w:val="24"/>
+          <w:lang w:eastAsia="es-ES"/>
+        </w:rPr>
+      </w:pPr>
       <w:r>
         <w:rPr>
           <w:rFonts w:ascii="Consolas" w:hAnsi="Consolas" w:cs="Consolas"/>
@@ -1715,7 +1705,7 @@
           <w:szCs w:val="20"/>
           <w:shd w:val="clear" w:color="auto" w:fill="F2F2F2" w:themeFill="background1" w:themeFillShade="F2"/>
         </w:rPr>
-        <w:t>12][0-9]|[3][0</w:t>
+        <w:t>[\\/]</w:t>
       </w:r>
       <w:r>
         <w:rPr>
@@ -1727,17 +1717,6 @@
           <w:szCs w:val="20"/>
           <w:shd w:val="clear" w:color="auto" w:fill="F2F2F2" w:themeFill="background1" w:themeFillShade="F2"/>
         </w:rPr>
-        <w:t>1]</w:t>
-      </w:r>
-      <w:r>
-        <w:rPr>
-          <w:rFonts w:ascii="Consolas" w:hAnsi="Consolas" w:cs="Consolas"/>
-          <w:b/>
-          <w:bCs/>
-          <w:color w:val="2F5496" w:themeColor="accent1" w:themeShade="BF"/>
-          <w:sz w:val="20"/>
-          <w:szCs w:val="20"/>
-        </w:rPr>
         <w:t xml:space="preserve"> </w:t>
       </w:r>
       <w:r>
@@ -1768,7 +1747,7 @@
           <w:szCs w:val="24"/>
           <w:lang w:eastAsia="es-ES"/>
         </w:rPr>
-        <w:t>Un número del 1 al 31</w:t>
+        <w:t>Escapamos con doble barra atrás la barra del formato fecha</w:t>
       </w:r>
       <w:r>
         <w:rPr>
@@ -1801,7 +1780,7 @@
           <w:szCs w:val="20"/>
           <w:shd w:val="clear" w:color="auto" w:fill="F2F2F2" w:themeFill="background1" w:themeFillShade="F2"/>
         </w:rPr>
-        <w:t>[\\/]</w:t>
+        <w:t>(</w:t>
       </w:r>
       <w:r>
         <w:rPr>
@@ -1813,6 +1792,38 @@
           <w:szCs w:val="20"/>
           <w:shd w:val="clear" w:color="auto" w:fill="F2F2F2" w:themeFill="background1" w:themeFillShade="F2"/>
         </w:rPr>
+        <w:t>0?[1-9]|1[012</w:t>
+      </w:r>
+      <w:r>
+        <w:rPr>
+          <w:rFonts w:ascii="Consolas" w:hAnsi="Consolas" w:cs="Consolas"/>
+          <w:b/>
+          <w:bCs/>
+          <w:color w:val="2F5496" w:themeColor="accent1" w:themeShade="BF"/>
+          <w:sz w:val="20"/>
+          <w:szCs w:val="20"/>
+          <w:shd w:val="clear" w:color="auto" w:fill="F2F2F2" w:themeFill="background1" w:themeFillShade="F2"/>
+        </w:rPr>
+        <w:t xml:space="preserve">]) </w:t>
+      </w:r>
+      <w:r>
+        <w:rPr>
+          <w:rFonts w:eastAsia="Times New Roman" w:cstheme="minorHAnsi"/>
+          <w:color w:val="212529"/>
+          <w:sz w:val="24"/>
+          <w:szCs w:val="24"/>
+          <w:lang w:eastAsia="es-ES"/>
+        </w:rPr>
+        <w:sym w:font="Wingdings" w:char="F0E0"/>
+      </w:r>
+      <w:r>
+        <w:rPr>
+          <w:rFonts w:eastAsia="Times New Roman" w:cstheme="minorHAnsi"/>
+          <w:color w:val="212529"/>
+          <w:sz w:val="24"/>
+          <w:szCs w:val="24"/>
+          <w:lang w:eastAsia="es-ES"/>
+        </w:rPr>
         <w:t xml:space="preserve"> </w:t>
       </w:r>
       <w:r>
@@ -1823,50 +1834,11 @@
           <w:szCs w:val="24"/>
           <w:lang w:eastAsia="es-ES"/>
         </w:rPr>
-        <w:sym w:font="Wingdings" w:char="F0E0"/>
-      </w:r>
-      <w:r>
-        <w:rPr>
-          <w:rFonts w:eastAsia="Times New Roman" w:cstheme="minorHAnsi"/>
-          <w:color w:val="212529"/>
-          <w:sz w:val="24"/>
-          <w:szCs w:val="24"/>
-          <w:lang w:eastAsia="es-ES"/>
-        </w:rPr>
-        <w:t xml:space="preserve"> </w:t>
-      </w:r>
-      <w:r>
-        <w:rPr>
-          <w:rFonts w:eastAsia="Times New Roman" w:cstheme="minorHAnsi"/>
-          <w:color w:val="212529"/>
-          <w:sz w:val="24"/>
-          <w:szCs w:val="24"/>
-          <w:lang w:eastAsia="es-ES"/>
-        </w:rPr>
-        <w:t>Escapamos con doble barra atrás la barra del formato fecha</w:t>
-      </w:r>
-      <w:r>
-        <w:rPr>
-          <w:rFonts w:eastAsia="Times New Roman" w:cstheme="minorHAnsi"/>
-          <w:color w:val="212529"/>
-          <w:sz w:val="24"/>
-          <w:szCs w:val="24"/>
-          <w:lang w:eastAsia="es-ES"/>
-        </w:rPr>
-        <w:t>.</w:t>
-      </w:r>
-    </w:p>
-    <w:p>
-      <w:pPr>
-        <w:rPr>
-          <w:rFonts w:eastAsia="Times New Roman" w:cstheme="minorHAnsi"/>
-          <w:color w:val="212529"/>
-          <w:sz w:val="24"/>
-          <w:szCs w:val="24"/>
-          <w:lang w:eastAsia="es-ES"/>
-        </w:rPr>
-      </w:pPr>
-      <w:r>
+        <w:t>Meses desde el 1 o 01 al 12.</w:t>
+      </w:r>
+    </w:p>
+    <w:p>
+      <w:pPr>
         <w:rPr>
           <w:rFonts w:ascii="Consolas" w:hAnsi="Consolas" w:cs="Consolas"/>
           <w:b/>
@@ -1876,9 +1848,19 @@
           <w:szCs w:val="20"/>
           <w:shd w:val="clear" w:color="auto" w:fill="F2F2F2" w:themeFill="background1" w:themeFillShade="F2"/>
         </w:rPr>
+      </w:pPr>
+      <w:r>
+        <w:rPr>
+          <w:rFonts w:ascii="Consolas" w:hAnsi="Consolas" w:cs="Consolas"/>
+          <w:b/>
+          <w:bCs/>
+          <w:color w:val="2F5496" w:themeColor="accent1" w:themeShade="BF"/>
+          <w:sz w:val="20"/>
+          <w:szCs w:val="20"/>
+          <w:shd w:val="clear" w:color="auto" w:fill="F2F2F2" w:themeFill="background1" w:themeFillShade="F2"/>
+        </w:rPr>
         <w:t>(</w:t>
       </w:r>
-      <w:proofErr w:type="gramStart"/>
       <w:r>
         <w:rPr>
           <w:rFonts w:ascii="Consolas" w:hAnsi="Consolas" w:cs="Consolas"/>
@@ -1889,9 +1871,8 @@
           <w:szCs w:val="20"/>
           <w:shd w:val="clear" w:color="auto" w:fill="F2F2F2" w:themeFill="background1" w:themeFillShade="F2"/>
         </w:rPr>
-        <w:t>0?[</w:t>
-      </w:r>
-      <w:proofErr w:type="gramEnd"/>
+        <w:t>[1</w:t>
+      </w:r>
       <w:r>
         <w:rPr>
           <w:rFonts w:ascii="Consolas" w:hAnsi="Consolas" w:cs="Consolas"/>
@@ -1902,7 +1883,7 @@
           <w:szCs w:val="20"/>
           <w:shd w:val="clear" w:color="auto" w:fill="F2F2F2" w:themeFill="background1" w:themeFillShade="F2"/>
         </w:rPr>
-        <w:t>1-9]|1[012</w:t>
+        <w:t>2</w:t>
       </w:r>
       <w:r>
         <w:rPr>
@@ -1914,41 +1895,9 @@
           <w:szCs w:val="20"/>
           <w:shd w:val="clear" w:color="auto" w:fill="F2F2F2" w:themeFill="background1" w:themeFillShade="F2"/>
         </w:rPr>
-        <w:t xml:space="preserve">]) </w:t>
-      </w:r>
-      <w:r>
-        <w:rPr>
-          <w:rFonts w:eastAsia="Times New Roman" w:cstheme="minorHAnsi"/>
-          <w:color w:val="212529"/>
-          <w:sz w:val="24"/>
-          <w:szCs w:val="24"/>
-          <w:lang w:eastAsia="es-ES"/>
-        </w:rPr>
-        <w:sym w:font="Wingdings" w:char="F0E0"/>
-      </w:r>
-      <w:r>
-        <w:rPr>
-          <w:rFonts w:eastAsia="Times New Roman" w:cstheme="minorHAnsi"/>
-          <w:color w:val="212529"/>
-          <w:sz w:val="24"/>
-          <w:szCs w:val="24"/>
-          <w:lang w:eastAsia="es-ES"/>
-        </w:rPr>
-        <w:t xml:space="preserve"> </w:t>
-      </w:r>
-      <w:r>
-        <w:rPr>
-          <w:rFonts w:eastAsia="Times New Roman" w:cstheme="minorHAnsi"/>
-          <w:color w:val="212529"/>
-          <w:sz w:val="24"/>
-          <w:szCs w:val="24"/>
-          <w:lang w:eastAsia="es-ES"/>
-        </w:rPr>
-        <w:t>Meses desde el 1 o 01 al 12.</w:t>
-      </w:r>
-    </w:p>
-    <w:p>
-      <w:pPr>
+        <w:t>][0</w:t>
+      </w:r>
+      <w:r>
         <w:rPr>
           <w:rFonts w:ascii="Consolas" w:hAnsi="Consolas" w:cs="Consolas"/>
           <w:b/>
@@ -1958,92 +1907,7 @@
           <w:szCs w:val="20"/>
           <w:shd w:val="clear" w:color="auto" w:fill="F2F2F2" w:themeFill="background1" w:themeFillShade="F2"/>
         </w:rPr>
-      </w:pPr>
-      <w:r>
-        <w:rPr>
-          <w:rFonts w:ascii="Consolas" w:hAnsi="Consolas" w:cs="Consolas"/>
-          <w:b/>
-          <w:bCs/>
-          <w:color w:val="2F5496" w:themeColor="accent1" w:themeShade="BF"/>
-          <w:sz w:val="20"/>
-          <w:szCs w:val="20"/>
-          <w:shd w:val="clear" w:color="auto" w:fill="F2F2F2" w:themeFill="background1" w:themeFillShade="F2"/>
-        </w:rPr>
-        <w:t>(</w:t>
-      </w:r>
-      <w:r>
-        <w:rPr>
-          <w:rFonts w:ascii="Consolas" w:hAnsi="Consolas" w:cs="Consolas"/>
-          <w:b/>
-          <w:bCs/>
-          <w:color w:val="2F5496" w:themeColor="accent1" w:themeShade="BF"/>
-          <w:sz w:val="20"/>
-          <w:szCs w:val="20"/>
-          <w:shd w:val="clear" w:color="auto" w:fill="F2F2F2" w:themeFill="background1" w:themeFillShade="F2"/>
-        </w:rPr>
-        <w:t>[1</w:t>
-      </w:r>
-      <w:r>
-        <w:rPr>
-          <w:rFonts w:ascii="Consolas" w:hAnsi="Consolas" w:cs="Consolas"/>
-          <w:b/>
-          <w:bCs/>
-          <w:color w:val="2F5496" w:themeColor="accent1" w:themeShade="BF"/>
-          <w:sz w:val="20"/>
-          <w:szCs w:val="20"/>
-          <w:shd w:val="clear" w:color="auto" w:fill="F2F2F2" w:themeFill="background1" w:themeFillShade="F2"/>
-        </w:rPr>
-        <w:t>2</w:t>
-      </w:r>
-      <w:r>
-        <w:rPr>
-          <w:rFonts w:ascii="Consolas" w:hAnsi="Consolas" w:cs="Consolas"/>
-          <w:b/>
-          <w:bCs/>
-          <w:color w:val="2F5496" w:themeColor="accent1" w:themeShade="BF"/>
-          <w:sz w:val="20"/>
-          <w:szCs w:val="20"/>
-          <w:shd w:val="clear" w:color="auto" w:fill="F2F2F2" w:themeFill="background1" w:themeFillShade="F2"/>
-        </w:rPr>
-        <w:t>][0</w:t>
-      </w:r>
-      <w:r>
-        <w:rPr>
-          <w:rFonts w:ascii="Consolas" w:hAnsi="Consolas" w:cs="Consolas"/>
-          <w:b/>
-          <w:bCs/>
-          <w:color w:val="2F5496" w:themeColor="accent1" w:themeShade="BF"/>
-          <w:sz w:val="20"/>
-          <w:szCs w:val="20"/>
-          <w:shd w:val="clear" w:color="auto" w:fill="F2F2F2" w:themeFill="background1" w:themeFillShade="F2"/>
-        </w:rPr>
-        <w:t>-9</w:t>
-      </w:r>
-      <w:proofErr w:type="gramStart"/>
-      <w:r>
-        <w:rPr>
-          <w:rFonts w:ascii="Consolas" w:hAnsi="Consolas" w:cs="Consolas"/>
-          <w:b/>
-          <w:bCs/>
-          <w:color w:val="2F5496" w:themeColor="accent1" w:themeShade="BF"/>
-          <w:sz w:val="20"/>
-          <w:szCs w:val="20"/>
-          <w:shd w:val="clear" w:color="auto" w:fill="F2F2F2" w:themeFill="background1" w:themeFillShade="F2"/>
-        </w:rPr>
-        <w:t>])\\d</w:t>
-      </w:r>
-      <w:proofErr w:type="gramEnd"/>
-      <w:r>
-        <w:rPr>
-          <w:rFonts w:ascii="Consolas" w:hAnsi="Consolas" w:cs="Consolas"/>
-          <w:b/>
-          <w:bCs/>
-          <w:color w:val="2F5496" w:themeColor="accent1" w:themeShade="BF"/>
-          <w:sz w:val="20"/>
-          <w:szCs w:val="20"/>
-          <w:shd w:val="clear" w:color="auto" w:fill="F2F2F2" w:themeFill="background1" w:themeFillShade="F2"/>
-        </w:rPr>
-        <w:t xml:space="preserve">{2} </w:t>
+        <w:t xml:space="preserve">-9])\\d{2} </w:t>
       </w:r>
       <w:r>
         <w:rPr>
@@ -2213,31 +2077,7 @@
           <w:sz w:val="20"/>
           <w:szCs w:val="20"/>
         </w:rPr>
-        <w:t>^</w:t>
-      </w:r>
-      <w:proofErr w:type="gramStart"/>
-      <w:r>
-        <w:rPr>
-          <w:rFonts w:ascii="Consolas" w:hAnsi="Consolas" w:cs="Consolas"/>
-          <w:b/>
-          <w:bCs/>
-          <w:color w:val="2F5496" w:themeColor="accent1" w:themeShade="BF"/>
-          <w:sz w:val="20"/>
-          <w:szCs w:val="20"/>
-        </w:rPr>
-        <w:t>-?[</w:t>
-      </w:r>
-      <w:proofErr w:type="gramEnd"/>
-      <w:r>
-        <w:rPr>
-          <w:rFonts w:ascii="Consolas" w:hAnsi="Consolas" w:cs="Consolas"/>
-          <w:b/>
-          <w:bCs/>
-          <w:color w:val="2F5496" w:themeColor="accent1" w:themeShade="BF"/>
-          <w:sz w:val="20"/>
-          <w:szCs w:val="20"/>
-        </w:rPr>
-        <w:t>0-9]+([\\.,][0-9]+)?$</w:t>
+        <w:t>^-?[0-9]+([\\.,][0-9]+)?$</w:t>
       </w:r>
     </w:p>
     <w:p>
@@ -2260,8 +2100,59 @@
           <w:szCs w:val="20"/>
           <w:shd w:val="clear" w:color="auto" w:fill="F2F2F2" w:themeFill="background1" w:themeFillShade="F2"/>
         </w:rPr>
-        <w:t>-</w:t>
-      </w:r>
+        <w:t>-?</w:t>
+      </w:r>
+      <w:r>
+        <w:rPr>
+          <w:rFonts w:eastAsia="Times New Roman" w:cstheme="minorHAnsi"/>
+          <w:color w:val="212529"/>
+          <w:sz w:val="24"/>
+          <w:szCs w:val="24"/>
+          <w:lang w:eastAsia="es-ES"/>
+        </w:rPr>
+        <w:t xml:space="preserve"> </w:t>
+      </w:r>
+      <w:r>
+        <w:rPr>
+          <w:rFonts w:eastAsia="Times New Roman" w:cstheme="minorHAnsi"/>
+          <w:color w:val="212529"/>
+          <w:sz w:val="24"/>
+          <w:szCs w:val="24"/>
+          <w:lang w:eastAsia="es-ES"/>
+        </w:rPr>
+        <w:sym w:font="Wingdings" w:char="F0E0"/>
+      </w:r>
+      <w:r>
+        <w:rPr>
+          <w:rFonts w:eastAsia="Times New Roman" w:cstheme="minorHAnsi"/>
+          <w:color w:val="212529"/>
+          <w:sz w:val="24"/>
+          <w:szCs w:val="24"/>
+          <w:lang w:eastAsia="es-ES"/>
+        </w:rPr>
+        <w:t xml:space="preserve"> </w:t>
+      </w:r>
+      <w:r>
+        <w:rPr>
+          <w:rFonts w:eastAsia="Times New Roman" w:cstheme="minorHAnsi"/>
+          <w:color w:val="212529"/>
+          <w:sz w:val="24"/>
+          <w:szCs w:val="24"/>
+          <w:lang w:eastAsia="es-ES"/>
+        </w:rPr>
+        <w:t>Tenemos en cuenta si el número va a tener o no signo negativo.</w:t>
+      </w:r>
+    </w:p>
+    <w:p>
+      <w:pPr>
+        <w:rPr>
+          <w:rFonts w:eastAsia="Times New Roman" w:cstheme="minorHAnsi"/>
+          <w:color w:val="212529"/>
+          <w:sz w:val="24"/>
+          <w:szCs w:val="24"/>
+          <w:lang w:eastAsia="es-ES"/>
+        </w:rPr>
+      </w:pPr>
       <w:r>
         <w:rPr>
           <w:rFonts w:ascii="Consolas" w:hAnsi="Consolas" w:cs="Consolas"/>
@@ -2272,15 +2163,52 @@
           <w:szCs w:val="20"/>
           <w:shd w:val="clear" w:color="auto" w:fill="F2F2F2" w:themeFill="background1" w:themeFillShade="F2"/>
         </w:rPr>
-        <w:t>?</w:t>
-      </w:r>
-      <w:r>
-        <w:rPr>
-          <w:rFonts w:eastAsia="Times New Roman" w:cstheme="minorHAnsi"/>
-          <w:color w:val="212529"/>
-          <w:sz w:val="24"/>
-          <w:szCs w:val="24"/>
-          <w:lang w:eastAsia="es-ES"/>
+        <w:t>[</w:t>
+      </w:r>
+      <w:r>
+        <w:rPr>
+          <w:rFonts w:ascii="Consolas" w:hAnsi="Consolas" w:cs="Consolas"/>
+          <w:b/>
+          <w:bCs/>
+          <w:color w:val="2F5496" w:themeColor="accent1" w:themeShade="BF"/>
+          <w:sz w:val="20"/>
+          <w:szCs w:val="20"/>
+          <w:shd w:val="clear" w:color="auto" w:fill="F2F2F2" w:themeFill="background1" w:themeFillShade="F2"/>
+        </w:rPr>
+        <w:t>0</w:t>
+      </w:r>
+      <w:r>
+        <w:rPr>
+          <w:rFonts w:ascii="Consolas" w:hAnsi="Consolas" w:cs="Consolas"/>
+          <w:b/>
+          <w:bCs/>
+          <w:color w:val="2F5496" w:themeColor="accent1" w:themeShade="BF"/>
+          <w:sz w:val="20"/>
+          <w:szCs w:val="20"/>
+          <w:shd w:val="clear" w:color="auto" w:fill="F2F2F2" w:themeFill="background1" w:themeFillShade="F2"/>
+        </w:rPr>
+        <w:t>-9]</w:t>
+      </w:r>
+      <w:r>
+        <w:rPr>
+          <w:rFonts w:ascii="Consolas" w:hAnsi="Consolas" w:cs="Consolas"/>
+          <w:b/>
+          <w:bCs/>
+          <w:color w:val="2F5496" w:themeColor="accent1" w:themeShade="BF"/>
+          <w:sz w:val="20"/>
+          <w:szCs w:val="20"/>
+          <w:shd w:val="clear" w:color="auto" w:fill="F2F2F2" w:themeFill="background1" w:themeFillShade="F2"/>
+        </w:rPr>
+        <w:t>+</w:t>
+      </w:r>
+      <w:r>
+        <w:rPr>
+          <w:rFonts w:ascii="Consolas" w:hAnsi="Consolas" w:cs="Consolas"/>
+          <w:b/>
+          <w:bCs/>
+          <w:color w:val="2F5496" w:themeColor="accent1" w:themeShade="BF"/>
+          <w:sz w:val="20"/>
+          <w:szCs w:val="20"/>
         </w:rPr>
         <w:t xml:space="preserve"> </w:t>
       </w:r>
@@ -2312,116 +2240,6 @@
           <w:szCs w:val="24"/>
           <w:lang w:eastAsia="es-ES"/>
         </w:rPr>
-        <w:t xml:space="preserve">Tenemos en cuenta si </w:t>
-      </w:r>
-      <w:r>
-        <w:rPr>
-          <w:rFonts w:eastAsia="Times New Roman" w:cstheme="minorHAnsi"/>
-          <w:color w:val="212529"/>
-          <w:sz w:val="24"/>
-          <w:szCs w:val="24"/>
-          <w:lang w:eastAsia="es-ES"/>
-        </w:rPr>
-        <w:t>el número va a tener o no signo negativo.</w:t>
-      </w:r>
-    </w:p>
-    <w:p>
-      <w:pPr>
-        <w:rPr>
-          <w:rFonts w:eastAsia="Times New Roman" w:cstheme="minorHAnsi"/>
-          <w:color w:val="212529"/>
-          <w:sz w:val="24"/>
-          <w:szCs w:val="24"/>
-          <w:lang w:eastAsia="es-ES"/>
-        </w:rPr>
-      </w:pPr>
-      <w:r>
-        <w:rPr>
-          <w:rFonts w:ascii="Consolas" w:hAnsi="Consolas" w:cs="Consolas"/>
-          <w:b/>
-          <w:bCs/>
-          <w:color w:val="2F5496" w:themeColor="accent1" w:themeShade="BF"/>
-          <w:sz w:val="20"/>
-          <w:szCs w:val="20"/>
-          <w:shd w:val="clear" w:color="auto" w:fill="F2F2F2" w:themeFill="background1" w:themeFillShade="F2"/>
-        </w:rPr>
-        <w:t>[</w:t>
-      </w:r>
-      <w:r>
-        <w:rPr>
-          <w:rFonts w:ascii="Consolas" w:hAnsi="Consolas" w:cs="Consolas"/>
-          <w:b/>
-          <w:bCs/>
-          <w:color w:val="2F5496" w:themeColor="accent1" w:themeShade="BF"/>
-          <w:sz w:val="20"/>
-          <w:szCs w:val="20"/>
-          <w:shd w:val="clear" w:color="auto" w:fill="F2F2F2" w:themeFill="background1" w:themeFillShade="F2"/>
-        </w:rPr>
-        <w:t>0</w:t>
-      </w:r>
-      <w:r>
-        <w:rPr>
-          <w:rFonts w:ascii="Consolas" w:hAnsi="Consolas" w:cs="Consolas"/>
-          <w:b/>
-          <w:bCs/>
-          <w:color w:val="2F5496" w:themeColor="accent1" w:themeShade="BF"/>
-          <w:sz w:val="20"/>
-          <w:szCs w:val="20"/>
-          <w:shd w:val="clear" w:color="auto" w:fill="F2F2F2" w:themeFill="background1" w:themeFillShade="F2"/>
-        </w:rPr>
-        <w:t>-9]</w:t>
-      </w:r>
-      <w:r>
-        <w:rPr>
-          <w:rFonts w:ascii="Consolas" w:hAnsi="Consolas" w:cs="Consolas"/>
-          <w:b/>
-          <w:bCs/>
-          <w:color w:val="2F5496" w:themeColor="accent1" w:themeShade="BF"/>
-          <w:sz w:val="20"/>
-          <w:szCs w:val="20"/>
-          <w:shd w:val="clear" w:color="auto" w:fill="F2F2F2" w:themeFill="background1" w:themeFillShade="F2"/>
-        </w:rPr>
-        <w:t>+</w:t>
-      </w:r>
-      <w:r>
-        <w:rPr>
-          <w:rFonts w:ascii="Consolas" w:hAnsi="Consolas" w:cs="Consolas"/>
-          <w:b/>
-          <w:bCs/>
-          <w:color w:val="2F5496" w:themeColor="accent1" w:themeShade="BF"/>
-          <w:sz w:val="20"/>
-          <w:szCs w:val="20"/>
-        </w:rPr>
-        <w:t xml:space="preserve"> </w:t>
-      </w:r>
-      <w:r>
-        <w:rPr>
-          <w:rFonts w:eastAsia="Times New Roman" w:cstheme="minorHAnsi"/>
-          <w:color w:val="212529"/>
-          <w:sz w:val="24"/>
-          <w:szCs w:val="24"/>
-          <w:lang w:eastAsia="es-ES"/>
-        </w:rPr>
-        <w:sym w:font="Wingdings" w:char="F0E0"/>
-      </w:r>
-      <w:r>
-        <w:rPr>
-          <w:rFonts w:eastAsia="Times New Roman" w:cstheme="minorHAnsi"/>
-          <w:color w:val="212529"/>
-          <w:sz w:val="24"/>
-          <w:szCs w:val="24"/>
-          <w:lang w:eastAsia="es-ES"/>
-        </w:rPr>
-        <w:t xml:space="preserve"> </w:t>
-      </w:r>
-      <w:r>
-        <w:rPr>
-          <w:rFonts w:eastAsia="Times New Roman" w:cstheme="minorHAnsi"/>
-          <w:color w:val="212529"/>
-          <w:sz w:val="24"/>
-          <w:szCs w:val="24"/>
-          <w:lang w:eastAsia="es-ES"/>
-        </w:rPr>
         <w:t>Un</w:t>
       </w:r>
       <w:r>
@@ -2472,29 +2290,7 @@
           <w:szCs w:val="24"/>
           <w:lang w:eastAsia="es-ES"/>
         </w:rPr>
-        <w:t xml:space="preserve"> Después de la coma lo </w:t>
-      </w:r>
-      <w:proofErr w:type="gramStart"/>
-      <w:r>
-        <w:rPr>
-          <w:rFonts w:eastAsia="Times New Roman" w:cstheme="minorHAnsi"/>
-          <w:color w:val="212529"/>
-          <w:sz w:val="24"/>
-          <w:szCs w:val="24"/>
-          <w:lang w:eastAsia="es-ES"/>
-        </w:rPr>
-        <w:t>mismo</w:t>
-      </w:r>
-      <w:proofErr w:type="gramEnd"/>
-      <w:r>
-        <w:rPr>
-          <w:rFonts w:eastAsia="Times New Roman" w:cstheme="minorHAnsi"/>
-          <w:color w:val="212529"/>
-          <w:sz w:val="24"/>
-          <w:szCs w:val="24"/>
-          <w:lang w:eastAsia="es-ES"/>
-        </w:rPr>
-        <w:t xml:space="preserve"> pero con el símbolo de interrogación por si el número tiene decimales o no.</w:t>
+        <w:t xml:space="preserve"> Después de la coma lo mismo pero con el símbolo de interrogación por si el número tiene decimales o no.</w:t>
       </w:r>
     </w:p>
     <w:p>
@@ -2633,16 +2429,64 @@
         <w:pStyle w:val="Prrafodelista"/>
         <w:ind w:left="360"/>
       </w:pPr>
-    </w:p>
-    <w:p>
-      <w:pPr>
-        <w:pStyle w:val="Ttulo1"/>
-      </w:pPr>
-      <w:bookmarkStart w:id="4" w:name="_Toc101262720"/>
-      <w:r>
-        <w:t>Ejercicio 5</w:t>
-      </w:r>
-      <w:bookmarkEnd w:id="4"/>
+      <w:r>
+        <w:lastRenderedPageBreak/>
+        <w:t xml:space="preserve">Texto: </w:t>
+      </w:r>
+      <w:hyperlink r:id="rId8" w:history="1">
+        <w:r>
+          <w:rPr>
+            <w:rStyle w:val="Hipervnculo"/>
+          </w:rPr>
+          <w:t>cuenta fechas BOE.txt</w:t>
+        </w:r>
+      </w:hyperlink>
+    </w:p>
+    <w:p>
+      <w:pPr>
+        <w:pStyle w:val="Prrafodelista"/>
+        <w:ind w:left="360"/>
+      </w:pPr>
+    </w:p>
+    <w:p>
+      <w:pPr>
+        <w:pStyle w:val="Prrafodelista"/>
+        <w:shd w:val="clear" w:color="auto" w:fill="FFFFFF"/>
+        <w:spacing w:before="100" w:beforeAutospacing="1" w:after="100" w:afterAutospacing="1" w:line="240" w:lineRule="auto"/>
+        <w:ind w:left="360"/>
+        <w:jc w:val="both"/>
+        <w:rPr>
+          <w:rFonts w:ascii="Consolas" w:eastAsia="Times New Roman" w:hAnsi="Consolas" w:cstheme="minorHAnsi"/>
+          <w:color w:val="FFFFFF" w:themeColor="background1"/>
+          <w:sz w:val="24"/>
+          <w:szCs w:val="24"/>
+          <w:lang w:eastAsia="es-ES"/>
+        </w:rPr>
+      </w:pPr>
+      <w:bookmarkStart w:id="4" w:name="_Hlk101268411"/>
+      <w:r>
+        <w:rPr>
+          <w:rFonts w:eastAsia="Times New Roman" w:cstheme="minorHAnsi"/>
+          <w:b/>
+          <w:bCs/>
+          <w:color w:val="212529"/>
+          <w:sz w:val="24"/>
+          <w:szCs w:val="24"/>
+          <w:u w:val="single"/>
+          <w:lang w:eastAsia="es-ES"/>
+        </w:rPr>
+        <w:t>Expresión regular</w:t>
+      </w:r>
+      <w:r>
+        <w:rPr>
+          <w:rFonts w:eastAsia="Times New Roman" w:cstheme="minorHAnsi"/>
+          <w:color w:val="212529"/>
+          <w:sz w:val="24"/>
+          <w:szCs w:val="24"/>
+          <w:lang w:eastAsia="es-ES"/>
+        </w:rPr>
+        <w:t>:</w:t>
+      </w:r>
     </w:p>
     <w:p>
       <w:pPr>
@@ -2651,60 +2495,899 @@
           <w:ilvl w:val="0"/>
           <w:numId w:val="14"/>
         </w:numPr>
+        <w:shd w:val="clear" w:color="auto" w:fill="FFFFFF"/>
+        <w:spacing w:before="100" w:beforeAutospacing="1" w:after="100" w:afterAutospacing="1" w:line="240" w:lineRule="auto"/>
+        <w:jc w:val="both"/>
+        <w:rPr>
+          <w:rFonts w:ascii="Consolas" w:eastAsia="Times New Roman" w:hAnsi="Consolas" w:cstheme="minorHAnsi"/>
+          <w:color w:val="FFFFFF" w:themeColor="background1"/>
+          <w:sz w:val="24"/>
+          <w:szCs w:val="24"/>
+          <w:lang w:eastAsia="es-ES"/>
+        </w:rPr>
+      </w:pPr>
+    </w:p>
+    <w:p>
+      <w:pPr>
+        <w:pStyle w:val="Prrafodelista"/>
+        <w:numPr>
+          <w:ilvl w:val="0"/>
+          <w:numId w:val="14"/>
+        </w:numPr>
+        <w:pBdr>
+          <w:top w:val="single" w:sz="4" w:space="1" w:color="auto"/>
+          <w:left w:val="single" w:sz="4" w:space="4" w:color="auto"/>
+          <w:bottom w:val="single" w:sz="4" w:space="1" w:color="auto"/>
+          <w:right w:val="single" w:sz="4" w:space="4" w:color="auto"/>
+        </w:pBdr>
+        <w:shd w:val="clear" w:color="auto" w:fill="F2F2F2" w:themeFill="background1" w:themeFillShade="F2"/>
+        <w:spacing w:before="100" w:beforeAutospacing="1" w:after="100" w:afterAutospacing="1" w:line="240" w:lineRule="auto"/>
+        <w:jc w:val="center"/>
+        <w:rPr>
+          <w:rFonts w:ascii="Consolas" w:hAnsi="Consolas" w:cs="Consolas"/>
+          <w:b/>
+          <w:bCs/>
+          <w:color w:val="2F5496" w:themeColor="accent1" w:themeShade="BF"/>
+          <w:sz w:val="20"/>
+          <w:szCs w:val="20"/>
+        </w:rPr>
+      </w:pPr>
+      <w:r>
+        <w:rPr>
+          <w:rFonts w:ascii="Consolas" w:hAnsi="Consolas" w:cs="Consolas"/>
+          <w:b/>
+          <w:bCs/>
+          <w:color w:val="2F5496" w:themeColor="accent1" w:themeShade="BF"/>
+          <w:sz w:val="20"/>
+          <w:szCs w:val="20"/>
+        </w:rPr>
+        <w:t>([1-9]|[12][0-9]|[3][01])\</w:t>
+      </w:r>
+      <w:proofErr w:type="spellStart"/>
+      <w:r>
+        <w:rPr>
+          <w:rFonts w:ascii="Consolas" w:hAnsi="Consolas" w:cs="Consolas"/>
+          <w:b/>
+          <w:bCs/>
+          <w:color w:val="2F5496" w:themeColor="accent1" w:themeShade="BF"/>
+          <w:sz w:val="20"/>
+          <w:szCs w:val="20"/>
+        </w:rPr>
+        <w:t>sde</w:t>
+      </w:r>
+      <w:proofErr w:type="spellEnd"/>
+      <w:r>
+        <w:rPr>
+          <w:rFonts w:ascii="Consolas" w:hAnsi="Consolas" w:cs="Consolas"/>
+          <w:b/>
+          <w:bCs/>
+          <w:color w:val="2F5496" w:themeColor="accent1" w:themeShade="BF"/>
+          <w:sz w:val="20"/>
+          <w:szCs w:val="20"/>
+        </w:rPr>
+        <w:t>\s(</w:t>
+      </w:r>
+      <w:proofErr w:type="spellStart"/>
+      <w:r>
+        <w:rPr>
+          <w:rFonts w:ascii="Consolas" w:hAnsi="Consolas" w:cs="Consolas"/>
+          <w:b/>
+          <w:bCs/>
+          <w:color w:val="2F5496" w:themeColor="accent1" w:themeShade="BF"/>
+          <w:sz w:val="20"/>
+          <w:szCs w:val="20"/>
+        </w:rPr>
+        <w:t>enero|febrero|marzo|abril|mayo</w:t>
+      </w:r>
+      <w:proofErr w:type="spellEnd"/>
+      <w:r>
+        <w:rPr>
+          <w:rFonts w:ascii="Consolas" w:hAnsi="Consolas" w:cs="Consolas"/>
+          <w:b/>
+          <w:bCs/>
+          <w:color w:val="2F5496" w:themeColor="accent1" w:themeShade="BF"/>
+          <w:sz w:val="20"/>
+          <w:szCs w:val="20"/>
+        </w:rPr>
+        <w:t xml:space="preserve">| </w:t>
+      </w:r>
+      <w:proofErr w:type="spellStart"/>
+      <w:r>
+        <w:rPr>
+          <w:rFonts w:ascii="Consolas" w:hAnsi="Consolas" w:cs="Consolas"/>
+          <w:b/>
+          <w:bCs/>
+          <w:color w:val="2F5496" w:themeColor="accent1" w:themeShade="BF"/>
+          <w:sz w:val="20"/>
+          <w:szCs w:val="20"/>
+        </w:rPr>
+        <w:t>junio|julio|agosto|septiembre|octubre|noviembre|diciembre</w:t>
+      </w:r>
+      <w:proofErr w:type="spellEnd"/>
+      <w:r>
+        <w:rPr>
+          <w:rFonts w:ascii="Consolas" w:hAnsi="Consolas" w:cs="Consolas"/>
+          <w:b/>
+          <w:bCs/>
+          <w:color w:val="2F5496" w:themeColor="accent1" w:themeShade="BF"/>
+          <w:sz w:val="20"/>
+          <w:szCs w:val="20"/>
+        </w:rPr>
+        <w:t>) de ([12][0-9])\\d{2})</w:t>
+      </w:r>
+    </w:p>
+    <w:p>
+      <w:pPr>
+        <w:shd w:val="clear" w:color="auto" w:fill="FFFFFF"/>
+        <w:spacing w:before="100" w:beforeAutospacing="1" w:after="100" w:afterAutospacing="1" w:line="240" w:lineRule="auto"/>
+        <w:jc w:val="both"/>
+        <w:rPr>
+          <w:rFonts w:eastAsia="Times New Roman" w:cstheme="minorHAnsi"/>
+          <w:color w:val="212529"/>
+          <w:sz w:val="24"/>
+          <w:szCs w:val="24"/>
+          <w:lang w:eastAsia="es-ES"/>
+        </w:rPr>
+      </w:pPr>
+      <w:r>
+        <w:rPr>
+          <w:rFonts w:ascii="Consolas" w:hAnsi="Consolas" w:cs="Consolas"/>
+          <w:b/>
+          <w:bCs/>
+          <w:color w:val="2F5496" w:themeColor="accent1" w:themeShade="BF"/>
+          <w:sz w:val="20"/>
+          <w:szCs w:val="20"/>
+          <w:shd w:val="clear" w:color="auto" w:fill="F2F2F2" w:themeFill="background1" w:themeFillShade="F2"/>
+        </w:rPr>
+        <w:t>([1-9]|[12][0-9]|[3][01])</w:t>
+      </w:r>
+      <w:r>
+        <w:rPr>
+          <w:rFonts w:eastAsia="Times New Roman" w:cstheme="minorHAnsi"/>
+          <w:b/>
+          <w:bCs/>
+          <w:color w:val="212529"/>
+          <w:sz w:val="24"/>
+          <w:szCs w:val="24"/>
+          <w:lang w:eastAsia="es-ES"/>
+        </w:rPr>
+        <w:t xml:space="preserve"> </w:t>
+      </w:r>
+      <w:r>
+        <w:rPr>
+          <w:lang w:eastAsia="es-ES"/>
+        </w:rPr>
+        <w:sym w:font="Wingdings" w:char="F0E0"/>
+      </w:r>
+      <w:r>
+        <w:rPr>
+          <w:rFonts w:eastAsia="Times New Roman" w:cstheme="minorHAnsi"/>
+          <w:color w:val="212529"/>
+          <w:sz w:val="24"/>
+          <w:szCs w:val="24"/>
+          <w:lang w:eastAsia="es-ES"/>
+        </w:rPr>
+        <w:t xml:space="preserve"> Número del mes del 1 al 31.</w:t>
+      </w:r>
+    </w:p>
+    <w:p>
+      <w:pPr>
+        <w:shd w:val="clear" w:color="auto" w:fill="FFFFFF"/>
+        <w:spacing w:before="100" w:beforeAutospacing="1" w:after="100" w:afterAutospacing="1" w:line="240" w:lineRule="auto"/>
+        <w:jc w:val="both"/>
+        <w:rPr>
+          <w:rFonts w:eastAsia="Times New Roman" w:cstheme="minorHAnsi"/>
+          <w:color w:val="212529"/>
+          <w:sz w:val="24"/>
+          <w:szCs w:val="24"/>
+          <w:lang w:eastAsia="es-ES"/>
+        </w:rPr>
+      </w:pPr>
+      <w:r>
+        <w:rPr>
+          <w:rFonts w:ascii="Consolas" w:hAnsi="Consolas" w:cs="Consolas"/>
+          <w:b/>
+          <w:bCs/>
+          <w:color w:val="2F5496" w:themeColor="accent1" w:themeShade="BF"/>
+          <w:sz w:val="20"/>
+          <w:szCs w:val="20"/>
+          <w:shd w:val="clear" w:color="auto" w:fill="F2F2F2" w:themeFill="background1" w:themeFillShade="F2"/>
+        </w:rPr>
+        <w:t>\</w:t>
+      </w:r>
+      <w:proofErr w:type="spellStart"/>
+      <w:r>
+        <w:rPr>
+          <w:rFonts w:ascii="Consolas" w:hAnsi="Consolas" w:cs="Consolas"/>
+          <w:b/>
+          <w:bCs/>
+          <w:color w:val="2F5496" w:themeColor="accent1" w:themeShade="BF"/>
+          <w:sz w:val="20"/>
+          <w:szCs w:val="20"/>
+          <w:shd w:val="clear" w:color="auto" w:fill="F2F2F2" w:themeFill="background1" w:themeFillShade="F2"/>
+        </w:rPr>
+        <w:t>sde</w:t>
+      </w:r>
+      <w:proofErr w:type="spellEnd"/>
+      <w:r>
+        <w:rPr>
+          <w:rFonts w:ascii="Consolas" w:hAnsi="Consolas" w:cs="Consolas"/>
+          <w:b/>
+          <w:bCs/>
+          <w:color w:val="2F5496" w:themeColor="accent1" w:themeShade="BF"/>
+          <w:sz w:val="20"/>
+          <w:szCs w:val="20"/>
+          <w:shd w:val="clear" w:color="auto" w:fill="F2F2F2" w:themeFill="background1" w:themeFillShade="F2"/>
+        </w:rPr>
+        <w:t xml:space="preserve">\s </w:t>
+      </w:r>
+      <w:proofErr w:type="spellStart"/>
+      <w:r>
+        <w:rPr>
+          <w:rFonts w:ascii="Consolas" w:hAnsi="Consolas" w:cs="Consolas"/>
+          <w:b/>
+          <w:bCs/>
+          <w:color w:val="2F5496" w:themeColor="accent1" w:themeShade="BF"/>
+          <w:sz w:val="20"/>
+          <w:szCs w:val="20"/>
+          <w:shd w:val="clear" w:color="auto" w:fill="F2F2F2" w:themeFill="background1" w:themeFillShade="F2"/>
+        </w:rPr>
+        <w:t>ó</w:t>
+      </w:r>
+      <w:proofErr w:type="spellEnd"/>
+      <w:r>
+        <w:rPr>
+          <w:rFonts w:ascii="Consolas" w:hAnsi="Consolas" w:cs="Consolas"/>
+          <w:b/>
+          <w:bCs/>
+          <w:color w:val="2F5496" w:themeColor="accent1" w:themeShade="BF"/>
+          <w:sz w:val="20"/>
+          <w:szCs w:val="20"/>
+          <w:shd w:val="clear" w:color="auto" w:fill="F2F2F2" w:themeFill="background1" w:themeFillShade="F2"/>
+        </w:rPr>
+        <w:t xml:space="preserve">  de  </w:t>
+      </w:r>
+      <w:r>
+        <w:rPr>
+          <w:rFonts w:ascii="Consolas" w:hAnsi="Consolas" w:cs="Consolas"/>
+          <w:b/>
+          <w:bCs/>
+          <w:color w:val="2F5496" w:themeColor="accent1" w:themeShade="BF"/>
+          <w:sz w:val="20"/>
+          <w:szCs w:val="20"/>
+        </w:rPr>
+        <w:t xml:space="preserve"> </w:t>
+      </w:r>
+      <w:r>
+        <w:rPr>
+          <w:lang w:eastAsia="es-ES"/>
+        </w:rPr>
+        <w:sym w:font="Wingdings" w:char="F0E0"/>
+      </w:r>
+      <w:r>
+        <w:rPr>
+          <w:rFonts w:eastAsia="Times New Roman" w:cstheme="minorHAnsi"/>
+          <w:color w:val="212529"/>
+          <w:sz w:val="24"/>
+          <w:szCs w:val="24"/>
+          <w:lang w:eastAsia="es-ES"/>
+        </w:rPr>
+        <w:t xml:space="preserve"> Los espacios podemos introducirlos con \s o directamente el espacio en blanco. En esta expresión he usado las dos formas. </w:t>
+      </w:r>
+    </w:p>
+    <w:p>
+      <w:pPr>
+        <w:shd w:val="clear" w:color="auto" w:fill="FFFFFF"/>
+        <w:spacing w:before="100" w:beforeAutospacing="1" w:after="100" w:afterAutospacing="1" w:line="240" w:lineRule="auto"/>
+        <w:jc w:val="both"/>
+        <w:rPr>
+          <w:rFonts w:ascii="Consolas" w:hAnsi="Consolas" w:cs="Consolas"/>
+          <w:color w:val="FFFFFF" w:themeColor="background1"/>
+          <w:sz w:val="20"/>
+          <w:szCs w:val="20"/>
+          <w:highlight w:val="black"/>
+          <w:shd w:val="clear" w:color="auto" w:fill="E8F2FE"/>
+        </w:rPr>
+      </w:pPr>
+      <w:r>
+        <w:rPr>
+          <w:rFonts w:ascii="Consolas" w:hAnsi="Consolas" w:cs="Consolas"/>
+          <w:b/>
+          <w:bCs/>
+          <w:color w:val="2F5496" w:themeColor="accent1" w:themeShade="BF"/>
+          <w:sz w:val="20"/>
+          <w:szCs w:val="20"/>
+          <w:shd w:val="clear" w:color="auto" w:fill="F2F2F2" w:themeFill="background1" w:themeFillShade="F2"/>
+        </w:rPr>
+        <w:t xml:space="preserve"> mes1|mes2|…</w:t>
+      </w:r>
+      <w:r>
+        <w:rPr>
+          <w:rFonts w:ascii="Consolas" w:hAnsi="Consolas" w:cs="Consolas"/>
+          <w:b/>
+          <w:bCs/>
+          <w:color w:val="2F5496" w:themeColor="accent1" w:themeShade="BF"/>
+          <w:sz w:val="20"/>
+          <w:szCs w:val="20"/>
+        </w:rPr>
+        <w:t xml:space="preserve"> </w:t>
+      </w:r>
+      <w:r>
+        <w:rPr>
+          <w:lang w:eastAsia="es-ES"/>
+        </w:rPr>
+        <w:sym w:font="Wingdings" w:char="F0E0"/>
+      </w:r>
+      <w:r>
+        <w:rPr>
+          <w:rFonts w:eastAsia="Times New Roman" w:cstheme="minorHAnsi"/>
+          <w:color w:val="212529"/>
+          <w:sz w:val="24"/>
+          <w:szCs w:val="24"/>
+          <w:lang w:eastAsia="es-ES"/>
+        </w:rPr>
+        <w:t xml:space="preserve"> Introducimos entre tuberías los meses correspondientes que queremos en la expresión regular. </w:t>
+      </w:r>
+    </w:p>
+    <w:p>
+      <w:pPr>
+        <w:shd w:val="clear" w:color="auto" w:fill="FFFFFF"/>
+        <w:spacing w:before="100" w:beforeAutospacing="1" w:after="100" w:afterAutospacing="1" w:line="240" w:lineRule="auto"/>
+        <w:jc w:val="both"/>
+        <w:rPr>
+          <w:rFonts w:ascii="Consolas" w:hAnsi="Consolas" w:cs="Consolas"/>
+          <w:color w:val="FFFFFF" w:themeColor="background1"/>
+          <w:sz w:val="20"/>
+          <w:szCs w:val="20"/>
+          <w:highlight w:val="black"/>
+          <w:shd w:val="clear" w:color="auto" w:fill="E8F2FE"/>
+        </w:rPr>
+      </w:pPr>
+      <w:r>
+        <w:rPr>
+          <w:rFonts w:ascii="Consolas" w:hAnsi="Consolas" w:cs="Consolas"/>
+          <w:b/>
+          <w:bCs/>
+          <w:color w:val="2F5496" w:themeColor="accent1" w:themeShade="BF"/>
+          <w:sz w:val="20"/>
+          <w:szCs w:val="20"/>
+          <w:shd w:val="clear" w:color="auto" w:fill="F2F2F2" w:themeFill="background1" w:themeFillShade="F2"/>
+        </w:rPr>
+        <w:t>([12][0-9])\\d{2}</w:t>
+      </w:r>
+      <w:r>
+        <w:rPr>
+          <w:rFonts w:eastAsia="Times New Roman" w:cstheme="minorHAnsi"/>
+          <w:color w:val="2F5496" w:themeColor="accent1" w:themeShade="BF"/>
+          <w:sz w:val="24"/>
+          <w:szCs w:val="24"/>
+          <w:lang w:eastAsia="es-ES"/>
+        </w:rPr>
+        <w:t xml:space="preserve"> </w:t>
+      </w:r>
+      <w:r>
+        <w:rPr>
+          <w:lang w:eastAsia="es-ES"/>
+        </w:rPr>
+        <w:sym w:font="Wingdings" w:char="F0E0"/>
+      </w:r>
+      <w:r>
+        <w:rPr>
+          <w:rFonts w:eastAsia="Times New Roman" w:cstheme="minorHAnsi"/>
+          <w:color w:val="212529"/>
+          <w:sz w:val="24"/>
+          <w:szCs w:val="24"/>
+          <w:lang w:eastAsia="es-ES"/>
+        </w:rPr>
+        <w:t xml:space="preserve"> El año XXXX en este caso de 1000 al 2999.  </w:t>
+      </w:r>
+    </w:p>
+    <w:p>
+      <w:pPr>
+        <w:pStyle w:val="Prrafodelista"/>
+        <w:shd w:val="clear" w:color="auto" w:fill="FFFFFF"/>
+        <w:spacing w:before="100" w:beforeAutospacing="1" w:after="100" w:afterAutospacing="1" w:line="240" w:lineRule="auto"/>
+        <w:ind w:left="360"/>
+        <w:jc w:val="both"/>
+        <w:rPr>
+          <w:rFonts w:eastAsia="Times New Roman" w:cstheme="minorHAnsi"/>
+          <w:color w:val="212529"/>
+          <w:sz w:val="24"/>
+          <w:szCs w:val="24"/>
+          <w:lang w:eastAsia="es-ES"/>
+        </w:rPr>
+      </w:pPr>
+      <w:r>
+        <w:rPr>
+          <w:rFonts w:eastAsia="Times New Roman" w:cstheme="minorHAnsi"/>
+          <w:b/>
+          <w:bCs/>
+          <w:color w:val="212529"/>
+          <w:sz w:val="24"/>
+          <w:szCs w:val="24"/>
+          <w:u w:val="single"/>
+          <w:lang w:eastAsia="es-ES"/>
+        </w:rPr>
+        <w:t>Resultado</w:t>
+      </w:r>
+      <w:r>
+        <w:rPr>
+          <w:rFonts w:eastAsia="Times New Roman" w:cstheme="minorHAnsi"/>
+          <w:color w:val="212529"/>
+          <w:sz w:val="24"/>
+          <w:szCs w:val="24"/>
+          <w:lang w:eastAsia="es-ES"/>
+        </w:rPr>
+        <w:t xml:space="preserve">: </w:t>
+      </w:r>
+    </w:p>
+    <w:p>
+      <w:pPr>
+        <w:shd w:val="clear" w:color="auto" w:fill="FFFFFF"/>
+        <w:spacing w:before="100" w:beforeAutospacing="1" w:after="100" w:afterAutospacing="1" w:line="240" w:lineRule="auto"/>
+        <w:jc w:val="both"/>
+        <w:rPr>
+          <w:rFonts w:eastAsia="Times New Roman" w:cstheme="minorHAnsi"/>
+          <w:color w:val="212529"/>
+          <w:sz w:val="24"/>
+          <w:szCs w:val="24"/>
+          <w:lang w:eastAsia="es-ES"/>
+        </w:rPr>
+      </w:pPr>
+      <w:r>
+        <w:rPr>
+          <w:rFonts w:eastAsia="Times New Roman" w:cstheme="minorHAnsi"/>
+          <w:color w:val="212529"/>
+          <w:sz w:val="24"/>
+          <w:szCs w:val="24"/>
+          <w:lang w:eastAsia="es-ES"/>
+        </w:rPr>
+        <w:t>Fechas encontradas: 45</w:t>
+      </w:r>
+    </w:p>
+    <w:p>
+      <w:pPr>
+        <w:pStyle w:val="Ttulo1"/>
+      </w:pPr>
+      <w:bookmarkStart w:id="5" w:name="_Toc101262720"/>
+      <w:bookmarkEnd w:id="4"/>
+      <w:r>
+        <w:t>Ejercicio 5</w:t>
+      </w:r>
+      <w:bookmarkEnd w:id="5"/>
+    </w:p>
+    <w:p>
+      <w:pPr>
+        <w:pStyle w:val="Prrafodelista"/>
+        <w:numPr>
+          <w:ilvl w:val="0"/>
+          <w:numId w:val="14"/>
+        </w:numPr>
       </w:pPr>
       <w:r>
         <w:t>Crea una expresión regular que sirva para buscar en el texto todas las palabras acentuadas</w:t>
       </w:r>
     </w:p>
     <w:p>
-      <w:r>
-        <w:t xml:space="preserve">SOLUCIONES (ejercicios 1. 2. y 3. </w:t>
-      </w:r>
-      <w:r>
+      <w:pPr>
+        <w:pStyle w:val="Prrafodelista"/>
+        <w:ind w:left="360"/>
+      </w:pPr>
+    </w:p>
+    <w:p>
+      <w:pPr>
+        <w:pStyle w:val="Prrafodelista"/>
+        <w:ind w:left="360"/>
+      </w:pPr>
+      <w:r>
+        <w:t xml:space="preserve">Texto: </w:t>
+      </w:r>
+      <w:hyperlink r:id="rId9" w:history="1">
+        <w:r>
+          <w:rPr>
+            <w:rStyle w:val="Hipervnculo"/>
+          </w:rPr>
+          <w:t>cuenta fechas BOE.txt</w:t>
+        </w:r>
+      </w:hyperlink>
+    </w:p>
+    <w:p>
+      <w:pPr>
+        <w:pStyle w:val="Prrafodelista"/>
+        <w:ind w:left="360"/>
+      </w:pPr>
+    </w:p>
+    <w:p>
+      <w:pPr>
+        <w:pStyle w:val="Prrafodelista"/>
+        <w:shd w:val="clear" w:color="auto" w:fill="FFFFFF"/>
+        <w:spacing w:before="100" w:beforeAutospacing="1" w:after="100" w:afterAutospacing="1" w:line="240" w:lineRule="auto"/>
+        <w:ind w:left="360"/>
+        <w:jc w:val="both"/>
+        <w:rPr>
+          <w:rFonts w:ascii="Consolas" w:eastAsia="Times New Roman" w:hAnsi="Consolas" w:cstheme="minorHAnsi"/>
+          <w:color w:val="FFFFFF" w:themeColor="background1"/>
+          <w:sz w:val="24"/>
+          <w:szCs w:val="24"/>
+          <w:lang w:eastAsia="es-ES"/>
+        </w:rPr>
+      </w:pPr>
+      <w:r>
+        <w:rPr>
+          <w:rFonts w:eastAsia="Times New Roman" w:cstheme="minorHAnsi"/>
+          <w:b/>
+          <w:bCs/>
+          <w:color w:val="212529"/>
+          <w:sz w:val="24"/>
+          <w:szCs w:val="24"/>
+          <w:u w:val="single"/>
+          <w:lang w:eastAsia="es-ES"/>
+        </w:rPr>
+        <w:t>Expresión regular</w:t>
+      </w:r>
+      <w:r>
+        <w:rPr>
+          <w:rFonts w:eastAsia="Times New Roman" w:cstheme="minorHAnsi"/>
+          <w:color w:val="212529"/>
+          <w:sz w:val="24"/>
+          <w:szCs w:val="24"/>
+          <w:lang w:eastAsia="es-ES"/>
+        </w:rPr>
+        <w:t>:</w:t>
+      </w:r>
+    </w:p>
+    <w:p>
+      <w:pPr>
+        <w:pStyle w:val="Prrafodelista"/>
+        <w:numPr>
+          <w:ilvl w:val="0"/>
+          <w:numId w:val="14"/>
+        </w:numPr>
+        <w:shd w:val="clear" w:color="auto" w:fill="FFFFFF"/>
+        <w:spacing w:before="100" w:beforeAutospacing="1" w:after="100" w:afterAutospacing="1" w:line="240" w:lineRule="auto"/>
+        <w:jc w:val="both"/>
+        <w:rPr>
+          <w:rFonts w:ascii="Consolas" w:eastAsia="Times New Roman" w:hAnsi="Consolas" w:cstheme="minorHAnsi"/>
+          <w:color w:val="FFFFFF" w:themeColor="background1"/>
+          <w:sz w:val="24"/>
+          <w:szCs w:val="24"/>
+          <w:lang w:eastAsia="es-ES"/>
+        </w:rPr>
+      </w:pPr>
+    </w:p>
+    <w:p>
+      <w:pPr>
+        <w:pStyle w:val="Prrafodelista"/>
+        <w:pBdr>
+          <w:top w:val="single" w:sz="4" w:space="1" w:color="auto"/>
+          <w:left w:val="single" w:sz="4" w:space="4" w:color="auto"/>
+          <w:bottom w:val="single" w:sz="4" w:space="1" w:color="auto"/>
+          <w:right w:val="single" w:sz="4" w:space="4" w:color="auto"/>
+        </w:pBdr>
+        <w:shd w:val="clear" w:color="auto" w:fill="F2F2F2" w:themeFill="background1" w:themeFillShade="F2"/>
+        <w:spacing w:before="100" w:beforeAutospacing="1" w:after="100" w:afterAutospacing="1" w:line="240" w:lineRule="auto"/>
+        <w:ind w:left="360"/>
+        <w:jc w:val="center"/>
+        <w:rPr>
+          <w:rFonts w:ascii="Consolas" w:hAnsi="Consolas" w:cs="Consolas"/>
+          <w:b/>
+          <w:bCs/>
+          <w:color w:val="2F5496" w:themeColor="accent1" w:themeShade="BF"/>
+          <w:sz w:val="20"/>
+          <w:szCs w:val="20"/>
+        </w:rPr>
+      </w:pPr>
+      <w:r>
+        <w:rPr>
+          <w:rFonts w:ascii="Consolas" w:hAnsi="Consolas" w:cs="Consolas"/>
+          <w:b/>
+          <w:bCs/>
+          <w:color w:val="2F5496" w:themeColor="accent1" w:themeShade="BF"/>
+          <w:sz w:val="20"/>
+          <w:szCs w:val="20"/>
+        </w:rPr>
+        <w:t>[A-</w:t>
+      </w:r>
+      <w:proofErr w:type="spellStart"/>
+      <w:r>
+        <w:rPr>
+          <w:rFonts w:ascii="Consolas" w:hAnsi="Consolas" w:cs="Consolas"/>
+          <w:b/>
+          <w:bCs/>
+          <w:color w:val="2F5496" w:themeColor="accent1" w:themeShade="BF"/>
+          <w:sz w:val="20"/>
+          <w:szCs w:val="20"/>
+        </w:rPr>
+        <w:t>Za</w:t>
+      </w:r>
+      <w:proofErr w:type="spellEnd"/>
+      <w:r>
+        <w:rPr>
+          <w:rFonts w:ascii="Consolas" w:hAnsi="Consolas" w:cs="Consolas"/>
+          <w:b/>
+          <w:bCs/>
+          <w:color w:val="2F5496" w:themeColor="accent1" w:themeShade="BF"/>
+          <w:sz w:val="20"/>
+          <w:szCs w:val="20"/>
+        </w:rPr>
+        <w:t>-z]([a-z]+)?(</w:t>
+      </w:r>
+      <w:proofErr w:type="spellStart"/>
+      <w:r>
+        <w:rPr>
+          <w:rFonts w:ascii="Consolas" w:hAnsi="Consolas" w:cs="Consolas"/>
+          <w:b/>
+          <w:bCs/>
+          <w:color w:val="2F5496" w:themeColor="accent1" w:themeShade="BF"/>
+          <w:sz w:val="20"/>
+          <w:szCs w:val="20"/>
+        </w:rPr>
+        <w:t>á|é|í|ó|ú</w:t>
+      </w:r>
+      <w:proofErr w:type="spellEnd"/>
+      <w:r>
+        <w:rPr>
+          <w:rFonts w:ascii="Consolas" w:hAnsi="Consolas" w:cs="Consolas"/>
+          <w:b/>
+          <w:bCs/>
+          <w:color w:val="2F5496" w:themeColor="accent1" w:themeShade="BF"/>
+          <w:sz w:val="20"/>
+          <w:szCs w:val="20"/>
+        </w:rPr>
+        <w:t>)([a-z]+)?</w:t>
+      </w:r>
+    </w:p>
+    <w:p>
+      <w:pPr>
+        <w:shd w:val="clear" w:color="auto" w:fill="FFFFFF"/>
+        <w:spacing w:before="100" w:beforeAutospacing="1" w:after="100" w:afterAutospacing="1" w:line="240" w:lineRule="auto"/>
+        <w:jc w:val="both"/>
+        <w:rPr>
+          <w:rFonts w:eastAsia="Times New Roman" w:cstheme="minorHAnsi"/>
+          <w:color w:val="212529"/>
+          <w:sz w:val="24"/>
+          <w:szCs w:val="24"/>
+          <w:lang w:eastAsia="es-ES"/>
+        </w:rPr>
+      </w:pPr>
+      <w:r>
+        <w:rPr>
+          <w:rFonts w:ascii="Consolas" w:hAnsi="Consolas" w:cs="Consolas"/>
+          <w:b/>
+          <w:bCs/>
+          <w:color w:val="2F5496" w:themeColor="accent1" w:themeShade="BF"/>
+          <w:sz w:val="20"/>
+          <w:szCs w:val="20"/>
+          <w:shd w:val="clear" w:color="auto" w:fill="F2F2F2" w:themeFill="background1" w:themeFillShade="F2"/>
+        </w:rPr>
+        <w:t>[A-</w:t>
+      </w:r>
+      <w:proofErr w:type="spellStart"/>
+      <w:r>
+        <w:rPr>
+          <w:rFonts w:ascii="Consolas" w:hAnsi="Consolas" w:cs="Consolas"/>
+          <w:b/>
+          <w:bCs/>
+          <w:color w:val="2F5496" w:themeColor="accent1" w:themeShade="BF"/>
+          <w:sz w:val="20"/>
+          <w:szCs w:val="20"/>
+          <w:shd w:val="clear" w:color="auto" w:fill="F2F2F2" w:themeFill="background1" w:themeFillShade="F2"/>
+        </w:rPr>
+        <w:t>Za</w:t>
+      </w:r>
+      <w:proofErr w:type="spellEnd"/>
+      <w:r>
+        <w:rPr>
+          <w:rFonts w:ascii="Consolas" w:hAnsi="Consolas" w:cs="Consolas"/>
+          <w:b/>
+          <w:bCs/>
+          <w:color w:val="2F5496" w:themeColor="accent1" w:themeShade="BF"/>
+          <w:sz w:val="20"/>
+          <w:szCs w:val="20"/>
+          <w:shd w:val="clear" w:color="auto" w:fill="F2F2F2" w:themeFill="background1" w:themeFillShade="F2"/>
+        </w:rPr>
+        <w:t>-z]</w:t>
+      </w:r>
+      <w:r>
+        <w:rPr>
+          <w:rFonts w:eastAsia="Times New Roman" w:cstheme="minorHAnsi"/>
+          <w:b/>
+          <w:bCs/>
+          <w:color w:val="212529"/>
+          <w:sz w:val="24"/>
+          <w:szCs w:val="24"/>
+          <w:lang w:eastAsia="es-ES"/>
+        </w:rPr>
+        <w:t xml:space="preserve"> </w:t>
+      </w:r>
+      <w:r>
+        <w:rPr>
+          <w:lang w:eastAsia="es-ES"/>
+        </w:rPr>
         <w:sym w:font="Wingdings" w:char="F0E0"/>
       </w:r>
       <w:r>
+        <w:rPr>
+          <w:rFonts w:eastAsia="Times New Roman" w:cstheme="minorHAnsi"/>
+          <w:color w:val="212529"/>
+          <w:sz w:val="24"/>
+          <w:szCs w:val="24"/>
+          <w:lang w:eastAsia="es-ES"/>
+        </w:rPr>
         <w:t xml:space="preserve"> </w:t>
       </w:r>
-      <w:proofErr w:type="gramStart"/>
-      <w:r>
-        <w:t>ValidacionesSimples.java ;</w:t>
-      </w:r>
-      <w:proofErr w:type="gramEnd"/>
-      <w:r>
-        <w:t xml:space="preserve"> ejercicio 4. </w:t>
-      </w:r>
-      <w:r>
+      <w:r>
+        <w:rPr>
+          <w:rFonts w:eastAsia="Times New Roman" w:cstheme="minorHAnsi"/>
+          <w:color w:val="212529"/>
+          <w:sz w:val="24"/>
+          <w:szCs w:val="24"/>
+          <w:lang w:eastAsia="es-ES"/>
+        </w:rPr>
+        <w:t>Que la palabra empiece por mayúscula o minúscula (por hacer la expresión más simple no tendré en cuenta palabras acentuadas en su primera letra [ÁÉÍÓÚ])</w:t>
+      </w:r>
+      <w:r>
+        <w:rPr>
+          <w:rFonts w:eastAsia="Times New Roman" w:cstheme="minorHAnsi"/>
+          <w:color w:val="212529"/>
+          <w:sz w:val="24"/>
+          <w:szCs w:val="24"/>
+          <w:lang w:eastAsia="es-ES"/>
+        </w:rPr>
+        <w:t>.</w:t>
+      </w:r>
+    </w:p>
+    <w:p>
+      <w:pPr>
+        <w:shd w:val="clear" w:color="auto" w:fill="FFFFFF"/>
+        <w:spacing w:before="100" w:beforeAutospacing="1" w:after="100" w:afterAutospacing="1" w:line="240" w:lineRule="auto"/>
+        <w:jc w:val="both"/>
+        <w:rPr>
+          <w:rFonts w:eastAsia="Times New Roman" w:cstheme="minorHAnsi"/>
+          <w:color w:val="212529"/>
+          <w:sz w:val="24"/>
+          <w:szCs w:val="24"/>
+          <w:lang w:eastAsia="es-ES"/>
+        </w:rPr>
+      </w:pPr>
+      <w:r>
+        <w:rPr>
+          <w:rFonts w:ascii="Consolas" w:hAnsi="Consolas" w:cs="Consolas"/>
+          <w:b/>
+          <w:bCs/>
+          <w:color w:val="2F5496" w:themeColor="accent1" w:themeShade="BF"/>
+          <w:sz w:val="20"/>
+          <w:szCs w:val="20"/>
+          <w:shd w:val="clear" w:color="auto" w:fill="F2F2F2" w:themeFill="background1" w:themeFillShade="F2"/>
+        </w:rPr>
+        <w:t>([a-z]+)?</w:t>
+      </w:r>
+      <w:r>
+        <w:rPr>
+          <w:rFonts w:ascii="Consolas" w:hAnsi="Consolas" w:cs="Consolas"/>
+          <w:b/>
+          <w:bCs/>
+          <w:color w:val="2F5496" w:themeColor="accent1" w:themeShade="BF"/>
+          <w:sz w:val="20"/>
+          <w:szCs w:val="20"/>
+        </w:rPr>
+        <w:t xml:space="preserve"> </w:t>
+      </w:r>
+      <w:r>
+        <w:rPr>
+          <w:lang w:eastAsia="es-ES"/>
+        </w:rPr>
         <w:sym w:font="Wingdings" w:char="F0E0"/>
       </w:r>
       <w:r>
+        <w:rPr>
+          <w:rFonts w:eastAsia="Times New Roman" w:cstheme="minorHAnsi"/>
+          <w:color w:val="212529"/>
+          <w:sz w:val="24"/>
+          <w:szCs w:val="24"/>
+          <w:lang w:eastAsia="es-ES"/>
+        </w:rPr>
         <w:t xml:space="preserve"> </w:t>
       </w:r>
-      <w:proofErr w:type="gramStart"/>
-      <w:r>
-        <w:t>FechasBOE.java ;</w:t>
-      </w:r>
-      <w:proofErr w:type="gramEnd"/>
-      <w:r>
-        <w:t xml:space="preserve"> ejercicio 5. </w:t>
-      </w:r>
-      <w:r>
-        <w:sym w:font="Wingdings" w:char="F0E0"/>
-      </w:r>
-      <w:r>
-        <w:t xml:space="preserve"> Acentuadas.java) </w:t>
+      <w:r>
+        <w:rPr>
+          <w:rFonts w:eastAsia="Times New Roman" w:cstheme="minorHAnsi"/>
+          <w:color w:val="212529"/>
+          <w:sz w:val="24"/>
+          <w:szCs w:val="24"/>
+          <w:lang w:eastAsia="es-ES"/>
+        </w:rPr>
+        <w:t>Tanto antes o después de una vocal acentuada (esta expresión solo sirve para palabras del español) podrá haber o no una o más vocales tanto delante como detrás</w:t>
+      </w:r>
+      <w:r>
+        <w:rPr>
+          <w:rFonts w:eastAsia="Times New Roman" w:cstheme="minorHAnsi"/>
+          <w:color w:val="212529"/>
+          <w:sz w:val="24"/>
+          <w:szCs w:val="24"/>
+          <w:lang w:eastAsia="es-ES"/>
+        </w:rPr>
+        <w:t xml:space="preserve">. </w:t>
+      </w:r>
+    </w:p>
+    <w:p>
+      <w:pPr>
+        <w:pStyle w:val="Prrafodelista"/>
+        <w:shd w:val="clear" w:color="auto" w:fill="FFFFFF"/>
+        <w:spacing w:before="100" w:beforeAutospacing="1" w:after="100" w:afterAutospacing="1" w:line="240" w:lineRule="auto"/>
+        <w:ind w:left="360"/>
+        <w:jc w:val="both"/>
+        <w:rPr>
+          <w:rFonts w:eastAsia="Times New Roman" w:cstheme="minorHAnsi"/>
+          <w:color w:val="212529"/>
+          <w:sz w:val="24"/>
+          <w:szCs w:val="24"/>
+          <w:lang w:eastAsia="es-ES"/>
+        </w:rPr>
+      </w:pPr>
+      <w:r>
+        <w:rPr>
+          <w:rFonts w:eastAsia="Times New Roman" w:cstheme="minorHAnsi"/>
+          <w:b/>
+          <w:bCs/>
+          <w:color w:val="212529"/>
+          <w:sz w:val="24"/>
+          <w:szCs w:val="24"/>
+          <w:u w:val="single"/>
+          <w:lang w:eastAsia="es-ES"/>
+        </w:rPr>
+        <w:t>Resultado</w:t>
+      </w:r>
+      <w:r>
+        <w:rPr>
+          <w:rFonts w:eastAsia="Times New Roman" w:cstheme="minorHAnsi"/>
+          <w:color w:val="212529"/>
+          <w:sz w:val="24"/>
+          <w:szCs w:val="24"/>
+          <w:lang w:eastAsia="es-ES"/>
+        </w:rPr>
+        <w:t xml:space="preserve">: </w:t>
+      </w:r>
+    </w:p>
+    <w:p>
+      <w:pPr>
+        <w:shd w:val="clear" w:color="auto" w:fill="FFFFFF"/>
+        <w:spacing w:before="100" w:beforeAutospacing="1" w:after="100" w:afterAutospacing="1" w:line="240" w:lineRule="auto"/>
+        <w:jc w:val="both"/>
+        <w:rPr>
+          <w:rFonts w:eastAsia="Times New Roman" w:cstheme="minorHAnsi"/>
+          <w:b/>
+          <w:bCs/>
+          <w:color w:val="212529"/>
+          <w:sz w:val="24"/>
+          <w:szCs w:val="24"/>
+          <w:u w:val="single"/>
+          <w:lang w:eastAsia="es-ES"/>
+        </w:rPr>
+      </w:pPr>
+      <w:r>
+        <w:rPr>
+          <w:rFonts w:eastAsia="Times New Roman" w:cstheme="minorHAnsi"/>
+          <w:color w:val="212529"/>
+          <w:sz w:val="24"/>
+          <w:szCs w:val="24"/>
+          <w:lang w:eastAsia="es-ES"/>
+        </w:rPr>
+        <w:t>Palabras acentuadas encontradas: 135</w:t>
       </w:r>
     </w:p>
     <w:p/>
+    <w:p/>
     <w:p>
       <w:pPr>
         <w:pStyle w:val="Ttulo1"/>
       </w:pPr>
-      <w:bookmarkStart w:id="5" w:name="_Toc101262721"/>
-      <w:r>
+      <w:bookmarkStart w:id="6" w:name="_Toc101262721"/>
+      <w:r>
+        <w:lastRenderedPageBreak/>
         <w:t>Ejercicio 6</w:t>
       </w:r>
-      <w:bookmarkEnd w:id="5"/>
+      <w:bookmarkEnd w:id="6"/>
     </w:p>
     <w:p>
       <w:pPr>
@@ -3007,7 +3690,7 @@
         </w:rPr>
         <w:t xml:space="preserve"> </w:t>
       </w:r>
-      <w:hyperlink r:id="rId8" w:history="1">
+      <w:hyperlink r:id="rId10" w:history="1">
         <w:r>
           <w:rPr>
             <w:rStyle w:val="Hipervnculo"/>
@@ -3033,7 +3716,7 @@
           <w:lang w:eastAsia="es-ES"/>
         </w:rPr>
       </w:pPr>
-      <w:bookmarkStart w:id="6" w:name="_Hlk101267451"/>
+      <w:bookmarkStart w:id="7" w:name="_Hlk101267451"/>
       <w:r>
         <w:rPr>
           <w:rFonts w:eastAsia="Times New Roman" w:cstheme="minorHAnsi"/>
@@ -3086,31 +3769,7 @@
           <w:sz w:val="20"/>
           <w:szCs w:val="20"/>
         </w:rPr>
-        <w:t>(^|</w:t>
-      </w:r>
-      <w:proofErr w:type="gramStart"/>
-      <w:r>
-        <w:rPr>
-          <w:rFonts w:ascii="Consolas" w:hAnsi="Consolas" w:cs="Consolas"/>
-          <w:b/>
-          <w:bCs/>
-          <w:color w:val="2F5496" w:themeColor="accent1" w:themeShade="BF"/>
-          <w:sz w:val="20"/>
-          <w:szCs w:val="20"/>
-        </w:rPr>
-        <w:t>\\n)[</w:t>
-      </w:r>
-      <w:proofErr w:type="gramEnd"/>
-      <w:r>
-        <w:rPr>
-          <w:rFonts w:ascii="Consolas" w:hAnsi="Consolas" w:cs="Consolas"/>
-          <w:b/>
-          <w:bCs/>
-          <w:color w:val="2F5496" w:themeColor="accent1" w:themeShade="BF"/>
-          <w:sz w:val="20"/>
-          <w:szCs w:val="20"/>
-        </w:rPr>
-        <w:t>a-zA-Z0-9]([_-]|[a-zA-Z0-9]){3,18}[a-zA-Z0-9](;|$)</w:t>
+        <w:t>(^|\\n)[a-zA-Z0-9]([_-]|[a-zA-Z0-9]){3,18}[a-zA-Z0-9](;|$)</w:t>
       </w:r>
     </w:p>
     <w:p>
@@ -3252,33 +3911,7 @@
           <w:szCs w:val="20"/>
           <w:shd w:val="clear" w:color="auto" w:fill="F2F2F2" w:themeFill="background1" w:themeFillShade="F2"/>
         </w:rPr>
-        <w:t>([_-]|[a-zA-Z0-9</w:t>
-      </w:r>
-      <w:proofErr w:type="gramStart"/>
-      <w:r>
-        <w:rPr>
-          <w:rFonts w:ascii="Consolas" w:hAnsi="Consolas" w:cs="Consolas"/>
-          <w:b/>
-          <w:bCs/>
-          <w:color w:val="2F5496" w:themeColor="accent1" w:themeShade="BF"/>
-          <w:sz w:val="20"/>
-          <w:szCs w:val="20"/>
-          <w:shd w:val="clear" w:color="auto" w:fill="F2F2F2" w:themeFill="background1" w:themeFillShade="F2"/>
-        </w:rPr>
-        <w:t>]){</w:t>
-      </w:r>
-      <w:proofErr w:type="gramEnd"/>
-      <w:r>
-        <w:rPr>
-          <w:rFonts w:ascii="Consolas" w:hAnsi="Consolas" w:cs="Consolas"/>
-          <w:b/>
-          <w:bCs/>
-          <w:color w:val="2F5496" w:themeColor="accent1" w:themeShade="BF"/>
-          <w:sz w:val="20"/>
-          <w:szCs w:val="20"/>
-          <w:shd w:val="clear" w:color="auto" w:fill="F2F2F2" w:themeFill="background1" w:themeFillShade="F2"/>
-        </w:rPr>
-        <w:t>3,18}</w:t>
+        <w:t>([_-]|[a-zA-Z0-9]){3,18}</w:t>
       </w:r>
       <w:r>
         <w:rPr>
@@ -3487,7 +4120,6 @@
           <w:szCs w:val="24"/>
           <w:lang w:eastAsia="es-ES"/>
         </w:rPr>
-        <w:lastRenderedPageBreak/>
         <w:t>Hay 49 nombres de usuario válidos en el listado.</w:t>
       </w:r>
     </w:p>
@@ -3499,8 +4131,8 @@
           <w:lang w:eastAsia="es-ES"/>
         </w:rPr>
       </w:pPr>
-      <w:bookmarkStart w:id="7" w:name="_Toc101262722"/>
-      <w:bookmarkEnd w:id="6"/>
+      <w:bookmarkStart w:id="8" w:name="_Toc101262722"/>
+      <w:bookmarkEnd w:id="7"/>
       <w:r>
         <w:rPr>
           <w:rFonts w:eastAsia="Times New Roman"/>
@@ -3508,7 +4140,7 @@
         </w:rPr>
         <w:t>Ejercicio 7</w:t>
       </w:r>
-      <w:bookmarkEnd w:id="7"/>
+      <w:bookmarkEnd w:id="8"/>
     </w:p>
     <w:p>
       <w:pPr>
@@ -3598,6 +4230,7 @@
           <w:szCs w:val="24"/>
           <w:lang w:eastAsia="es-ES"/>
         </w:rPr>
+        <w:lastRenderedPageBreak/>
         <w:t>Al menos un número</w:t>
       </w:r>
       <w:r>
@@ -3805,29 +4438,7 @@
           <w:szCs w:val="24"/>
           <w:lang w:eastAsia="es-ES"/>
         </w:rPr>
-        <w:t>[*</w:t>
-      </w:r>
-      <w:proofErr w:type="gramStart"/>
-      <w:r>
-        <w:rPr>
-          <w:rFonts w:eastAsia="Times New Roman" w:cstheme="minorHAnsi"/>
-          <w:color w:val="4472C4" w:themeColor="accent1"/>
-          <w:sz w:val="24"/>
-          <w:szCs w:val="24"/>
-          <w:lang w:eastAsia="es-ES"/>
-        </w:rPr>
-        <w:t>.!@</w:t>
-      </w:r>
-      <w:proofErr w:type="gramEnd"/>
-      <w:r>
-        <w:rPr>
-          <w:rFonts w:eastAsia="Times New Roman" w:cstheme="minorHAnsi"/>
-          <w:color w:val="4472C4" w:themeColor="accent1"/>
-          <w:sz w:val="24"/>
-          <w:szCs w:val="24"/>
-          <w:lang w:eastAsia="es-ES"/>
-        </w:rPr>
-        <w:t>#$%^&amp;(){}[]:;&lt;&gt;,.?/~_+-=|\]</w:t>
+        <w:t>[*.!@#$%^&amp;(){}[]:;&lt;&gt;,.?/~_+-=|\]</w:t>
       </w:r>
     </w:p>
     <w:p>
@@ -3901,7 +4512,7 @@
         </w:rPr>
         <w:t xml:space="preserve">Texto: </w:t>
       </w:r>
-      <w:hyperlink r:id="rId9" w:history="1">
+      <w:hyperlink r:id="rId11" w:history="1">
         <w:r>
           <w:rPr>
             <w:rStyle w:val="Hipervnculo"/>
@@ -3990,33 +4601,7 @@
           <w:szCs w:val="20"/>
           <w:shd w:val="clear" w:color="auto" w:fill="F2F2F2" w:themeFill="background1" w:themeFillShade="F2"/>
         </w:rPr>
-        <w:t>(^|</w:t>
-      </w:r>
-      <w:proofErr w:type="gramStart"/>
-      <w:r>
-        <w:rPr>
-          <w:rFonts w:ascii="Consolas" w:hAnsi="Consolas" w:cs="Consolas"/>
-          <w:b/>
-          <w:bCs/>
-          <w:color w:val="2F5496" w:themeColor="accent1" w:themeShade="BF"/>
-          <w:sz w:val="20"/>
-          <w:szCs w:val="20"/>
-          <w:shd w:val="clear" w:color="auto" w:fill="F2F2F2" w:themeFill="background1" w:themeFillShade="F2"/>
-        </w:rPr>
-        <w:t>\\n)(</w:t>
-      </w:r>
-      <w:proofErr w:type="gramEnd"/>
-      <w:r>
-        <w:rPr>
-          <w:rFonts w:ascii="Consolas" w:hAnsi="Consolas" w:cs="Consolas"/>
-          <w:b/>
-          <w:bCs/>
-          <w:color w:val="2F5496" w:themeColor="accent1" w:themeShade="BF"/>
-          <w:sz w:val="20"/>
-          <w:szCs w:val="20"/>
-          <w:shd w:val="clear" w:color="auto" w:fill="F2F2F2" w:themeFill="background1" w:themeFillShade="F2"/>
-        </w:rPr>
-        <w:t>?=.*[0-9])(?=.*[a-z])(?=.*[A-Z])(?=.*[*.!@$%^&amp;(){}\\[\\]:;&lt;&gt;,.?/~_+-=|\\\\]).{8,32}(;|$)</w:t>
+        <w:t>(^|\\n)(?=.*[0-9])(?=.*[a-z])(?=.*[A-Z])(?=.*[*.!@$%^&amp;(){}\\[\\]:;&lt;&gt;,.?/~_+-=|\\\\]).{8,32}(;|$)</w:t>
       </w:r>
     </w:p>
     <w:p>
@@ -4090,7 +4675,6 @@
           <w:lang w:eastAsia="es-ES"/>
         </w:rPr>
       </w:pPr>
-      <w:proofErr w:type="gramStart"/>
       <w:r>
         <w:rPr>
           <w:rFonts w:ascii="Consolas" w:hAnsi="Consolas" w:cs="Consolas"/>
@@ -4101,20 +4685,7 @@
           <w:szCs w:val="20"/>
           <w:shd w:val="clear" w:color="auto" w:fill="F2F2F2" w:themeFill="background1" w:themeFillShade="F2"/>
         </w:rPr>
-        <w:t>(?=</w:t>
-      </w:r>
-      <w:proofErr w:type="gramEnd"/>
-      <w:r>
-        <w:rPr>
-          <w:rFonts w:ascii="Consolas" w:hAnsi="Consolas" w:cs="Consolas"/>
-          <w:b/>
-          <w:bCs/>
-          <w:color w:val="2F5496" w:themeColor="accent1" w:themeShade="BF"/>
-          <w:sz w:val="20"/>
-          <w:szCs w:val="20"/>
-          <w:shd w:val="clear" w:color="auto" w:fill="F2F2F2" w:themeFill="background1" w:themeFillShade="F2"/>
-        </w:rPr>
-        <w:t>.*[0-9])</w:t>
+        <w:t>(?=.*[0-9])</w:t>
       </w:r>
       <w:r>
         <w:rPr>
@@ -4161,7 +4732,6 @@
           <w:lang w:eastAsia="es-ES"/>
         </w:rPr>
       </w:pPr>
-      <w:proofErr w:type="gramStart"/>
       <w:r>
         <w:rPr>
           <w:rFonts w:ascii="Consolas" w:hAnsi="Consolas" w:cs="Consolas"/>
@@ -4172,20 +4742,7 @@
           <w:szCs w:val="20"/>
           <w:shd w:val="clear" w:color="auto" w:fill="F2F2F2" w:themeFill="background1" w:themeFillShade="F2"/>
         </w:rPr>
-        <w:t>(?=</w:t>
-      </w:r>
-      <w:proofErr w:type="gramEnd"/>
-      <w:r>
-        <w:rPr>
-          <w:rFonts w:ascii="Consolas" w:hAnsi="Consolas" w:cs="Consolas"/>
-          <w:b/>
-          <w:bCs/>
-          <w:color w:val="2F5496" w:themeColor="accent1" w:themeShade="BF"/>
-          <w:sz w:val="20"/>
-          <w:szCs w:val="20"/>
-          <w:shd w:val="clear" w:color="auto" w:fill="F2F2F2" w:themeFill="background1" w:themeFillShade="F2"/>
-        </w:rPr>
-        <w:t>.*[a-z])</w:t>
+        <w:t>(?=.*[a-z])</w:t>
       </w:r>
       <w:r>
         <w:rPr>
@@ -4233,7 +4790,6 @@
           <w:lang w:eastAsia="es-ES"/>
         </w:rPr>
       </w:pPr>
-      <w:proofErr w:type="gramStart"/>
       <w:r>
         <w:rPr>
           <w:rFonts w:ascii="Consolas" w:hAnsi="Consolas" w:cs="Consolas"/>
@@ -4244,20 +4800,7 @@
           <w:szCs w:val="20"/>
           <w:shd w:val="clear" w:color="auto" w:fill="F2F2F2" w:themeFill="background1" w:themeFillShade="F2"/>
         </w:rPr>
-        <w:t>(?=</w:t>
-      </w:r>
-      <w:proofErr w:type="gramEnd"/>
-      <w:r>
-        <w:rPr>
-          <w:rFonts w:ascii="Consolas" w:hAnsi="Consolas" w:cs="Consolas"/>
-          <w:b/>
-          <w:bCs/>
-          <w:color w:val="2F5496" w:themeColor="accent1" w:themeShade="BF"/>
-          <w:sz w:val="20"/>
-          <w:szCs w:val="20"/>
-          <w:shd w:val="clear" w:color="auto" w:fill="F2F2F2" w:themeFill="background1" w:themeFillShade="F2"/>
-        </w:rPr>
-        <w:t>.*[A-Z])</w:t>
+        <w:t>(?=.*[A-Z])</w:t>
       </w:r>
       <w:r>
         <w:rPr>
@@ -4363,7 +4906,6 @@
           <w:lang w:eastAsia="es-ES"/>
         </w:rPr>
       </w:pPr>
-      <w:proofErr w:type="gramStart"/>
       <w:r>
         <w:rPr>
           <w:rFonts w:eastAsia="Times New Roman" w:cstheme="minorHAnsi"/>
@@ -4387,7 +4929,6 @@
         </w:rPr>
         <w:t>{</w:t>
       </w:r>
-      <w:proofErr w:type="gramEnd"/>
       <w:r>
         <w:rPr>
           <w:rFonts w:ascii="Consolas" w:hAnsi="Consolas" w:cs="Consolas"/>
@@ -4647,16 +5188,15 @@
           <w:lang w:eastAsia="es-ES"/>
         </w:rPr>
       </w:pPr>
-      <w:bookmarkStart w:id="8" w:name="_Toc101262723"/>
+      <w:bookmarkStart w:id="9" w:name="_Toc101262723"/>
       <w:r>
         <w:rPr>
           <w:rFonts w:eastAsia="Times New Roman"/>
           <w:lang w:eastAsia="es-ES"/>
         </w:rPr>
-        <w:lastRenderedPageBreak/>
         <w:t>Ejercicio 8</w:t>
       </w:r>
-      <w:bookmarkEnd w:id="8"/>
+      <w:bookmarkEnd w:id="9"/>
     </w:p>
     <w:p>
       <w:pPr>
@@ -4882,9 +5422,9 @@
           <w:szCs w:val="20"/>
           <w:shd w:val="clear" w:color="auto" w:fill="F2F2F2" w:themeFill="background1" w:themeFillShade="F2"/>
         </w:rPr>
-        <w:t>"(^|</w:t>
-      </w:r>
-      <w:proofErr w:type="gramStart"/>
+        <w:t>"(^|\\W)(</w:t>
+      </w:r>
+      <w:proofErr w:type="spellStart"/>
       <w:r>
         <w:rPr>
           <w:rFonts w:ascii="Consolas" w:hAnsi="Consolas" w:cs="Consolas"/>
@@ -4895,10 +5435,9 @@
           <w:szCs w:val="20"/>
           <w:shd w:val="clear" w:color="auto" w:fill="F2F2F2" w:themeFill="background1" w:themeFillShade="F2"/>
         </w:rPr>
-        <w:t>\\W)(</w:t>
-      </w:r>
-      <w:proofErr w:type="spellStart"/>
-      <w:proofErr w:type="gramEnd"/>
+        <w:t>ol|huel|Ol|Huel</w:t>
+      </w:r>
+      <w:proofErr w:type="spellEnd"/>
       <w:r>
         <w:rPr>
           <w:rFonts w:ascii="Consolas" w:hAnsi="Consolas" w:cs="Consolas"/>
@@ -4909,22 +5448,9 @@
           <w:szCs w:val="20"/>
           <w:shd w:val="clear" w:color="auto" w:fill="F2F2F2" w:themeFill="background1" w:themeFillShade="F2"/>
         </w:rPr>
-        <w:t>ol|huel|Ol|Huel</w:t>
-      </w:r>
-      <w:proofErr w:type="spellEnd"/>
-      <w:r>
-        <w:rPr>
-          <w:rFonts w:ascii="Consolas" w:hAnsi="Consolas" w:cs="Consolas"/>
-          <w:b/>
-          <w:bCs/>
-          <w:color w:val="2F5496" w:themeColor="accent1" w:themeShade="BF"/>
-          <w:sz w:val="20"/>
-          <w:szCs w:val="20"/>
-          <w:shd w:val="clear" w:color="auto" w:fill="F2F2F2" w:themeFill="background1" w:themeFillShade="F2"/>
-        </w:rPr>
         <w:t>)([a-z]+)(</w:t>
       </w:r>
-      <w:hyperlink r:id="rId10" w:history="1">
+      <w:hyperlink r:id="rId12" w:history="1">
         <w:r>
           <w:rPr>
             <w:rStyle w:val="Hipervnculo"/>
@@ -4977,6 +5503,7 @@
           <w:szCs w:val="20"/>
           <w:shd w:val="clear" w:color="auto" w:fill="F2F2F2" w:themeFill="background1" w:themeFillShade="F2"/>
         </w:rPr>
+        <w:lastRenderedPageBreak/>
         <w:t>(^|\\</w:t>
       </w:r>
       <w:r>
@@ -5191,7 +5718,7 @@
         </w:rPr>
         <w:t>(</w:t>
       </w:r>
-      <w:hyperlink r:id="rId11" w:history="1">
+      <w:hyperlink r:id="rId13" w:history="1">
         <w:r>
           <w:rPr>
             <w:rStyle w:val="Hipervnculo"/>
@@ -5325,7 +5852,7 @@
           <w:lang w:eastAsia="es-ES"/>
         </w:rPr>
       </w:pPr>
-      <w:bookmarkStart w:id="9" w:name="_Toc101262724"/>
+      <w:bookmarkStart w:id="10" w:name="_Toc101262724"/>
       <w:r>
         <w:rPr>
           <w:rFonts w:eastAsia="Times New Roman"/>
@@ -5333,7 +5860,7 @@
         </w:rPr>
         <w:t>Ejercicio 9</w:t>
       </w:r>
-      <w:bookmarkEnd w:id="9"/>
+      <w:bookmarkEnd w:id="10"/>
     </w:p>
     <w:p>
       <w:pPr>
@@ -5611,16 +6138,15 @@
           <w:lang w:eastAsia="es-ES"/>
         </w:rPr>
       </w:pPr>
-      <w:bookmarkStart w:id="10" w:name="_Toc101262725"/>
+      <w:bookmarkStart w:id="11" w:name="_Toc101262725"/>
       <w:r>
         <w:rPr>
           <w:rFonts w:eastAsia="Times New Roman"/>
           <w:lang w:eastAsia="es-ES"/>
         </w:rPr>
-        <w:lastRenderedPageBreak/>
         <w:t>Ejercicio 10</w:t>
       </w:r>
-      <w:bookmarkEnd w:id="10"/>
+      <w:bookmarkEnd w:id="11"/>
     </w:p>
     <w:p>
       <w:pPr>
@@ -5841,7 +6367,7 @@
         </w:rPr>
         <w:t xml:space="preserve">Texto: </w:t>
       </w:r>
-      <w:hyperlink r:id="rId12" w:history="1">
+      <w:hyperlink r:id="rId14" w:history="1">
         <w:proofErr w:type="spellStart"/>
         <w:r>
           <w:rPr>
@@ -5956,33 +6482,8 @@
           <w:szCs w:val="20"/>
           <w:shd w:val="clear" w:color="auto" w:fill="F2F2F2" w:themeFill="background1" w:themeFillShade="F2"/>
         </w:rPr>
-        <w:t>"\\$[0-9]</w:t>
-      </w:r>
-      <w:proofErr w:type="gramStart"/>
-      <w:r>
-        <w:rPr>
-          <w:rFonts w:ascii="Consolas" w:hAnsi="Consolas" w:cs="Consolas"/>
-          <w:b/>
-          <w:bCs/>
-          <w:color w:val="2F5496" w:themeColor="accent1" w:themeShade="BF"/>
-          <w:sz w:val="20"/>
-          <w:szCs w:val="20"/>
-          <w:shd w:val="clear" w:color="auto" w:fill="F2F2F2" w:themeFill="background1" w:themeFillShade="F2"/>
-        </w:rPr>
-        <w:t>*,[</w:t>
-      </w:r>
-      <w:proofErr w:type="gramEnd"/>
-      <w:r>
-        <w:rPr>
-          <w:rFonts w:ascii="Consolas" w:hAnsi="Consolas" w:cs="Consolas"/>
-          <w:b/>
-          <w:bCs/>
-          <w:color w:val="2F5496" w:themeColor="accent1" w:themeShade="BF"/>
-          <w:sz w:val="20"/>
-          <w:szCs w:val="20"/>
-          <w:shd w:val="clear" w:color="auto" w:fill="F2F2F2" w:themeFill="background1" w:themeFillShade="F2"/>
-        </w:rPr>
-        <w:t>0-9]*\\r"</w:t>
+        <w:lastRenderedPageBreak/>
+        <w:t>"\\$[0-9]*,[0-9]*\\r"</w:t>
       </w:r>
     </w:p>
     <w:p>
@@ -6163,678 +6664,6 @@
           <w:lang w:eastAsia="es-ES"/>
         </w:rPr>
         <w:t>Habrá una cantidad de dígitos del 0 al 9 variable tras la coma decimal.</w:t>
-      </w:r>
-    </w:p>
-    <w:p>
-      <w:pPr>
-        <w:shd w:val="clear" w:color="auto" w:fill="FFFFFF"/>
-        <w:spacing w:before="100" w:beforeAutospacing="1" w:after="100" w:afterAutospacing="1" w:line="240" w:lineRule="auto"/>
-        <w:jc w:val="both"/>
-        <w:rPr>
-          <w:rFonts w:eastAsia="Times New Roman" w:cstheme="minorHAnsi"/>
-          <w:color w:val="212529"/>
-          <w:sz w:val="24"/>
-          <w:szCs w:val="24"/>
-          <w:lang w:eastAsia="es-ES"/>
-        </w:rPr>
-      </w:pPr>
-      <w:hyperlink r:id="rId13" w:history="1">
-        <w:r>
-          <w:rPr>
-            <w:rStyle w:val="Hipervnculo"/>
-            <w:rFonts w:ascii="Consolas" w:hAnsi="Consolas" w:cs="Consolas"/>
-            <w:b/>
-            <w:bCs/>
-            <w:color w:val="034990" w:themeColor="hyperlink" w:themeShade="BF"/>
-            <w:sz w:val="20"/>
-            <w:szCs w:val="20"/>
-            <w:shd w:val="clear" w:color="auto" w:fill="F2F2F2" w:themeFill="background1" w:themeFillShade="F2"/>
-          </w:rPr>
-          <w:t>\\</w:t>
-        </w:r>
-        <w:r>
-          <w:rPr>
-            <w:rStyle w:val="Hipervnculo"/>
-            <w:rFonts w:ascii="Consolas" w:hAnsi="Consolas" w:cs="Consolas"/>
-            <w:b/>
-            <w:bCs/>
-            <w:color w:val="034990" w:themeColor="hyperlink" w:themeShade="BF"/>
-            <w:sz w:val="20"/>
-            <w:szCs w:val="20"/>
-            <w:shd w:val="clear" w:color="auto" w:fill="F2F2F2" w:themeFill="background1" w:themeFillShade="F2"/>
-          </w:rPr>
-          <w:t>r</w:t>
-        </w:r>
-      </w:hyperlink>
-      <w:r>
-        <w:rPr>
-          <w:rFonts w:eastAsia="Times New Roman" w:cstheme="minorHAnsi"/>
-          <w:color w:val="212529"/>
-          <w:sz w:val="24"/>
-          <w:szCs w:val="24"/>
-          <w:lang w:eastAsia="es-ES"/>
-        </w:rPr>
-        <w:sym w:font="Wingdings" w:char="F0E0"/>
-      </w:r>
-      <w:r>
-        <w:rPr>
-          <w:rFonts w:eastAsia="Times New Roman" w:cstheme="minorHAnsi"/>
-          <w:color w:val="212529"/>
-          <w:sz w:val="24"/>
-          <w:szCs w:val="24"/>
-          <w:lang w:eastAsia="es-ES"/>
-        </w:rPr>
-        <w:t xml:space="preserve"> </w:t>
-      </w:r>
-      <w:r>
-        <w:rPr>
-          <w:rFonts w:eastAsia="Times New Roman" w:cstheme="minorHAnsi"/>
-          <w:color w:val="212529"/>
-          <w:sz w:val="24"/>
-          <w:szCs w:val="24"/>
-          <w:lang w:eastAsia="es-ES"/>
-        </w:rPr>
-        <w:t>Todas las cantidades estarán precediendo a un retorno de carro.</w:t>
-      </w:r>
-    </w:p>
-    <w:p>
-      <w:pPr>
-        <w:shd w:val="clear" w:color="auto" w:fill="FFFFFF"/>
-        <w:spacing w:before="100" w:beforeAutospacing="1" w:after="100" w:afterAutospacing="1" w:line="240" w:lineRule="auto"/>
-        <w:jc w:val="center"/>
-        <w:rPr>
-          <w:rFonts w:eastAsia="Times New Roman" w:cstheme="minorHAnsi"/>
-          <w:sz w:val="24"/>
-          <w:szCs w:val="24"/>
-          <w:lang w:eastAsia="es-ES"/>
-        </w:rPr>
-      </w:pPr>
-      <w:r>
-        <w:rPr>
-          <w:rFonts w:eastAsia="Times New Roman" w:cstheme="minorHAnsi"/>
-          <w:sz w:val="24"/>
-          <w:szCs w:val="24"/>
-          <w:lang w:eastAsia="es-ES"/>
-        </w:rPr>
-        <w:t>Euro</w:t>
-      </w:r>
-      <w:r>
-        <w:rPr>
-          <w:rFonts w:eastAsia="Times New Roman" w:cstheme="minorHAnsi"/>
-          <w:sz w:val="24"/>
-          <w:szCs w:val="24"/>
-          <w:lang w:eastAsia="es-ES"/>
-        </w:rPr>
-        <w:t>:</w:t>
-      </w:r>
-    </w:p>
-    <w:p>
-      <w:pPr>
-        <w:pBdr>
-          <w:top w:val="single" w:sz="4" w:space="1" w:color="auto"/>
-          <w:left w:val="single" w:sz="4" w:space="4" w:color="auto"/>
-          <w:bottom w:val="single" w:sz="4" w:space="1" w:color="auto"/>
-          <w:right w:val="single" w:sz="4" w:space="4" w:color="auto"/>
-        </w:pBdr>
-        <w:shd w:val="clear" w:color="auto" w:fill="F2F2F2" w:themeFill="background1" w:themeFillShade="F2"/>
-        <w:spacing w:before="100" w:beforeAutospacing="1" w:after="100" w:afterAutospacing="1" w:line="240" w:lineRule="auto"/>
-        <w:jc w:val="center"/>
-        <w:rPr>
-          <w:rFonts w:ascii="Consolas" w:hAnsi="Consolas" w:cs="Consolas"/>
-          <w:b/>
-          <w:bCs/>
-          <w:color w:val="2F5496" w:themeColor="accent1" w:themeShade="BF"/>
-          <w:sz w:val="20"/>
-          <w:szCs w:val="20"/>
-          <w:shd w:val="clear" w:color="auto" w:fill="F2F2F2" w:themeFill="background1" w:themeFillShade="F2"/>
-        </w:rPr>
-      </w:pPr>
-      <w:r>
-        <w:rPr>
-          <w:rFonts w:ascii="Consolas" w:hAnsi="Consolas" w:cs="Consolas"/>
-          <w:b/>
-          <w:bCs/>
-          <w:color w:val="2F5496" w:themeColor="accent1" w:themeShade="BF"/>
-          <w:sz w:val="20"/>
-          <w:szCs w:val="20"/>
-          <w:shd w:val="clear" w:color="auto" w:fill="F2F2F2" w:themeFill="background1" w:themeFillShade="F2"/>
-        </w:rPr>
-        <w:t>"</w:t>
-      </w:r>
-      <w:r>
-        <w:rPr>
-          <w:rFonts w:ascii="Consolas" w:hAnsi="Consolas" w:cs="Consolas"/>
-          <w:b/>
-          <w:bCs/>
-          <w:color w:val="2F5496" w:themeColor="accent1" w:themeShade="BF"/>
-          <w:sz w:val="20"/>
-          <w:szCs w:val="20"/>
-          <w:shd w:val="clear" w:color="auto" w:fill="F2F2F2" w:themeFill="background1" w:themeFillShade="F2"/>
-        </w:rPr>
-        <w:t>€</w:t>
-      </w:r>
-      <w:proofErr w:type="gramStart"/>
-      <w:r>
-        <w:rPr>
-          <w:rFonts w:ascii="Consolas" w:hAnsi="Consolas" w:cs="Consolas"/>
-          <w:b/>
-          <w:bCs/>
-          <w:color w:val="2F5496" w:themeColor="accent1" w:themeShade="BF"/>
-          <w:sz w:val="20"/>
-          <w:szCs w:val="20"/>
-          <w:shd w:val="clear" w:color="auto" w:fill="F2F2F2" w:themeFill="background1" w:themeFillShade="F2"/>
-        </w:rPr>
-        <w:t>\\s</w:t>
-      </w:r>
-      <w:r>
-        <w:rPr>
-          <w:rFonts w:ascii="Consolas" w:hAnsi="Consolas" w:cs="Consolas"/>
-          <w:b/>
-          <w:bCs/>
-          <w:color w:val="2F5496" w:themeColor="accent1" w:themeShade="BF"/>
-          <w:sz w:val="20"/>
-          <w:szCs w:val="20"/>
-          <w:shd w:val="clear" w:color="auto" w:fill="F2F2F2" w:themeFill="background1" w:themeFillShade="F2"/>
-        </w:rPr>
-        <w:t>[</w:t>
-      </w:r>
-      <w:proofErr w:type="gramEnd"/>
-      <w:r>
-        <w:rPr>
-          <w:rFonts w:ascii="Consolas" w:hAnsi="Consolas" w:cs="Consolas"/>
-          <w:b/>
-          <w:bCs/>
-          <w:color w:val="2F5496" w:themeColor="accent1" w:themeShade="BF"/>
-          <w:sz w:val="20"/>
-          <w:szCs w:val="20"/>
-          <w:shd w:val="clear" w:color="auto" w:fill="F2F2F2" w:themeFill="background1" w:themeFillShade="F2"/>
-        </w:rPr>
-        <w:t>0-9]*,[0-9]*\\r"</w:t>
-      </w:r>
-    </w:p>
-    <w:p>
-      <w:pPr>
-        <w:shd w:val="clear" w:color="auto" w:fill="FFFFFF"/>
-        <w:spacing w:before="100" w:beforeAutospacing="1" w:after="100" w:afterAutospacing="1" w:line="240" w:lineRule="auto"/>
-        <w:jc w:val="both"/>
-        <w:rPr>
-          <w:rFonts w:eastAsia="Times New Roman" w:cstheme="minorHAnsi"/>
-          <w:b/>
-          <w:bCs/>
-          <w:color w:val="212529"/>
-          <w:sz w:val="24"/>
-          <w:szCs w:val="24"/>
-          <w:lang w:eastAsia="es-ES"/>
-        </w:rPr>
-      </w:pPr>
-      <w:r>
-        <w:rPr>
-          <w:rFonts w:ascii="Consolas" w:hAnsi="Consolas" w:cs="Consolas"/>
-          <w:b/>
-          <w:bCs/>
-          <w:color w:val="2F5496" w:themeColor="accent1" w:themeShade="BF"/>
-          <w:sz w:val="20"/>
-          <w:szCs w:val="20"/>
-          <w:shd w:val="clear" w:color="auto" w:fill="F2F2F2" w:themeFill="background1" w:themeFillShade="F2"/>
-        </w:rPr>
-        <w:t>€\\s</w:t>
-      </w:r>
-      <w:r>
-        <w:rPr>
-          <w:rFonts w:eastAsia="Times New Roman" w:cstheme="minorHAnsi"/>
-          <w:color w:val="212529"/>
-          <w:sz w:val="24"/>
-          <w:szCs w:val="24"/>
-          <w:lang w:eastAsia="es-ES"/>
-        </w:rPr>
-        <w:sym w:font="Wingdings" w:char="F0E0"/>
-      </w:r>
-      <w:r>
-        <w:rPr>
-          <w:rFonts w:eastAsia="Times New Roman" w:cstheme="minorHAnsi"/>
-          <w:color w:val="212529"/>
-          <w:sz w:val="24"/>
-          <w:szCs w:val="24"/>
-          <w:lang w:eastAsia="es-ES"/>
-        </w:rPr>
-        <w:t xml:space="preserve"> El símbolo euro aparece antes de la cantidad separado por un espacio.</w:t>
-      </w:r>
-    </w:p>
-    <w:p>
-      <w:pPr>
-        <w:shd w:val="clear" w:color="auto" w:fill="FFFFFF"/>
-        <w:spacing w:before="100" w:beforeAutospacing="1" w:after="100" w:afterAutospacing="1" w:line="240" w:lineRule="auto"/>
-        <w:jc w:val="both"/>
-        <w:rPr>
-          <w:rFonts w:eastAsia="Times New Roman" w:cstheme="minorHAnsi"/>
-          <w:color w:val="212529"/>
-          <w:sz w:val="24"/>
-          <w:szCs w:val="24"/>
-          <w:lang w:eastAsia="es-ES"/>
-        </w:rPr>
-      </w:pPr>
-      <w:r>
-        <w:rPr>
-          <w:rFonts w:ascii="Consolas" w:hAnsi="Consolas" w:cs="Consolas"/>
-          <w:b/>
-          <w:bCs/>
-          <w:color w:val="2F5496" w:themeColor="accent1" w:themeShade="BF"/>
-          <w:sz w:val="20"/>
-          <w:szCs w:val="20"/>
-          <w:shd w:val="clear" w:color="auto" w:fill="F2F2F2" w:themeFill="background1" w:themeFillShade="F2"/>
-        </w:rPr>
-        <w:t>[0-9]*,</w:t>
-      </w:r>
-      <w:r>
-        <w:rPr>
-          <w:rFonts w:eastAsia="Times New Roman" w:cstheme="minorHAnsi"/>
-          <w:color w:val="212529"/>
-          <w:sz w:val="24"/>
-          <w:szCs w:val="24"/>
-          <w:lang w:eastAsia="es-ES"/>
-        </w:rPr>
-        <w:sym w:font="Wingdings" w:char="F0E0"/>
-      </w:r>
-      <w:r>
-        <w:rPr>
-          <w:rFonts w:eastAsia="Times New Roman" w:cstheme="minorHAnsi"/>
-          <w:color w:val="212529"/>
-          <w:sz w:val="24"/>
-          <w:szCs w:val="24"/>
-          <w:lang w:eastAsia="es-ES"/>
-        </w:rPr>
-        <w:t xml:space="preserve"> Habrá una cantidad de dígitos del 0 al 9 variable, y después la coma decimal.</w:t>
-      </w:r>
-    </w:p>
-    <w:p>
-      <w:pPr>
-        <w:shd w:val="clear" w:color="auto" w:fill="FFFFFF"/>
-        <w:spacing w:before="100" w:beforeAutospacing="1" w:after="100" w:afterAutospacing="1" w:line="240" w:lineRule="auto"/>
-        <w:jc w:val="both"/>
-        <w:rPr>
-          <w:rFonts w:eastAsia="Times New Roman" w:cstheme="minorHAnsi"/>
-          <w:color w:val="212529"/>
-          <w:sz w:val="24"/>
-          <w:szCs w:val="24"/>
-          <w:lang w:eastAsia="es-ES"/>
-        </w:rPr>
-      </w:pPr>
-      <w:r>
-        <w:rPr>
-          <w:rFonts w:ascii="Consolas" w:hAnsi="Consolas" w:cs="Consolas"/>
-          <w:b/>
-          <w:bCs/>
-          <w:color w:val="2F5496" w:themeColor="accent1" w:themeShade="BF"/>
-          <w:sz w:val="20"/>
-          <w:szCs w:val="20"/>
-          <w:shd w:val="clear" w:color="auto" w:fill="F2F2F2" w:themeFill="background1" w:themeFillShade="F2"/>
-        </w:rPr>
-        <w:t>[0-9]*</w:t>
-      </w:r>
-      <w:r>
-        <w:rPr>
-          <w:rFonts w:eastAsia="Times New Roman" w:cstheme="minorHAnsi"/>
-          <w:color w:val="212529"/>
-          <w:sz w:val="24"/>
-          <w:szCs w:val="24"/>
-          <w:lang w:eastAsia="es-ES"/>
-        </w:rPr>
-        <w:t xml:space="preserve"> </w:t>
-      </w:r>
-      <w:r>
-        <w:rPr>
-          <w:rFonts w:eastAsia="Times New Roman" w:cstheme="minorHAnsi"/>
-          <w:color w:val="212529"/>
-          <w:sz w:val="24"/>
-          <w:szCs w:val="24"/>
-          <w:lang w:eastAsia="es-ES"/>
-        </w:rPr>
-        <w:sym w:font="Wingdings" w:char="F0E0"/>
-      </w:r>
-      <w:r>
-        <w:rPr>
-          <w:rFonts w:eastAsia="Times New Roman" w:cstheme="minorHAnsi"/>
-          <w:color w:val="212529"/>
-          <w:sz w:val="24"/>
-          <w:szCs w:val="24"/>
-          <w:lang w:eastAsia="es-ES"/>
-        </w:rPr>
-        <w:t xml:space="preserve"> Habrá una cantidad de dígitos del 0 al 9 variable tras la coma decimal.</w:t>
-      </w:r>
-    </w:p>
-    <w:p>
-      <w:pPr>
-        <w:shd w:val="clear" w:color="auto" w:fill="FFFFFF"/>
-        <w:spacing w:before="100" w:beforeAutospacing="1" w:after="100" w:afterAutospacing="1" w:line="240" w:lineRule="auto"/>
-        <w:jc w:val="both"/>
-        <w:rPr>
-          <w:rFonts w:eastAsia="Times New Roman" w:cstheme="minorHAnsi"/>
-          <w:color w:val="212529"/>
-          <w:sz w:val="24"/>
-          <w:szCs w:val="24"/>
-          <w:lang w:eastAsia="es-ES"/>
-        </w:rPr>
-      </w:pPr>
-      <w:hyperlink r:id="rId14" w:history="1">
-        <w:r>
-          <w:rPr>
-            <w:rStyle w:val="Hipervnculo"/>
-            <w:rFonts w:ascii="Consolas" w:hAnsi="Consolas" w:cs="Consolas"/>
-            <w:b/>
-            <w:bCs/>
-            <w:color w:val="034990" w:themeColor="hyperlink" w:themeShade="BF"/>
-            <w:sz w:val="20"/>
-            <w:szCs w:val="20"/>
-            <w:shd w:val="clear" w:color="auto" w:fill="F2F2F2" w:themeFill="background1" w:themeFillShade="F2"/>
-          </w:rPr>
-          <w:t>\\</w:t>
-        </w:r>
-        <w:r>
-          <w:rPr>
-            <w:rStyle w:val="Hipervnculo"/>
-            <w:rFonts w:ascii="Consolas" w:hAnsi="Consolas" w:cs="Consolas"/>
-            <w:b/>
-            <w:bCs/>
-            <w:color w:val="034990" w:themeColor="hyperlink" w:themeShade="BF"/>
-            <w:sz w:val="20"/>
-            <w:szCs w:val="20"/>
-            <w:shd w:val="clear" w:color="auto" w:fill="F2F2F2" w:themeFill="background1" w:themeFillShade="F2"/>
-          </w:rPr>
-          <w:t>r</w:t>
-        </w:r>
-      </w:hyperlink>
-      <w:r>
-        <w:rPr>
-          <w:rFonts w:eastAsia="Times New Roman" w:cstheme="minorHAnsi"/>
-          <w:color w:val="212529"/>
-          <w:sz w:val="24"/>
-          <w:szCs w:val="24"/>
-          <w:lang w:eastAsia="es-ES"/>
-        </w:rPr>
-        <w:sym w:font="Wingdings" w:char="F0E0"/>
-      </w:r>
-      <w:r>
-        <w:rPr>
-          <w:rFonts w:eastAsia="Times New Roman" w:cstheme="minorHAnsi"/>
-          <w:color w:val="212529"/>
-          <w:sz w:val="24"/>
-          <w:szCs w:val="24"/>
-          <w:lang w:eastAsia="es-ES"/>
-        </w:rPr>
-        <w:t xml:space="preserve"> Todas las cantidades estarán precediendo a un retorno de carro.</w:t>
-      </w:r>
-    </w:p>
-    <w:p>
-      <w:pPr>
-        <w:shd w:val="clear" w:color="auto" w:fill="FFFFFF"/>
-        <w:spacing w:before="100" w:beforeAutospacing="1" w:after="100" w:afterAutospacing="1" w:line="240" w:lineRule="auto"/>
-        <w:jc w:val="center"/>
-        <w:rPr>
-          <w:rFonts w:eastAsia="Times New Roman" w:cstheme="minorHAnsi"/>
-          <w:sz w:val="24"/>
-          <w:szCs w:val="24"/>
-          <w:lang w:eastAsia="es-ES"/>
-        </w:rPr>
-      </w:pPr>
-      <w:r>
-        <w:rPr>
-          <w:rFonts w:eastAsia="Times New Roman" w:cstheme="minorHAnsi"/>
-          <w:sz w:val="24"/>
-          <w:szCs w:val="24"/>
-          <w:lang w:eastAsia="es-ES"/>
-        </w:rPr>
-        <w:t>Libra esterlina</w:t>
-      </w:r>
-      <w:r>
-        <w:rPr>
-          <w:rFonts w:eastAsia="Times New Roman" w:cstheme="minorHAnsi"/>
-          <w:sz w:val="24"/>
-          <w:szCs w:val="24"/>
-          <w:lang w:eastAsia="es-ES"/>
-        </w:rPr>
-        <w:t>:</w:t>
-      </w:r>
-    </w:p>
-    <w:p>
-      <w:pPr>
-        <w:pBdr>
-          <w:top w:val="single" w:sz="4" w:space="1" w:color="auto"/>
-          <w:left w:val="single" w:sz="4" w:space="4" w:color="auto"/>
-          <w:bottom w:val="single" w:sz="4" w:space="1" w:color="auto"/>
-          <w:right w:val="single" w:sz="4" w:space="4" w:color="auto"/>
-        </w:pBdr>
-        <w:shd w:val="clear" w:color="auto" w:fill="F2F2F2" w:themeFill="background1" w:themeFillShade="F2"/>
-        <w:spacing w:before="100" w:beforeAutospacing="1" w:after="100" w:afterAutospacing="1" w:line="240" w:lineRule="auto"/>
-        <w:jc w:val="center"/>
-        <w:rPr>
-          <w:rFonts w:ascii="Consolas" w:hAnsi="Consolas" w:cs="Consolas"/>
-          <w:b/>
-          <w:bCs/>
-          <w:color w:val="2F5496" w:themeColor="accent1" w:themeShade="BF"/>
-          <w:sz w:val="20"/>
-          <w:szCs w:val="20"/>
-          <w:shd w:val="clear" w:color="auto" w:fill="F2F2F2" w:themeFill="background1" w:themeFillShade="F2"/>
-        </w:rPr>
-      </w:pPr>
-      <w:r>
-        <w:rPr>
-          <w:rFonts w:ascii="Consolas" w:hAnsi="Consolas" w:cs="Consolas"/>
-          <w:b/>
-          <w:bCs/>
-          <w:color w:val="2F5496" w:themeColor="accent1" w:themeShade="BF"/>
-          <w:sz w:val="20"/>
-          <w:szCs w:val="20"/>
-          <w:shd w:val="clear" w:color="auto" w:fill="F2F2F2" w:themeFill="background1" w:themeFillShade="F2"/>
-        </w:rPr>
-        <w:t>"</w:t>
-      </w:r>
-      <w:proofErr w:type="gramStart"/>
-      <w:r>
-        <w:rPr>
-          <w:rFonts w:ascii="Consolas" w:hAnsi="Consolas" w:cs="Consolas"/>
-          <w:b/>
-          <w:bCs/>
-          <w:color w:val="2F5496" w:themeColor="accent1" w:themeShade="BF"/>
-          <w:sz w:val="20"/>
-          <w:szCs w:val="20"/>
-          <w:shd w:val="clear" w:color="auto" w:fill="F2F2F2" w:themeFill="background1" w:themeFillShade="F2"/>
-        </w:rPr>
-        <w:t>£</w:t>
-      </w:r>
-      <w:r>
-        <w:rPr>
-          <w:rFonts w:ascii="Consolas" w:hAnsi="Consolas" w:cs="Consolas"/>
-          <w:b/>
-          <w:bCs/>
-          <w:color w:val="2F5496" w:themeColor="accent1" w:themeShade="BF"/>
-          <w:sz w:val="20"/>
-          <w:szCs w:val="20"/>
-          <w:shd w:val="clear" w:color="auto" w:fill="F2F2F2" w:themeFill="background1" w:themeFillShade="F2"/>
-        </w:rPr>
-        <w:t>[</w:t>
-      </w:r>
-      <w:proofErr w:type="gramEnd"/>
-      <w:r>
-        <w:rPr>
-          <w:rFonts w:ascii="Consolas" w:hAnsi="Consolas" w:cs="Consolas"/>
-          <w:b/>
-          <w:bCs/>
-          <w:color w:val="2F5496" w:themeColor="accent1" w:themeShade="BF"/>
-          <w:sz w:val="20"/>
-          <w:szCs w:val="20"/>
-          <w:shd w:val="clear" w:color="auto" w:fill="F2F2F2" w:themeFill="background1" w:themeFillShade="F2"/>
-        </w:rPr>
-        <w:t>0-9]*,[0-9]*\\r"</w:t>
-      </w:r>
-    </w:p>
-    <w:p>
-      <w:pPr>
-        <w:shd w:val="clear" w:color="auto" w:fill="FFFFFF"/>
-        <w:spacing w:before="100" w:beforeAutospacing="1" w:after="100" w:afterAutospacing="1" w:line="240" w:lineRule="auto"/>
-        <w:jc w:val="both"/>
-        <w:rPr>
-          <w:rFonts w:eastAsia="Times New Roman" w:cstheme="minorHAnsi"/>
-          <w:b/>
-          <w:bCs/>
-          <w:color w:val="212529"/>
-          <w:sz w:val="24"/>
-          <w:szCs w:val="24"/>
-          <w:lang w:eastAsia="es-ES"/>
-        </w:rPr>
-      </w:pPr>
-      <w:r>
-        <w:rPr>
-          <w:rFonts w:ascii="Consolas" w:hAnsi="Consolas" w:cs="Consolas"/>
-          <w:b/>
-          <w:bCs/>
-          <w:color w:val="2F5496" w:themeColor="accent1" w:themeShade="BF"/>
-          <w:sz w:val="20"/>
-          <w:szCs w:val="20"/>
-          <w:shd w:val="clear" w:color="auto" w:fill="F2F2F2" w:themeFill="background1" w:themeFillShade="F2"/>
-        </w:rPr>
-        <w:t>£</w:t>
-      </w:r>
-      <w:r>
-        <w:rPr>
-          <w:rFonts w:eastAsia="Times New Roman" w:cstheme="minorHAnsi"/>
-          <w:color w:val="212529"/>
-          <w:sz w:val="24"/>
-          <w:szCs w:val="24"/>
-          <w:lang w:eastAsia="es-ES"/>
-        </w:rPr>
-        <w:sym w:font="Wingdings" w:char="F0E0"/>
-      </w:r>
-      <w:r>
-        <w:rPr>
-          <w:rFonts w:eastAsia="Times New Roman" w:cstheme="minorHAnsi"/>
-          <w:color w:val="212529"/>
-          <w:sz w:val="24"/>
-          <w:szCs w:val="24"/>
-          <w:lang w:eastAsia="es-ES"/>
-        </w:rPr>
-        <w:t xml:space="preserve"> El símbolo </w:t>
-      </w:r>
-      <w:r>
-        <w:rPr>
-          <w:rFonts w:eastAsia="Times New Roman" w:cstheme="minorHAnsi"/>
-          <w:color w:val="212529"/>
-          <w:sz w:val="24"/>
-          <w:szCs w:val="24"/>
-          <w:lang w:eastAsia="es-ES"/>
-        </w:rPr>
-        <w:t>de la libra</w:t>
-      </w:r>
-      <w:r>
-        <w:rPr>
-          <w:rFonts w:eastAsia="Times New Roman" w:cstheme="minorHAnsi"/>
-          <w:color w:val="212529"/>
-          <w:sz w:val="24"/>
-          <w:szCs w:val="24"/>
-          <w:lang w:eastAsia="es-ES"/>
-        </w:rPr>
-        <w:t xml:space="preserve"> aparece antes de la cantidad.</w:t>
-      </w:r>
-    </w:p>
-    <w:p>
-      <w:pPr>
-        <w:shd w:val="clear" w:color="auto" w:fill="FFFFFF"/>
-        <w:spacing w:before="100" w:beforeAutospacing="1" w:after="100" w:afterAutospacing="1" w:line="240" w:lineRule="auto"/>
-        <w:jc w:val="both"/>
-        <w:rPr>
-          <w:rFonts w:eastAsia="Times New Roman" w:cstheme="minorHAnsi"/>
-          <w:color w:val="212529"/>
-          <w:sz w:val="24"/>
-          <w:szCs w:val="24"/>
-          <w:lang w:eastAsia="es-ES"/>
-        </w:rPr>
-      </w:pPr>
-      <w:r>
-        <w:rPr>
-          <w:rFonts w:ascii="Consolas" w:hAnsi="Consolas" w:cs="Consolas"/>
-          <w:b/>
-          <w:bCs/>
-          <w:color w:val="2F5496" w:themeColor="accent1" w:themeShade="BF"/>
-          <w:sz w:val="20"/>
-          <w:szCs w:val="20"/>
-          <w:shd w:val="clear" w:color="auto" w:fill="F2F2F2" w:themeFill="background1" w:themeFillShade="F2"/>
-        </w:rPr>
-        <w:t>[0-9]*,</w:t>
-      </w:r>
-      <w:r>
-        <w:rPr>
-          <w:rFonts w:eastAsia="Times New Roman" w:cstheme="minorHAnsi"/>
-          <w:color w:val="212529"/>
-          <w:sz w:val="24"/>
-          <w:szCs w:val="24"/>
-          <w:lang w:eastAsia="es-ES"/>
-        </w:rPr>
-        <w:sym w:font="Wingdings" w:char="F0E0"/>
-      </w:r>
-      <w:r>
-        <w:rPr>
-          <w:rFonts w:eastAsia="Times New Roman" w:cstheme="minorHAnsi"/>
-          <w:color w:val="212529"/>
-          <w:sz w:val="24"/>
-          <w:szCs w:val="24"/>
-          <w:lang w:eastAsia="es-ES"/>
-        </w:rPr>
-        <w:t xml:space="preserve"> Habrá una cantidad de dígitos del 0 al 9 variable, y después la coma decimal.</w:t>
-      </w:r>
-    </w:p>
-    <w:p>
-      <w:pPr>
-        <w:shd w:val="clear" w:color="auto" w:fill="FFFFFF"/>
-        <w:spacing w:before="100" w:beforeAutospacing="1" w:after="100" w:afterAutospacing="1" w:line="240" w:lineRule="auto"/>
-        <w:jc w:val="both"/>
-        <w:rPr>
-          <w:rFonts w:eastAsia="Times New Roman" w:cstheme="minorHAnsi"/>
-          <w:color w:val="212529"/>
-          <w:sz w:val="24"/>
-          <w:szCs w:val="24"/>
-          <w:lang w:eastAsia="es-ES"/>
-        </w:rPr>
-      </w:pPr>
-      <w:r>
-        <w:rPr>
-          <w:rFonts w:ascii="Consolas" w:hAnsi="Consolas" w:cs="Consolas"/>
-          <w:b/>
-          <w:bCs/>
-          <w:color w:val="2F5496" w:themeColor="accent1" w:themeShade="BF"/>
-          <w:sz w:val="20"/>
-          <w:szCs w:val="20"/>
-          <w:shd w:val="clear" w:color="auto" w:fill="F2F2F2" w:themeFill="background1" w:themeFillShade="F2"/>
-        </w:rPr>
-        <w:t>[0-9]*</w:t>
-      </w:r>
-      <w:r>
-        <w:rPr>
-          <w:rFonts w:eastAsia="Times New Roman" w:cstheme="minorHAnsi"/>
-          <w:color w:val="212529"/>
-          <w:sz w:val="24"/>
-          <w:szCs w:val="24"/>
-          <w:lang w:eastAsia="es-ES"/>
-        </w:rPr>
-        <w:t xml:space="preserve"> </w:t>
-      </w:r>
-      <w:r>
-        <w:rPr>
-          <w:rFonts w:eastAsia="Times New Roman" w:cstheme="minorHAnsi"/>
-          <w:color w:val="212529"/>
-          <w:sz w:val="24"/>
-          <w:szCs w:val="24"/>
-          <w:lang w:eastAsia="es-ES"/>
-        </w:rPr>
-        <w:sym w:font="Wingdings" w:char="F0E0"/>
-      </w:r>
-      <w:r>
-        <w:rPr>
-          <w:rFonts w:eastAsia="Times New Roman" w:cstheme="minorHAnsi"/>
-          <w:color w:val="212529"/>
-          <w:sz w:val="24"/>
-          <w:szCs w:val="24"/>
-          <w:lang w:eastAsia="es-ES"/>
-        </w:rPr>
-        <w:t xml:space="preserve"> Habrá una cantidad de dígitos del 0 al 9 variable tras la coma decimal.</w:t>
       </w:r>
     </w:p>
     <w:p>
@@ -6896,7 +6725,106 @@
           <w:szCs w:val="24"/>
           <w:lang w:eastAsia="es-ES"/>
         </w:rPr>
-        <w:t xml:space="preserve"> Todas las cantidades estarán precediendo a un retorno de carro.</w:t>
+        <w:t xml:space="preserve"> </w:t>
+      </w:r>
+      <w:r>
+        <w:rPr>
+          <w:rFonts w:eastAsia="Times New Roman" w:cstheme="minorHAnsi"/>
+          <w:color w:val="212529"/>
+          <w:sz w:val="24"/>
+          <w:szCs w:val="24"/>
+          <w:lang w:eastAsia="es-ES"/>
+        </w:rPr>
+        <w:t>Todas las cantidades estarán precediendo a un retorno de carro.</w:t>
+      </w:r>
+    </w:p>
+    <w:p>
+      <w:pPr>
+        <w:shd w:val="clear" w:color="auto" w:fill="FFFFFF"/>
+        <w:spacing w:before="100" w:beforeAutospacing="1" w:after="100" w:afterAutospacing="1" w:line="240" w:lineRule="auto"/>
+        <w:jc w:val="center"/>
+        <w:rPr>
+          <w:rFonts w:eastAsia="Times New Roman" w:cstheme="minorHAnsi"/>
+          <w:sz w:val="24"/>
+          <w:szCs w:val="24"/>
+          <w:lang w:eastAsia="es-ES"/>
+        </w:rPr>
+      </w:pPr>
+      <w:r>
+        <w:rPr>
+          <w:rFonts w:eastAsia="Times New Roman" w:cstheme="minorHAnsi"/>
+          <w:sz w:val="24"/>
+          <w:szCs w:val="24"/>
+          <w:lang w:eastAsia="es-ES"/>
+        </w:rPr>
+        <w:t>Euro</w:t>
+      </w:r>
+      <w:r>
+        <w:rPr>
+          <w:rFonts w:eastAsia="Times New Roman" w:cstheme="minorHAnsi"/>
+          <w:sz w:val="24"/>
+          <w:szCs w:val="24"/>
+          <w:lang w:eastAsia="es-ES"/>
+        </w:rPr>
+        <w:t>:</w:t>
+      </w:r>
+    </w:p>
+    <w:p>
+      <w:pPr>
+        <w:pBdr>
+          <w:top w:val="single" w:sz="4" w:space="1" w:color="auto"/>
+          <w:left w:val="single" w:sz="4" w:space="4" w:color="auto"/>
+          <w:bottom w:val="single" w:sz="4" w:space="1" w:color="auto"/>
+          <w:right w:val="single" w:sz="4" w:space="4" w:color="auto"/>
+        </w:pBdr>
+        <w:shd w:val="clear" w:color="auto" w:fill="F2F2F2" w:themeFill="background1" w:themeFillShade="F2"/>
+        <w:spacing w:before="100" w:beforeAutospacing="1" w:after="100" w:afterAutospacing="1" w:line="240" w:lineRule="auto"/>
+        <w:jc w:val="center"/>
+        <w:rPr>
+          <w:rFonts w:ascii="Consolas" w:hAnsi="Consolas" w:cs="Consolas"/>
+          <w:b/>
+          <w:bCs/>
+          <w:color w:val="2F5496" w:themeColor="accent1" w:themeShade="BF"/>
+          <w:sz w:val="20"/>
+          <w:szCs w:val="20"/>
+          <w:shd w:val="clear" w:color="auto" w:fill="F2F2F2" w:themeFill="background1" w:themeFillShade="F2"/>
+        </w:rPr>
+      </w:pPr>
+      <w:r>
+        <w:rPr>
+          <w:rFonts w:ascii="Consolas" w:hAnsi="Consolas" w:cs="Consolas"/>
+          <w:b/>
+          <w:bCs/>
+          <w:color w:val="2F5496" w:themeColor="accent1" w:themeShade="BF"/>
+          <w:sz w:val="20"/>
+          <w:szCs w:val="20"/>
+          <w:shd w:val="clear" w:color="auto" w:fill="F2F2F2" w:themeFill="background1" w:themeFillShade="F2"/>
+        </w:rPr>
+        <w:t>"</w:t>
+      </w:r>
+      <w:r>
+        <w:rPr>
+          <w:rFonts w:ascii="Consolas" w:hAnsi="Consolas" w:cs="Consolas"/>
+          <w:b/>
+          <w:bCs/>
+          <w:color w:val="2F5496" w:themeColor="accent1" w:themeShade="BF"/>
+          <w:sz w:val="20"/>
+          <w:szCs w:val="20"/>
+          <w:shd w:val="clear" w:color="auto" w:fill="F2F2F2" w:themeFill="background1" w:themeFillShade="F2"/>
+        </w:rPr>
+        <w:t>€\\s</w:t>
+      </w:r>
+      <w:r>
+        <w:rPr>
+          <w:rFonts w:ascii="Consolas" w:hAnsi="Consolas" w:cs="Consolas"/>
+          <w:b/>
+          <w:bCs/>
+          <w:color w:val="2F5496" w:themeColor="accent1" w:themeShade="BF"/>
+          <w:sz w:val="20"/>
+          <w:szCs w:val="20"/>
+          <w:shd w:val="clear" w:color="auto" w:fill="F2F2F2" w:themeFill="background1" w:themeFillShade="F2"/>
+        </w:rPr>
+        <w:t>[0-9]*,[0-9]*\\r"</w:t>
       </w:r>
     </w:p>
     <w:p>
@@ -6906,12 +6834,46 @@
         <w:jc w:val="both"/>
         <w:rPr>
           <w:rFonts w:eastAsia="Times New Roman" w:cstheme="minorHAnsi"/>
-          <w:color w:val="212529"/>
-          <w:sz w:val="24"/>
-          <w:szCs w:val="24"/>
-          <w:lang w:eastAsia="es-ES"/>
-        </w:rPr>
-      </w:pPr>
+          <w:b/>
+          <w:bCs/>
+          <w:color w:val="212529"/>
+          <w:sz w:val="24"/>
+          <w:szCs w:val="24"/>
+          <w:lang w:eastAsia="es-ES"/>
+        </w:rPr>
+      </w:pPr>
+      <w:r>
+        <w:rPr>
+          <w:rFonts w:ascii="Consolas" w:hAnsi="Consolas" w:cs="Consolas"/>
+          <w:b/>
+          <w:bCs/>
+          <w:color w:val="2F5496" w:themeColor="accent1" w:themeShade="BF"/>
+          <w:sz w:val="20"/>
+          <w:szCs w:val="20"/>
+          <w:shd w:val="clear" w:color="auto" w:fill="F2F2F2" w:themeFill="background1" w:themeFillShade="F2"/>
+        </w:rPr>
+        <w:t>€\\s</w:t>
+      </w:r>
+      <w:r>
+        <w:rPr>
+          <w:rFonts w:eastAsia="Times New Roman" w:cstheme="minorHAnsi"/>
+          <w:color w:val="212529"/>
+          <w:sz w:val="24"/>
+          <w:szCs w:val="24"/>
+          <w:lang w:eastAsia="es-ES"/>
+        </w:rPr>
+        <w:sym w:font="Wingdings" w:char="F0E0"/>
+      </w:r>
+      <w:r>
+        <w:rPr>
+          <w:rFonts w:eastAsia="Times New Roman" w:cstheme="minorHAnsi"/>
+          <w:color w:val="212529"/>
+          <w:sz w:val="24"/>
+          <w:szCs w:val="24"/>
+          <w:lang w:eastAsia="es-ES"/>
+        </w:rPr>
+        <w:t xml:space="preserve"> El símbolo euro aparece antes de la cantidad separado por un espacio.</w:t>
+      </w:r>
     </w:p>
     <w:p>
       <w:pPr>
@@ -6920,73 +6882,43 @@
         <w:jc w:val="both"/>
         <w:rPr>
           <w:rFonts w:eastAsia="Times New Roman" w:cstheme="minorHAnsi"/>
-          <w:b/>
-          <w:bCs/>
-          <w:sz w:val="24"/>
-          <w:szCs w:val="24"/>
-          <w:u w:val="single"/>
-          <w:lang w:eastAsia="es-ES"/>
-        </w:rPr>
-      </w:pPr>
-      <w:r>
-        <w:rPr>
-          <w:rFonts w:eastAsia="Times New Roman" w:cstheme="minorHAnsi"/>
-          <w:b/>
-          <w:bCs/>
-          <w:sz w:val="24"/>
-          <w:szCs w:val="24"/>
-          <w:u w:val="single"/>
-          <w:lang w:eastAsia="es-ES"/>
-        </w:rPr>
-        <w:t>Resultado</w:t>
-      </w:r>
-      <w:r>
-        <w:rPr>
-          <w:rFonts w:eastAsia="Times New Roman" w:cstheme="minorHAnsi"/>
-          <w:b/>
-          <w:bCs/>
-          <w:sz w:val="24"/>
-          <w:szCs w:val="24"/>
-          <w:u w:val="single"/>
-          <w:lang w:eastAsia="es-ES"/>
-        </w:rPr>
-        <w:t xml:space="preserve"> </w:t>
-      </w:r>
-      <w:r>
-        <w:rPr>
-          <w:rFonts w:eastAsia="Times New Roman" w:cstheme="minorHAnsi"/>
-          <w:b/>
-          <w:bCs/>
-          <w:sz w:val="24"/>
-          <w:szCs w:val="24"/>
-          <w:u w:val="single"/>
-          <w:lang w:eastAsia="es-ES"/>
-        </w:rPr>
-        <w:t>apartado</w:t>
-      </w:r>
-      <w:r>
-        <w:rPr>
-          <w:rFonts w:eastAsia="Times New Roman" w:cstheme="minorHAnsi"/>
-          <w:b/>
-          <w:bCs/>
-          <w:sz w:val="24"/>
-          <w:szCs w:val="24"/>
-          <w:u w:val="single"/>
-          <w:lang w:eastAsia="es-ES"/>
-        </w:rPr>
-        <w:t xml:space="preserve"> A</w:t>
-      </w:r>
-      <w:r>
-        <w:rPr>
-          <w:rFonts w:eastAsia="Times New Roman" w:cstheme="minorHAnsi"/>
-          <w:b/>
-          <w:bCs/>
-          <w:sz w:val="24"/>
-          <w:szCs w:val="24"/>
-          <w:u w:val="single"/>
-          <w:lang w:eastAsia="es-ES"/>
-        </w:rPr>
-        <w:t xml:space="preserve">: </w:t>
+          <w:color w:val="212529"/>
+          <w:sz w:val="24"/>
+          <w:szCs w:val="24"/>
+          <w:lang w:eastAsia="es-ES"/>
+        </w:rPr>
+      </w:pPr>
+      <w:r>
+        <w:rPr>
+          <w:rFonts w:ascii="Consolas" w:hAnsi="Consolas" w:cs="Consolas"/>
+          <w:b/>
+          <w:bCs/>
+          <w:color w:val="2F5496" w:themeColor="accent1" w:themeShade="BF"/>
+          <w:sz w:val="20"/>
+          <w:szCs w:val="20"/>
+          <w:shd w:val="clear" w:color="auto" w:fill="F2F2F2" w:themeFill="background1" w:themeFillShade="F2"/>
+        </w:rPr>
+        <w:t>[0-9]*,</w:t>
+      </w:r>
+      <w:r>
+        <w:rPr>
+          <w:rFonts w:eastAsia="Times New Roman" w:cstheme="minorHAnsi"/>
+          <w:color w:val="212529"/>
+          <w:sz w:val="24"/>
+          <w:szCs w:val="24"/>
+          <w:lang w:eastAsia="es-ES"/>
+        </w:rPr>
+        <w:sym w:font="Wingdings" w:char="F0E0"/>
+      </w:r>
+      <w:r>
+        <w:rPr>
+          <w:rFonts w:eastAsia="Times New Roman" w:cstheme="minorHAnsi"/>
+          <w:color w:val="212529"/>
+          <w:sz w:val="24"/>
+          <w:szCs w:val="24"/>
+          <w:lang w:eastAsia="es-ES"/>
+        </w:rPr>
+        <w:t xml:space="preserve"> Habrá una cantidad de dígitos del 0 al 9 variable, y después la coma decimal.</w:t>
       </w:r>
     </w:p>
     <w:p>
@@ -7004,13 +6936,45 @@
       </w:pPr>
       <w:r>
         <w:rPr>
-          <w:rFonts w:eastAsia="Times New Roman" w:cstheme="minorHAnsi"/>
-          <w:color w:val="212529"/>
-          <w:sz w:val="24"/>
-          <w:szCs w:val="24"/>
-          <w:lang w:eastAsia="es-ES"/>
-        </w:rPr>
-        <w:t>El euro es el mercado más rentable.</w:t>
+          <w:rFonts w:ascii="Consolas" w:hAnsi="Consolas" w:cs="Consolas"/>
+          <w:b/>
+          <w:bCs/>
+          <w:color w:val="2F5496" w:themeColor="accent1" w:themeShade="BF"/>
+          <w:sz w:val="20"/>
+          <w:szCs w:val="20"/>
+          <w:shd w:val="clear" w:color="auto" w:fill="F2F2F2" w:themeFill="background1" w:themeFillShade="F2"/>
+        </w:rPr>
+        <w:t>[0-9]*</w:t>
+      </w:r>
+      <w:r>
+        <w:rPr>
+          <w:rFonts w:eastAsia="Times New Roman" w:cstheme="minorHAnsi"/>
+          <w:color w:val="212529"/>
+          <w:sz w:val="24"/>
+          <w:szCs w:val="24"/>
+          <w:lang w:eastAsia="es-ES"/>
+        </w:rPr>
+        <w:t xml:space="preserve"> </w:t>
+      </w:r>
+      <w:r>
+        <w:rPr>
+          <w:rFonts w:eastAsia="Times New Roman" w:cstheme="minorHAnsi"/>
+          <w:color w:val="212529"/>
+          <w:sz w:val="24"/>
+          <w:szCs w:val="24"/>
+          <w:lang w:eastAsia="es-ES"/>
+        </w:rPr>
+        <w:sym w:font="Wingdings" w:char="F0E0"/>
+      </w:r>
+      <w:r>
+        <w:rPr>
+          <w:rFonts w:eastAsia="Times New Roman" w:cstheme="minorHAnsi"/>
+          <w:color w:val="212529"/>
+          <w:sz w:val="24"/>
+          <w:szCs w:val="24"/>
+          <w:lang w:eastAsia="es-ES"/>
+        </w:rPr>
+        <w:t xml:space="preserve"> Habrá una cantidad de dígitos del 0 al 9 variable tras la coma decimal.</w:t>
       </w:r>
     </w:p>
     <w:p>
@@ -7026,25 +6990,142 @@
           <w:lang w:eastAsia="es-ES"/>
         </w:rPr>
       </w:pPr>
-      <w:r>
-        <w:rPr>
-          <w:rFonts w:eastAsia="Times New Roman" w:cstheme="minorHAnsi"/>
-          <w:color w:val="212529"/>
-          <w:sz w:val="24"/>
-          <w:szCs w:val="24"/>
-          <w:lang w:eastAsia="es-ES"/>
-        </w:rPr>
-        <w:t>Total ingresado en euros: 98126.04999999997 €</w:t>
-      </w:r>
-      <w:r>
-        <w:rPr>
-          <w:rFonts w:eastAsia="Times New Roman" w:cstheme="minorHAnsi"/>
-          <w:color w:val="212529"/>
-          <w:sz w:val="24"/>
-          <w:szCs w:val="24"/>
-          <w:lang w:eastAsia="es-ES"/>
-        </w:rPr>
-        <w:t>.</w:t>
+      <w:hyperlink r:id="rId16" w:history="1">
+        <w:r>
+          <w:rPr>
+            <w:rStyle w:val="Hipervnculo"/>
+            <w:rFonts w:ascii="Consolas" w:hAnsi="Consolas" w:cs="Consolas"/>
+            <w:b/>
+            <w:bCs/>
+            <w:color w:val="034990" w:themeColor="hyperlink" w:themeShade="BF"/>
+            <w:sz w:val="20"/>
+            <w:szCs w:val="20"/>
+            <w:shd w:val="clear" w:color="auto" w:fill="F2F2F2" w:themeFill="background1" w:themeFillShade="F2"/>
+          </w:rPr>
+          <w:t>\\</w:t>
+        </w:r>
+        <w:r>
+          <w:rPr>
+            <w:rStyle w:val="Hipervnculo"/>
+            <w:rFonts w:ascii="Consolas" w:hAnsi="Consolas" w:cs="Consolas"/>
+            <w:b/>
+            <w:bCs/>
+            <w:color w:val="034990" w:themeColor="hyperlink" w:themeShade="BF"/>
+            <w:sz w:val="20"/>
+            <w:szCs w:val="20"/>
+            <w:shd w:val="clear" w:color="auto" w:fill="F2F2F2" w:themeFill="background1" w:themeFillShade="F2"/>
+          </w:rPr>
+          <w:t>r</w:t>
+        </w:r>
+      </w:hyperlink>
+      <w:r>
+        <w:rPr>
+          <w:rFonts w:eastAsia="Times New Roman" w:cstheme="minorHAnsi"/>
+          <w:color w:val="212529"/>
+          <w:sz w:val="24"/>
+          <w:szCs w:val="24"/>
+          <w:lang w:eastAsia="es-ES"/>
+        </w:rPr>
+        <w:sym w:font="Wingdings" w:char="F0E0"/>
+      </w:r>
+      <w:r>
+        <w:rPr>
+          <w:rFonts w:eastAsia="Times New Roman" w:cstheme="minorHAnsi"/>
+          <w:color w:val="212529"/>
+          <w:sz w:val="24"/>
+          <w:szCs w:val="24"/>
+          <w:lang w:eastAsia="es-ES"/>
+        </w:rPr>
+        <w:t xml:space="preserve"> Todas las cantidades estarán precediendo a un retorno de carro.</w:t>
+      </w:r>
+    </w:p>
+    <w:p>
+      <w:pPr>
+        <w:shd w:val="clear" w:color="auto" w:fill="FFFFFF"/>
+        <w:spacing w:before="100" w:beforeAutospacing="1" w:after="100" w:afterAutospacing="1" w:line="240" w:lineRule="auto"/>
+        <w:jc w:val="center"/>
+        <w:rPr>
+          <w:rFonts w:eastAsia="Times New Roman" w:cstheme="minorHAnsi"/>
+          <w:sz w:val="24"/>
+          <w:szCs w:val="24"/>
+          <w:lang w:eastAsia="es-ES"/>
+        </w:rPr>
+      </w:pPr>
+      <w:r>
+        <w:rPr>
+          <w:rFonts w:eastAsia="Times New Roman" w:cstheme="minorHAnsi"/>
+          <w:sz w:val="24"/>
+          <w:szCs w:val="24"/>
+          <w:lang w:eastAsia="es-ES"/>
+        </w:rPr>
+        <w:t>Libra esterlina</w:t>
+      </w:r>
+      <w:r>
+        <w:rPr>
+          <w:rFonts w:eastAsia="Times New Roman" w:cstheme="minorHAnsi"/>
+          <w:sz w:val="24"/>
+          <w:szCs w:val="24"/>
+          <w:lang w:eastAsia="es-ES"/>
+        </w:rPr>
+        <w:t>:</w:t>
+      </w:r>
+    </w:p>
+    <w:p>
+      <w:pPr>
+        <w:pBdr>
+          <w:top w:val="single" w:sz="4" w:space="1" w:color="auto"/>
+          <w:left w:val="single" w:sz="4" w:space="4" w:color="auto"/>
+          <w:bottom w:val="single" w:sz="4" w:space="1" w:color="auto"/>
+          <w:right w:val="single" w:sz="4" w:space="4" w:color="auto"/>
+        </w:pBdr>
+        <w:shd w:val="clear" w:color="auto" w:fill="F2F2F2" w:themeFill="background1" w:themeFillShade="F2"/>
+        <w:spacing w:before="100" w:beforeAutospacing="1" w:after="100" w:afterAutospacing="1" w:line="240" w:lineRule="auto"/>
+        <w:jc w:val="center"/>
+        <w:rPr>
+          <w:rFonts w:ascii="Consolas" w:hAnsi="Consolas" w:cs="Consolas"/>
+          <w:b/>
+          <w:bCs/>
+          <w:color w:val="2F5496" w:themeColor="accent1" w:themeShade="BF"/>
+          <w:sz w:val="20"/>
+          <w:szCs w:val="20"/>
+          <w:shd w:val="clear" w:color="auto" w:fill="F2F2F2" w:themeFill="background1" w:themeFillShade="F2"/>
+        </w:rPr>
+      </w:pPr>
+      <w:r>
+        <w:rPr>
+          <w:rFonts w:ascii="Consolas" w:hAnsi="Consolas" w:cs="Consolas"/>
+          <w:b/>
+          <w:bCs/>
+          <w:color w:val="2F5496" w:themeColor="accent1" w:themeShade="BF"/>
+          <w:sz w:val="20"/>
+          <w:szCs w:val="20"/>
+          <w:shd w:val="clear" w:color="auto" w:fill="F2F2F2" w:themeFill="background1" w:themeFillShade="F2"/>
+        </w:rPr>
+        <w:t>"</w:t>
+      </w:r>
+      <w:r>
+        <w:rPr>
+          <w:rFonts w:ascii="Consolas" w:hAnsi="Consolas" w:cs="Consolas"/>
+          <w:b/>
+          <w:bCs/>
+          <w:color w:val="2F5496" w:themeColor="accent1" w:themeShade="BF"/>
+          <w:sz w:val="20"/>
+          <w:szCs w:val="20"/>
+          <w:shd w:val="clear" w:color="auto" w:fill="F2F2F2" w:themeFill="background1" w:themeFillShade="F2"/>
+        </w:rPr>
+        <w:t>£</w:t>
+      </w:r>
+      <w:r>
+        <w:rPr>
+          <w:rFonts w:ascii="Consolas" w:hAnsi="Consolas" w:cs="Consolas"/>
+          <w:b/>
+          <w:bCs/>
+          <w:color w:val="2F5496" w:themeColor="accent1" w:themeShade="BF"/>
+          <w:sz w:val="20"/>
+          <w:szCs w:val="20"/>
+          <w:shd w:val="clear" w:color="auto" w:fill="F2F2F2" w:themeFill="background1" w:themeFillShade="F2"/>
+        </w:rPr>
+        <w:t>[0-9]*,[0-9]*\\r"</w:t>
       </w:r>
     </w:p>
     <w:p>
@@ -7054,43 +7135,65 @@
         <w:jc w:val="both"/>
         <w:rPr>
           <w:rFonts w:eastAsia="Times New Roman" w:cstheme="minorHAnsi"/>
-          <w:color w:val="212529"/>
-          <w:sz w:val="24"/>
-          <w:szCs w:val="24"/>
-          <w:lang w:eastAsia="es-ES"/>
-        </w:rPr>
-      </w:pPr>
-      <w:proofErr w:type="gramStart"/>
-      <w:r>
-        <w:rPr>
-          <w:rFonts w:eastAsia="Times New Roman" w:cstheme="minorHAnsi"/>
-          <w:color w:val="212529"/>
-          <w:sz w:val="24"/>
-          <w:szCs w:val="24"/>
-          <w:lang w:eastAsia="es-ES"/>
-        </w:rPr>
-        <w:t>Total</w:t>
-      </w:r>
-      <w:proofErr w:type="gramEnd"/>
-      <w:r>
-        <w:rPr>
-          <w:rFonts w:eastAsia="Times New Roman" w:cstheme="minorHAnsi"/>
-          <w:color w:val="212529"/>
-          <w:sz w:val="24"/>
-          <w:szCs w:val="24"/>
-          <w:lang w:eastAsia="es-ES"/>
-        </w:rPr>
-        <w:t xml:space="preserve"> ingresado en dólares: 91325.85999999997 $</w:t>
-      </w:r>
-      <w:r>
-        <w:rPr>
-          <w:rFonts w:eastAsia="Times New Roman" w:cstheme="minorHAnsi"/>
-          <w:color w:val="212529"/>
-          <w:sz w:val="24"/>
-          <w:szCs w:val="24"/>
-          <w:lang w:eastAsia="es-ES"/>
-        </w:rPr>
-        <w:t>.</w:t>
+          <w:b/>
+          <w:bCs/>
+          <w:color w:val="212529"/>
+          <w:sz w:val="24"/>
+          <w:szCs w:val="24"/>
+          <w:lang w:eastAsia="es-ES"/>
+        </w:rPr>
+      </w:pPr>
+      <w:r>
+        <w:rPr>
+          <w:rFonts w:ascii="Consolas" w:hAnsi="Consolas" w:cs="Consolas"/>
+          <w:b/>
+          <w:bCs/>
+          <w:color w:val="2F5496" w:themeColor="accent1" w:themeShade="BF"/>
+          <w:sz w:val="20"/>
+          <w:szCs w:val="20"/>
+          <w:shd w:val="clear" w:color="auto" w:fill="F2F2F2" w:themeFill="background1" w:themeFillShade="F2"/>
+        </w:rPr>
+        <w:t>£</w:t>
+      </w:r>
+      <w:r>
+        <w:rPr>
+          <w:rFonts w:eastAsia="Times New Roman" w:cstheme="minorHAnsi"/>
+          <w:color w:val="212529"/>
+          <w:sz w:val="24"/>
+          <w:szCs w:val="24"/>
+          <w:lang w:eastAsia="es-ES"/>
+        </w:rPr>
+        <w:sym w:font="Wingdings" w:char="F0E0"/>
+      </w:r>
+      <w:r>
+        <w:rPr>
+          <w:rFonts w:eastAsia="Times New Roman" w:cstheme="minorHAnsi"/>
+          <w:color w:val="212529"/>
+          <w:sz w:val="24"/>
+          <w:szCs w:val="24"/>
+          <w:lang w:eastAsia="es-ES"/>
+        </w:rPr>
+        <w:t xml:space="preserve"> El símbolo </w:t>
+      </w:r>
+      <w:r>
+        <w:rPr>
+          <w:rFonts w:eastAsia="Times New Roman" w:cstheme="minorHAnsi"/>
+          <w:color w:val="212529"/>
+          <w:sz w:val="24"/>
+          <w:szCs w:val="24"/>
+          <w:lang w:eastAsia="es-ES"/>
+        </w:rPr>
+        <w:t>de la libra</w:t>
+      </w:r>
+      <w:r>
+        <w:rPr>
+          <w:rFonts w:eastAsia="Times New Roman" w:cstheme="minorHAnsi"/>
+          <w:color w:val="212529"/>
+          <w:sz w:val="24"/>
+          <w:szCs w:val="24"/>
+          <w:lang w:eastAsia="es-ES"/>
+        </w:rPr>
+        <w:t xml:space="preserve"> aparece antes de la cantidad.</w:t>
       </w:r>
     </w:p>
     <w:p>
@@ -7106,37 +7209,37 @@
           <w:lang w:eastAsia="es-ES"/>
         </w:rPr>
       </w:pPr>
-      <w:proofErr w:type="gramStart"/>
-      <w:r>
-        <w:rPr>
-          <w:rFonts w:eastAsia="Times New Roman" w:cstheme="minorHAnsi"/>
-          <w:color w:val="212529"/>
-          <w:sz w:val="24"/>
-          <w:szCs w:val="24"/>
-          <w:lang w:eastAsia="es-ES"/>
-        </w:rPr>
-        <w:t>Total</w:t>
-      </w:r>
-      <w:proofErr w:type="gramEnd"/>
-      <w:r>
-        <w:rPr>
-          <w:rFonts w:eastAsia="Times New Roman" w:cstheme="minorHAnsi"/>
-          <w:color w:val="212529"/>
-          <w:sz w:val="24"/>
-          <w:szCs w:val="24"/>
-          <w:lang w:eastAsia="es-ES"/>
-        </w:rPr>
-        <w:t xml:space="preserve"> ingresado en libras: 16422.260000000002 £</w:t>
-      </w:r>
-      <w:r>
-        <w:rPr>
-          <w:rFonts w:eastAsia="Times New Roman" w:cstheme="minorHAnsi"/>
-          <w:color w:val="212529"/>
-          <w:sz w:val="24"/>
-          <w:szCs w:val="24"/>
-          <w:lang w:eastAsia="es-ES"/>
-        </w:rPr>
-        <w:t>.</w:t>
+      <w:r>
+        <w:rPr>
+          <w:rFonts w:ascii="Consolas" w:hAnsi="Consolas" w:cs="Consolas"/>
+          <w:b/>
+          <w:bCs/>
+          <w:color w:val="2F5496" w:themeColor="accent1" w:themeShade="BF"/>
+          <w:sz w:val="20"/>
+          <w:szCs w:val="20"/>
+          <w:shd w:val="clear" w:color="auto" w:fill="F2F2F2" w:themeFill="background1" w:themeFillShade="F2"/>
+        </w:rPr>
+        <w:t>[0-9]*,</w:t>
+      </w:r>
+      <w:r>
+        <w:rPr>
+          <w:rFonts w:eastAsia="Times New Roman" w:cstheme="minorHAnsi"/>
+          <w:color w:val="212529"/>
+          <w:sz w:val="24"/>
+          <w:szCs w:val="24"/>
+          <w:lang w:eastAsia="es-ES"/>
+        </w:rPr>
+        <w:sym w:font="Wingdings" w:char="F0E0"/>
+      </w:r>
+      <w:r>
+        <w:rPr>
+          <w:rFonts w:eastAsia="Times New Roman" w:cstheme="minorHAnsi"/>
+          <w:color w:val="212529"/>
+          <w:sz w:val="24"/>
+          <w:szCs w:val="24"/>
+          <w:lang w:eastAsia="es-ES"/>
+        </w:rPr>
+        <w:t xml:space="preserve"> Habrá una cantidad de dígitos del 0 al 9 variable, y después la coma decimal.</w:t>
       </w:r>
     </w:p>
     <w:p>
@@ -7152,6 +7255,48 @@
           <w:lang w:eastAsia="es-ES"/>
         </w:rPr>
       </w:pPr>
+      <w:r>
+        <w:rPr>
+          <w:rFonts w:ascii="Consolas" w:hAnsi="Consolas" w:cs="Consolas"/>
+          <w:b/>
+          <w:bCs/>
+          <w:color w:val="2F5496" w:themeColor="accent1" w:themeShade="BF"/>
+          <w:sz w:val="20"/>
+          <w:szCs w:val="20"/>
+          <w:shd w:val="clear" w:color="auto" w:fill="F2F2F2" w:themeFill="background1" w:themeFillShade="F2"/>
+        </w:rPr>
+        <w:t>[0-9]*</w:t>
+      </w:r>
+      <w:r>
+        <w:rPr>
+          <w:rFonts w:eastAsia="Times New Roman" w:cstheme="minorHAnsi"/>
+          <w:color w:val="212529"/>
+          <w:sz w:val="24"/>
+          <w:szCs w:val="24"/>
+          <w:lang w:eastAsia="es-ES"/>
+        </w:rPr>
+        <w:t xml:space="preserve"> </w:t>
+      </w:r>
+      <w:r>
+        <w:rPr>
+          <w:rFonts w:eastAsia="Times New Roman" w:cstheme="minorHAnsi"/>
+          <w:color w:val="212529"/>
+          <w:sz w:val="24"/>
+          <w:szCs w:val="24"/>
+          <w:lang w:eastAsia="es-ES"/>
+        </w:rPr>
+        <w:sym w:font="Wingdings" w:char="F0E0"/>
+      </w:r>
+      <w:r>
+        <w:rPr>
+          <w:rFonts w:eastAsia="Times New Roman" w:cstheme="minorHAnsi"/>
+          <w:color w:val="212529"/>
+          <w:sz w:val="24"/>
+          <w:szCs w:val="24"/>
+          <w:lang w:eastAsia="es-ES"/>
+        </w:rPr>
+        <w:t xml:space="preserve"> Habrá una cantidad de dígitos del 0 al 9 variable tras la coma decimal.</w:t>
+      </w:r>
     </w:p>
     <w:p>
       <w:pPr>
@@ -7160,6 +7305,82 @@
         <w:jc w:val="both"/>
         <w:rPr>
           <w:rFonts w:eastAsia="Times New Roman" w:cstheme="minorHAnsi"/>
+          <w:color w:val="212529"/>
+          <w:sz w:val="24"/>
+          <w:szCs w:val="24"/>
+          <w:lang w:eastAsia="es-ES"/>
+        </w:rPr>
+      </w:pPr>
+      <w:hyperlink r:id="rId17" w:history="1">
+        <w:r>
+          <w:rPr>
+            <w:rStyle w:val="Hipervnculo"/>
+            <w:rFonts w:ascii="Consolas" w:hAnsi="Consolas" w:cs="Consolas"/>
+            <w:b/>
+            <w:bCs/>
+            <w:color w:val="034990" w:themeColor="hyperlink" w:themeShade="BF"/>
+            <w:sz w:val="20"/>
+            <w:szCs w:val="20"/>
+            <w:shd w:val="clear" w:color="auto" w:fill="F2F2F2" w:themeFill="background1" w:themeFillShade="F2"/>
+          </w:rPr>
+          <w:t>\\</w:t>
+        </w:r>
+        <w:r>
+          <w:rPr>
+            <w:rStyle w:val="Hipervnculo"/>
+            <w:rFonts w:ascii="Consolas" w:hAnsi="Consolas" w:cs="Consolas"/>
+            <w:b/>
+            <w:bCs/>
+            <w:color w:val="034990" w:themeColor="hyperlink" w:themeShade="BF"/>
+            <w:sz w:val="20"/>
+            <w:szCs w:val="20"/>
+            <w:shd w:val="clear" w:color="auto" w:fill="F2F2F2" w:themeFill="background1" w:themeFillShade="F2"/>
+          </w:rPr>
+          <w:t>r</w:t>
+        </w:r>
+      </w:hyperlink>
+      <w:r>
+        <w:rPr>
+          <w:rFonts w:eastAsia="Times New Roman" w:cstheme="minorHAnsi"/>
+          <w:color w:val="212529"/>
+          <w:sz w:val="24"/>
+          <w:szCs w:val="24"/>
+          <w:lang w:eastAsia="es-ES"/>
+        </w:rPr>
+        <w:sym w:font="Wingdings" w:char="F0E0"/>
+      </w:r>
+      <w:r>
+        <w:rPr>
+          <w:rFonts w:eastAsia="Times New Roman" w:cstheme="minorHAnsi"/>
+          <w:color w:val="212529"/>
+          <w:sz w:val="24"/>
+          <w:szCs w:val="24"/>
+          <w:lang w:eastAsia="es-ES"/>
+        </w:rPr>
+        <w:t xml:space="preserve"> Todas las cantidades estarán precediendo a un retorno de carro.</w:t>
+      </w:r>
+    </w:p>
+    <w:p>
+      <w:pPr>
+        <w:shd w:val="clear" w:color="auto" w:fill="FFFFFF"/>
+        <w:spacing w:before="100" w:beforeAutospacing="1" w:after="100" w:afterAutospacing="1" w:line="240" w:lineRule="auto"/>
+        <w:jc w:val="both"/>
+        <w:rPr>
+          <w:rFonts w:eastAsia="Times New Roman" w:cstheme="minorHAnsi"/>
+          <w:color w:val="212529"/>
+          <w:sz w:val="24"/>
+          <w:szCs w:val="24"/>
+          <w:lang w:eastAsia="es-ES"/>
+        </w:rPr>
+      </w:pPr>
+    </w:p>
+    <w:p>
+      <w:pPr>
+        <w:shd w:val="clear" w:color="auto" w:fill="FFFFFF"/>
+        <w:spacing w:before="100" w:beforeAutospacing="1" w:after="100" w:afterAutospacing="1" w:line="240" w:lineRule="auto"/>
+        <w:jc w:val="both"/>
+        <w:rPr>
+          <w:rFonts w:eastAsia="Times New Roman" w:cstheme="minorHAnsi"/>
           <w:b/>
           <w:bCs/>
           <w:sz w:val="24"/>
@@ -7178,6 +7399,223 @@
           <w:u w:val="single"/>
           <w:lang w:eastAsia="es-ES"/>
         </w:rPr>
+        <w:t>Resultado</w:t>
+      </w:r>
+      <w:r>
+        <w:rPr>
+          <w:rFonts w:eastAsia="Times New Roman" w:cstheme="minorHAnsi"/>
+          <w:b/>
+          <w:bCs/>
+          <w:sz w:val="24"/>
+          <w:szCs w:val="24"/>
+          <w:u w:val="single"/>
+          <w:lang w:eastAsia="es-ES"/>
+        </w:rPr>
+        <w:t xml:space="preserve"> </w:t>
+      </w:r>
+      <w:r>
+        <w:rPr>
+          <w:rFonts w:eastAsia="Times New Roman" w:cstheme="minorHAnsi"/>
+          <w:b/>
+          <w:bCs/>
+          <w:sz w:val="24"/>
+          <w:szCs w:val="24"/>
+          <w:u w:val="single"/>
+          <w:lang w:eastAsia="es-ES"/>
+        </w:rPr>
+        <w:t>apartado</w:t>
+      </w:r>
+      <w:r>
+        <w:rPr>
+          <w:rFonts w:eastAsia="Times New Roman" w:cstheme="minorHAnsi"/>
+          <w:b/>
+          <w:bCs/>
+          <w:sz w:val="24"/>
+          <w:szCs w:val="24"/>
+          <w:u w:val="single"/>
+          <w:lang w:eastAsia="es-ES"/>
+        </w:rPr>
+        <w:t xml:space="preserve"> A</w:t>
+      </w:r>
+      <w:r>
+        <w:rPr>
+          <w:rFonts w:eastAsia="Times New Roman" w:cstheme="minorHAnsi"/>
+          <w:b/>
+          <w:bCs/>
+          <w:sz w:val="24"/>
+          <w:szCs w:val="24"/>
+          <w:u w:val="single"/>
+          <w:lang w:eastAsia="es-ES"/>
+        </w:rPr>
+        <w:t xml:space="preserve">: </w:t>
+      </w:r>
+    </w:p>
+    <w:p>
+      <w:pPr>
+        <w:shd w:val="clear" w:color="auto" w:fill="FFFFFF"/>
+        <w:spacing w:before="100" w:beforeAutospacing="1" w:after="100" w:afterAutospacing="1" w:line="240" w:lineRule="auto"/>
+        <w:jc w:val="both"/>
+        <w:rPr>
+          <w:rFonts w:eastAsia="Times New Roman" w:cstheme="minorHAnsi"/>
+          <w:color w:val="212529"/>
+          <w:sz w:val="24"/>
+          <w:szCs w:val="24"/>
+          <w:lang w:eastAsia="es-ES"/>
+        </w:rPr>
+      </w:pPr>
+      <w:r>
+        <w:rPr>
+          <w:rFonts w:eastAsia="Times New Roman" w:cstheme="minorHAnsi"/>
+          <w:color w:val="212529"/>
+          <w:sz w:val="24"/>
+          <w:szCs w:val="24"/>
+          <w:lang w:eastAsia="es-ES"/>
+        </w:rPr>
+        <w:t>El euro es el mercado más rentable.</w:t>
+      </w:r>
+    </w:p>
+    <w:p>
+      <w:pPr>
+        <w:shd w:val="clear" w:color="auto" w:fill="FFFFFF"/>
+        <w:spacing w:before="100" w:beforeAutospacing="1" w:after="100" w:afterAutospacing="1" w:line="240" w:lineRule="auto"/>
+        <w:jc w:val="both"/>
+        <w:rPr>
+          <w:rFonts w:eastAsia="Times New Roman" w:cstheme="minorHAnsi"/>
+          <w:color w:val="212529"/>
+          <w:sz w:val="24"/>
+          <w:szCs w:val="24"/>
+          <w:lang w:eastAsia="es-ES"/>
+        </w:rPr>
+      </w:pPr>
+      <w:r>
+        <w:rPr>
+          <w:rFonts w:eastAsia="Times New Roman" w:cstheme="minorHAnsi"/>
+          <w:color w:val="212529"/>
+          <w:sz w:val="24"/>
+          <w:szCs w:val="24"/>
+          <w:lang w:eastAsia="es-ES"/>
+        </w:rPr>
+        <w:t>Total ingresado en euros: 98126.04999999997 €</w:t>
+      </w:r>
+      <w:r>
+        <w:rPr>
+          <w:rFonts w:eastAsia="Times New Roman" w:cstheme="minorHAnsi"/>
+          <w:color w:val="212529"/>
+          <w:sz w:val="24"/>
+          <w:szCs w:val="24"/>
+          <w:lang w:eastAsia="es-ES"/>
+        </w:rPr>
+        <w:t>.</w:t>
+      </w:r>
+    </w:p>
+    <w:p>
+      <w:pPr>
+        <w:shd w:val="clear" w:color="auto" w:fill="FFFFFF"/>
+        <w:spacing w:before="100" w:beforeAutospacing="1" w:after="100" w:afterAutospacing="1" w:line="240" w:lineRule="auto"/>
+        <w:jc w:val="both"/>
+        <w:rPr>
+          <w:rFonts w:eastAsia="Times New Roman" w:cstheme="minorHAnsi"/>
+          <w:color w:val="212529"/>
+          <w:sz w:val="24"/>
+          <w:szCs w:val="24"/>
+          <w:lang w:eastAsia="es-ES"/>
+        </w:rPr>
+      </w:pPr>
+      <w:r>
+        <w:rPr>
+          <w:rFonts w:eastAsia="Times New Roman" w:cstheme="minorHAnsi"/>
+          <w:color w:val="212529"/>
+          <w:sz w:val="24"/>
+          <w:szCs w:val="24"/>
+          <w:lang w:eastAsia="es-ES"/>
+        </w:rPr>
+        <w:t>Total ingresado en dólares: 91325.85999999997 $</w:t>
+      </w:r>
+      <w:r>
+        <w:rPr>
+          <w:rFonts w:eastAsia="Times New Roman" w:cstheme="minorHAnsi"/>
+          <w:color w:val="212529"/>
+          <w:sz w:val="24"/>
+          <w:szCs w:val="24"/>
+          <w:lang w:eastAsia="es-ES"/>
+        </w:rPr>
+        <w:t>.</w:t>
+      </w:r>
+    </w:p>
+    <w:p>
+      <w:pPr>
+        <w:shd w:val="clear" w:color="auto" w:fill="FFFFFF"/>
+        <w:spacing w:before="100" w:beforeAutospacing="1" w:after="100" w:afterAutospacing="1" w:line="240" w:lineRule="auto"/>
+        <w:jc w:val="both"/>
+        <w:rPr>
+          <w:rFonts w:eastAsia="Times New Roman" w:cstheme="minorHAnsi"/>
+          <w:color w:val="212529"/>
+          <w:sz w:val="24"/>
+          <w:szCs w:val="24"/>
+          <w:lang w:eastAsia="es-ES"/>
+        </w:rPr>
+      </w:pPr>
+      <w:r>
+        <w:rPr>
+          <w:rFonts w:eastAsia="Times New Roman" w:cstheme="minorHAnsi"/>
+          <w:color w:val="212529"/>
+          <w:sz w:val="24"/>
+          <w:szCs w:val="24"/>
+          <w:lang w:eastAsia="es-ES"/>
+        </w:rPr>
+        <w:t>Total ingresado en libras: 16422.260000000002 £</w:t>
+      </w:r>
+      <w:r>
+        <w:rPr>
+          <w:rFonts w:eastAsia="Times New Roman" w:cstheme="minorHAnsi"/>
+          <w:color w:val="212529"/>
+          <w:sz w:val="24"/>
+          <w:szCs w:val="24"/>
+          <w:lang w:eastAsia="es-ES"/>
+        </w:rPr>
+        <w:t>.</w:t>
+      </w:r>
+    </w:p>
+    <w:p>
+      <w:pPr>
+        <w:shd w:val="clear" w:color="auto" w:fill="FFFFFF"/>
+        <w:spacing w:before="100" w:beforeAutospacing="1" w:after="100" w:afterAutospacing="1" w:line="240" w:lineRule="auto"/>
+        <w:jc w:val="both"/>
+        <w:rPr>
+          <w:rFonts w:eastAsia="Times New Roman" w:cstheme="minorHAnsi"/>
+          <w:color w:val="212529"/>
+          <w:sz w:val="24"/>
+          <w:szCs w:val="24"/>
+          <w:lang w:eastAsia="es-ES"/>
+        </w:rPr>
+      </w:pPr>
+    </w:p>
+    <w:p>
+      <w:pPr>
+        <w:shd w:val="clear" w:color="auto" w:fill="FFFFFF"/>
+        <w:spacing w:before="100" w:beforeAutospacing="1" w:after="100" w:afterAutospacing="1" w:line="240" w:lineRule="auto"/>
+        <w:jc w:val="both"/>
+        <w:rPr>
+          <w:rFonts w:eastAsia="Times New Roman" w:cstheme="minorHAnsi"/>
+          <w:b/>
+          <w:bCs/>
+          <w:sz w:val="24"/>
+          <w:szCs w:val="24"/>
+          <w:u w:val="single"/>
+          <w:lang w:eastAsia="es-ES"/>
+        </w:rPr>
+      </w:pPr>
+      <w:r>
+        <w:rPr>
+          <w:rFonts w:eastAsia="Times New Roman" w:cstheme="minorHAnsi"/>
+          <w:b/>
+          <w:bCs/>
+          <w:sz w:val="24"/>
+          <w:szCs w:val="24"/>
+          <w:u w:val="single"/>
+          <w:lang w:eastAsia="es-ES"/>
+        </w:rPr>
+        <w:lastRenderedPageBreak/>
         <w:t xml:space="preserve">Resultado </w:t>
       </w:r>
       <w:r>
@@ -7359,7 +7797,7 @@
           <w:lang w:eastAsia="es-ES"/>
         </w:rPr>
       </w:pPr>
-      <w:bookmarkStart w:id="11" w:name="_Toc101262726"/>
+      <w:bookmarkStart w:id="12" w:name="_Toc101262726"/>
       <w:r>
         <w:rPr>
           <w:rFonts w:eastAsia="Times New Roman"/>
@@ -7368,7 +7806,7 @@
         <w:lastRenderedPageBreak/>
         <w:t>Referencias</w:t>
       </w:r>
-      <w:bookmarkEnd w:id="11"/>
+      <w:bookmarkEnd w:id="12"/>
     </w:p>
     <w:p>
       <w:pPr>
@@ -7382,7 +7820,7 @@
           <w:lang w:eastAsia="es-ES"/>
         </w:rPr>
       </w:pPr>
-      <w:hyperlink r:id="rId16" w:history="1">
+      <w:hyperlink r:id="rId18" w:history="1">
         <w:r>
           <w:rPr>
             <w:rStyle w:val="Hipervnculo"/>
@@ -7407,7 +7845,7 @@
           <w:lang w:eastAsia="es-ES"/>
         </w:rPr>
       </w:pPr>
-      <w:hyperlink r:id="rId17" w:anchor=":~:text=Username%20consists%20of%20alphanumeric%20characters,the%20first%20or%20last%20character.&amp;text=The%20number%20of%20characters%20must%20be%20between%205%20to%2020" w:history="1">
+      <w:hyperlink r:id="rId19" w:anchor=":~:text=Username%20consists%20of%20alphanumeric%20characters,the%20first%20or%20last%20character.&amp;text=The%20number%20of%20characters%20must%20be%20between%205%20to%2020" w:history="1">
         <w:r>
           <w:rPr>
             <w:rStyle w:val="Hipervnculo"/>
@@ -7442,7 +7880,7 @@
           <w:lang w:eastAsia="es-ES"/>
         </w:rPr>
       </w:pPr>
-      <w:hyperlink r:id="rId18" w:history="1">
+      <w:hyperlink r:id="rId20" w:history="1">
         <w:r>
           <w:rPr>
             <w:rStyle w:val="Hipervnculo"/>
@@ -7467,7 +7905,7 @@
           <w:lang w:eastAsia="es-ES"/>
         </w:rPr>
       </w:pPr>
-      <w:hyperlink r:id="rId19" w:history="1">
+      <w:hyperlink r:id="rId21" w:history="1">
         <w:r>
           <w:rPr>
             <w:rStyle w:val="Hipervnculo"/>
@@ -7492,7 +7930,7 @@
           <w:lang w:eastAsia="es-ES"/>
         </w:rPr>
       </w:pPr>
-      <w:hyperlink r:id="rId20" w:history="1">
+      <w:hyperlink r:id="rId22" w:history="1">
         <w:r>
           <w:rPr>
             <w:rStyle w:val="Hipervnculo"/>
@@ -7517,7 +7955,7 @@
           <w:lang w:eastAsia="es-ES"/>
         </w:rPr>
       </w:pPr>
-      <w:hyperlink r:id="rId21" w:history="1">
+      <w:hyperlink r:id="rId23" w:history="1">
         <w:r>
           <w:rPr>
             <w:rStyle w:val="Hipervnculo"/>

</xml_diff>

<commit_message>
añadido el word de ivy
</commit_message>
<xml_diff>
--- a/textos/Regex.docx
+++ b/textos/Regex.docx
@@ -2719,33 +2719,7 @@
           <w:szCs w:val="20"/>
           <w:shd w:val="clear" w:color="auto" w:fill="F2F2F2" w:themeFill="background1" w:themeFillShade="F2"/>
         </w:rPr>
-        <w:t xml:space="preserve">\s </w:t>
-      </w:r>
-      <w:proofErr w:type="spellStart"/>
-      <w:r>
-        <w:rPr>
-          <w:rFonts w:ascii="Consolas" w:hAnsi="Consolas" w:cs="Consolas"/>
-          <w:b/>
-          <w:bCs/>
-          <w:color w:val="2F5496" w:themeColor="accent1" w:themeShade="BF"/>
-          <w:sz w:val="20"/>
-          <w:szCs w:val="20"/>
-          <w:shd w:val="clear" w:color="auto" w:fill="F2F2F2" w:themeFill="background1" w:themeFillShade="F2"/>
-        </w:rPr>
-        <w:t>ó</w:t>
-      </w:r>
-      <w:proofErr w:type="spellEnd"/>
-      <w:r>
-        <w:rPr>
-          <w:rFonts w:ascii="Consolas" w:hAnsi="Consolas" w:cs="Consolas"/>
-          <w:b/>
-          <w:bCs/>
-          <w:color w:val="2F5496" w:themeColor="accent1" w:themeShade="BF"/>
-          <w:sz w:val="20"/>
-          <w:szCs w:val="20"/>
-          <w:shd w:val="clear" w:color="auto" w:fill="F2F2F2" w:themeFill="background1" w:themeFillShade="F2"/>
-        </w:rPr>
-        <w:t xml:space="preserve">  de  </w:t>
+        <w:t xml:space="preserve">\s ó  de  </w:t>
       </w:r>
       <w:r>
         <w:rPr>
@@ -7761,6 +7735,837 @@
     </w:p>
     <w:p>
       <w:pPr>
+        <w:pStyle w:val="Ttulo1"/>
+      </w:pPr>
+      <w:r>
+        <w:t>Ejercicio 11</w:t>
+      </w:r>
+    </w:p>
+    <w:p>
+      <w:pPr>
+        <w:pStyle w:val="Ttulo1"/>
+        <w:rPr>
+          <w:rFonts w:asciiTheme="minorHAnsi" w:eastAsia="Times New Roman" w:hAnsiTheme="minorHAnsi" w:cstheme="minorHAnsi"/>
+          <w:color w:val="212529"/>
+          <w:sz w:val="24"/>
+          <w:szCs w:val="24"/>
+          <w:lang w:eastAsia="es-ES"/>
+        </w:rPr>
+      </w:pPr>
+      <w:r>
+        <w:rPr>
+          <w:rFonts w:asciiTheme="minorHAnsi" w:eastAsia="Times New Roman" w:hAnsiTheme="minorHAnsi" w:cstheme="minorHAnsi"/>
+          <w:color w:val="212529"/>
+          <w:sz w:val="24"/>
+          <w:szCs w:val="24"/>
+          <w:lang w:eastAsia="es-ES"/>
+        </w:rPr>
+        <w:t xml:space="preserve">Dada una lista de </w:t>
+      </w:r>
+      <w:proofErr w:type="spellStart"/>
+      <w:r>
+        <w:rPr>
+          <w:rFonts w:asciiTheme="minorHAnsi" w:eastAsia="Times New Roman" w:hAnsiTheme="minorHAnsi" w:cstheme="minorHAnsi"/>
+          <w:color w:val="212529"/>
+          <w:sz w:val="24"/>
+          <w:szCs w:val="24"/>
+          <w:lang w:eastAsia="es-ES"/>
+        </w:rPr>
+        <w:t>matriculas</w:t>
+      </w:r>
+      <w:proofErr w:type="spellEnd"/>
+      <w:r>
+        <w:rPr>
+          <w:rFonts w:asciiTheme="minorHAnsi" w:eastAsia="Times New Roman" w:hAnsiTheme="minorHAnsi" w:cstheme="minorHAnsi"/>
+          <w:color w:val="212529"/>
+          <w:sz w:val="24"/>
+          <w:szCs w:val="24"/>
+          <w:lang w:eastAsia="es-ES"/>
+        </w:rPr>
+        <w:t xml:space="preserve"> de coches, debes realizar un programa que identifique, cuente, guarde e imprima una lista con las matrículas Modernas (tipo 0000 XXX), las antiguas (tipo X-0000-XX) y una lista con todo lo que no sean </w:t>
+      </w:r>
+      <w:proofErr w:type="spellStart"/>
+      <w:r>
+        <w:rPr>
+          <w:rFonts w:asciiTheme="minorHAnsi" w:eastAsia="Times New Roman" w:hAnsiTheme="minorHAnsi" w:cstheme="minorHAnsi"/>
+          <w:color w:val="212529"/>
+          <w:sz w:val="24"/>
+          <w:szCs w:val="24"/>
+          <w:lang w:eastAsia="es-ES"/>
+        </w:rPr>
+        <w:t>matírculas</w:t>
+      </w:r>
+      <w:proofErr w:type="spellEnd"/>
+      <w:r>
+        <w:rPr>
+          <w:rFonts w:asciiTheme="minorHAnsi" w:eastAsia="Times New Roman" w:hAnsiTheme="minorHAnsi" w:cstheme="minorHAnsi"/>
+          <w:color w:val="212529"/>
+          <w:sz w:val="24"/>
+          <w:szCs w:val="24"/>
+          <w:lang w:eastAsia="es-ES"/>
+        </w:rPr>
+        <w:t xml:space="preserve">. </w:t>
+      </w:r>
+    </w:p>
+    <w:p>
+      <w:pPr>
+        <w:pStyle w:val="Prrafodelista"/>
+        <w:numPr>
+          <w:ilvl w:val="0"/>
+          <w:numId w:val="16"/>
+        </w:numPr>
+        <w:shd w:val="clear" w:color="auto" w:fill="FFFFFF"/>
+        <w:spacing w:before="100" w:beforeAutospacing="1" w:after="100" w:afterAutospacing="1" w:line="240" w:lineRule="auto"/>
+        <w:jc w:val="both"/>
+        <w:rPr>
+          <w:rFonts w:ascii="Consolas" w:eastAsia="Times New Roman" w:hAnsi="Consolas" w:cstheme="minorHAnsi"/>
+          <w:color w:val="FFFFFF" w:themeColor="background1"/>
+          <w:sz w:val="24"/>
+          <w:szCs w:val="24"/>
+          <w:lang w:eastAsia="es-ES"/>
+        </w:rPr>
+      </w:pPr>
+    </w:p>
+    <w:p>
+      <w:pPr>
+        <w:shd w:val="clear" w:color="auto" w:fill="FFFFFF"/>
+        <w:spacing w:before="100" w:beforeAutospacing="1" w:after="100" w:afterAutospacing="1" w:line="240" w:lineRule="auto"/>
+        <w:jc w:val="both"/>
+        <w:rPr>
+          <w:rFonts w:ascii="Consolas" w:eastAsia="Times New Roman" w:hAnsi="Consolas" w:cstheme="minorHAnsi"/>
+          <w:color w:val="FFFFFF" w:themeColor="background1"/>
+          <w:sz w:val="24"/>
+          <w:szCs w:val="24"/>
+          <w:lang w:eastAsia="es-ES"/>
+        </w:rPr>
+      </w:pPr>
+      <w:r>
+        <w:rPr>
+          <w:rFonts w:eastAsia="Times New Roman" w:cstheme="minorHAnsi"/>
+          <w:b/>
+          <w:bCs/>
+          <w:color w:val="212529"/>
+          <w:sz w:val="24"/>
+          <w:szCs w:val="24"/>
+          <w:u w:val="single"/>
+          <w:lang w:eastAsia="es-ES"/>
+        </w:rPr>
+        <w:t>Solución/Expresión regular</w:t>
+      </w:r>
+      <w:r>
+        <w:rPr>
+          <w:rFonts w:eastAsia="Times New Roman" w:cstheme="minorHAnsi"/>
+          <w:color w:val="212529"/>
+          <w:sz w:val="24"/>
+          <w:szCs w:val="24"/>
+          <w:lang w:eastAsia="es-ES"/>
+        </w:rPr>
+        <w:t>:</w:t>
+      </w:r>
+    </w:p>
+    <w:p/>
+    <w:p>
+      <w:pPr>
+        <w:pStyle w:val="Prrafodelista"/>
+        <w:pBdr>
+          <w:top w:val="single" w:sz="4" w:space="1" w:color="auto"/>
+          <w:left w:val="single" w:sz="4" w:space="4" w:color="auto"/>
+          <w:bottom w:val="single" w:sz="4" w:space="1" w:color="auto"/>
+          <w:right w:val="single" w:sz="4" w:space="4" w:color="auto"/>
+        </w:pBdr>
+        <w:shd w:val="clear" w:color="auto" w:fill="F2F2F2" w:themeFill="background1" w:themeFillShade="F2"/>
+        <w:spacing w:before="100" w:beforeAutospacing="1" w:after="100" w:afterAutospacing="1" w:line="240" w:lineRule="auto"/>
+        <w:ind w:left="360"/>
+        <w:jc w:val="center"/>
+        <w:rPr>
+          <w:rFonts w:ascii="Consolas" w:hAnsi="Consolas" w:cs="Consolas"/>
+          <w:b/>
+          <w:bCs/>
+          <w:color w:val="2F5496" w:themeColor="accent1" w:themeShade="BF"/>
+          <w:sz w:val="20"/>
+          <w:szCs w:val="20"/>
+        </w:rPr>
+      </w:pPr>
+      <w:r>
+        <w:rPr>
+          <w:rFonts w:ascii="Consolas" w:hAnsi="Consolas" w:cs="Consolas"/>
+          <w:b/>
+          <w:bCs/>
+          <w:color w:val="2F5496" w:themeColor="accent1" w:themeShade="BF"/>
+          <w:sz w:val="20"/>
+          <w:szCs w:val="20"/>
+        </w:rPr>
+        <w:t>"^[0-9]{4}\s[A-Z]{3}$"</w:t>
+      </w:r>
+    </w:p>
+    <w:p>
+      <w:pPr>
+        <w:rPr>
+          <w:rFonts w:eastAsia="Times New Roman" w:cstheme="minorHAnsi"/>
+          <w:color w:val="212529"/>
+          <w:sz w:val="24"/>
+          <w:szCs w:val="24"/>
+          <w:lang w:eastAsia="es-ES"/>
+        </w:rPr>
+      </w:pPr>
+      <w:r>
+        <w:rPr>
+          <w:rFonts w:eastAsia="Times New Roman" w:cstheme="minorHAnsi"/>
+          <w:color w:val="212529"/>
+          <w:sz w:val="24"/>
+          <w:szCs w:val="24"/>
+          <w:lang w:eastAsia="es-ES"/>
+        </w:rPr>
+        <w:t>Busca 4 caracteres numéricos, un espacio y tres letras mayúsculas al final.</w:t>
+      </w:r>
+    </w:p>
+    <w:p>
+      <w:pPr>
+        <w:pStyle w:val="Prrafodelista"/>
+        <w:pBdr>
+          <w:top w:val="single" w:sz="4" w:space="1" w:color="auto"/>
+          <w:left w:val="single" w:sz="4" w:space="4" w:color="auto"/>
+          <w:bottom w:val="single" w:sz="4" w:space="1" w:color="auto"/>
+          <w:right w:val="single" w:sz="4" w:space="4" w:color="auto"/>
+        </w:pBdr>
+        <w:shd w:val="clear" w:color="auto" w:fill="F2F2F2" w:themeFill="background1" w:themeFillShade="F2"/>
+        <w:spacing w:before="100" w:beforeAutospacing="1" w:after="100" w:afterAutospacing="1" w:line="240" w:lineRule="auto"/>
+        <w:ind w:left="360"/>
+        <w:jc w:val="center"/>
+        <w:rPr>
+          <w:rFonts w:ascii="Consolas" w:hAnsi="Consolas" w:cs="Consolas"/>
+          <w:b/>
+          <w:bCs/>
+          <w:color w:val="2F5496" w:themeColor="accent1" w:themeShade="BF"/>
+          <w:sz w:val="20"/>
+          <w:szCs w:val="20"/>
+        </w:rPr>
+      </w:pPr>
+      <w:r>
+        <w:rPr>
+          <w:rFonts w:ascii="Consolas" w:hAnsi="Consolas" w:cs="Consolas"/>
+          <w:b/>
+          <w:bCs/>
+          <w:color w:val="2F5496" w:themeColor="accent1" w:themeShade="BF"/>
+          <w:sz w:val="20"/>
+          <w:szCs w:val="20"/>
+        </w:rPr>
+        <w:t xml:space="preserve">"^[A-Z]{1}\s[0-9]{4}\s[A-Z]{2}$"  </w:t>
+      </w:r>
+    </w:p>
+    <w:p>
+      <w:pPr>
+        <w:rPr>
+          <w:rFonts w:eastAsia="Times New Roman" w:cstheme="minorHAnsi"/>
+          <w:color w:val="212529"/>
+          <w:sz w:val="24"/>
+          <w:szCs w:val="24"/>
+          <w:lang w:eastAsia="es-ES"/>
+        </w:rPr>
+      </w:pPr>
+      <w:r>
+        <w:rPr>
+          <w:rFonts w:eastAsia="Times New Roman" w:cstheme="minorHAnsi"/>
+          <w:color w:val="212529"/>
+          <w:sz w:val="24"/>
+          <w:szCs w:val="24"/>
+          <w:lang w:eastAsia="es-ES"/>
+        </w:rPr>
+        <w:t xml:space="preserve">Busca una letra mayúscula, un espacio, 4 caracteres numéricos, otro espacio y dos letras mayúsculas al final. </w:t>
+      </w:r>
+    </w:p>
+    <w:p>
+      <w:pPr>
+        <w:pStyle w:val="Ttulo1"/>
+      </w:pPr>
+      <w:r>
+        <w:t>Ejercicio 12</w:t>
+      </w:r>
+    </w:p>
+    <w:p/>
+    <w:p>
+      <w:pPr>
+        <w:rPr>
+          <w:rFonts w:eastAsia="Times New Roman" w:cstheme="minorHAnsi"/>
+          <w:color w:val="212529"/>
+          <w:sz w:val="24"/>
+          <w:szCs w:val="24"/>
+          <w:lang w:eastAsia="es-ES"/>
+        </w:rPr>
+      </w:pPr>
+      <w:r>
+        <w:rPr>
+          <w:rFonts w:eastAsia="Times New Roman" w:cstheme="minorHAnsi"/>
+          <w:color w:val="212529"/>
+          <w:sz w:val="24"/>
+          <w:szCs w:val="24"/>
+          <w:lang w:eastAsia="es-ES"/>
+        </w:rPr>
+        <w:t xml:space="preserve">Cogiendo el texto que quieras o el que se proporciona como ejemplo, desarrolla un programa que cuente cuantas palabras tiene y cuente cuantas veces se repiten. Se debe imprimir esa información.  </w:t>
+      </w:r>
+    </w:p>
+    <w:p>
+      <w:pPr>
+        <w:shd w:val="clear" w:color="auto" w:fill="FFFFFF"/>
+        <w:spacing w:before="100" w:beforeAutospacing="1" w:after="100" w:afterAutospacing="1" w:line="240" w:lineRule="auto"/>
+        <w:jc w:val="both"/>
+        <w:rPr>
+          <w:rFonts w:ascii="Consolas" w:eastAsia="Times New Roman" w:hAnsi="Consolas" w:cstheme="minorHAnsi"/>
+          <w:color w:val="FFFFFF" w:themeColor="background1"/>
+          <w:sz w:val="24"/>
+          <w:szCs w:val="24"/>
+          <w:lang w:eastAsia="es-ES"/>
+        </w:rPr>
+      </w:pPr>
+      <w:r>
+        <w:rPr>
+          <w:rFonts w:eastAsia="Times New Roman" w:cstheme="minorHAnsi"/>
+          <w:b/>
+          <w:bCs/>
+          <w:color w:val="212529"/>
+          <w:sz w:val="24"/>
+          <w:szCs w:val="24"/>
+          <w:u w:val="single"/>
+          <w:lang w:eastAsia="es-ES"/>
+        </w:rPr>
+        <w:t>Solución/Expresión regular</w:t>
+      </w:r>
+      <w:r>
+        <w:rPr>
+          <w:rFonts w:eastAsia="Times New Roman" w:cstheme="minorHAnsi"/>
+          <w:color w:val="212529"/>
+          <w:sz w:val="24"/>
+          <w:szCs w:val="24"/>
+          <w:lang w:eastAsia="es-ES"/>
+        </w:rPr>
+        <w:t>:</w:t>
+      </w:r>
+    </w:p>
+    <w:p>
+      <w:pPr>
+        <w:pStyle w:val="Prrafodelista"/>
+        <w:pBdr>
+          <w:top w:val="single" w:sz="4" w:space="1" w:color="auto"/>
+          <w:left w:val="single" w:sz="4" w:space="4" w:color="auto"/>
+          <w:bottom w:val="single" w:sz="4" w:space="1" w:color="auto"/>
+          <w:right w:val="single" w:sz="4" w:space="4" w:color="auto"/>
+        </w:pBdr>
+        <w:shd w:val="clear" w:color="auto" w:fill="F2F2F2" w:themeFill="background1" w:themeFillShade="F2"/>
+        <w:spacing w:before="100" w:beforeAutospacing="1" w:after="100" w:afterAutospacing="1" w:line="240" w:lineRule="auto"/>
+        <w:ind w:left="360"/>
+        <w:jc w:val="center"/>
+        <w:rPr>
+          <w:rFonts w:ascii="Consolas" w:hAnsi="Consolas" w:cs="Consolas"/>
+          <w:b/>
+          <w:bCs/>
+          <w:color w:val="2F5496" w:themeColor="accent1" w:themeShade="BF"/>
+          <w:sz w:val="20"/>
+          <w:szCs w:val="20"/>
+        </w:rPr>
+      </w:pPr>
+      <w:r>
+        <w:rPr>
+          <w:rFonts w:ascii="Consolas" w:hAnsi="Consolas" w:cs="Consolas"/>
+          <w:b/>
+          <w:bCs/>
+          <w:color w:val="2F5496" w:themeColor="accent1" w:themeShade="BF"/>
+          <w:sz w:val="20"/>
+          <w:szCs w:val="20"/>
+        </w:rPr>
+        <w:t>"\\s+"</w:t>
+      </w:r>
+    </w:p>
+    <w:p>
+      <w:pPr>
+        <w:rPr>
+          <w:rFonts w:eastAsia="Times New Roman" w:cstheme="minorHAnsi"/>
+          <w:color w:val="212529"/>
+          <w:sz w:val="24"/>
+          <w:szCs w:val="24"/>
+          <w:lang w:eastAsia="es-ES"/>
+        </w:rPr>
+      </w:pPr>
+      <w:r>
+        <w:rPr>
+          <w:rFonts w:eastAsia="Times New Roman" w:cstheme="minorHAnsi"/>
+          <w:color w:val="212529"/>
+          <w:sz w:val="24"/>
+          <w:szCs w:val="24"/>
+          <w:lang w:eastAsia="es-ES"/>
+        </w:rPr>
+        <w:t xml:space="preserve">Busca los espacios en blanco entre palabras, con la función Split puedes separar el texto en varias palabras para contarlas. </w:t>
+      </w:r>
+    </w:p>
+    <w:p>
+      <w:pPr>
+        <w:pStyle w:val="Ttulo1"/>
+        <w:rPr>
+          <w:rFonts w:eastAsia="Times New Roman"/>
+          <w:lang w:eastAsia="es-ES"/>
+        </w:rPr>
+      </w:pPr>
+      <w:r>
+        <w:rPr>
+          <w:rFonts w:eastAsia="Times New Roman"/>
+          <w:lang w:eastAsia="es-ES"/>
+        </w:rPr>
+        <w:t>Ejercicio 13</w:t>
+      </w:r>
+    </w:p>
+    <w:p>
+      <w:pPr>
+        <w:rPr>
+          <w:rFonts w:eastAsia="Times New Roman" w:cstheme="minorHAnsi"/>
+          <w:color w:val="212529"/>
+          <w:sz w:val="24"/>
+          <w:szCs w:val="24"/>
+          <w:lang w:eastAsia="es-ES"/>
+        </w:rPr>
+      </w:pPr>
+    </w:p>
+    <w:p>
+      <w:pPr>
+        <w:rPr>
+          <w:rFonts w:eastAsia="Times New Roman" w:cstheme="minorHAnsi"/>
+          <w:color w:val="212529"/>
+          <w:sz w:val="24"/>
+          <w:szCs w:val="24"/>
+          <w:lang w:eastAsia="es-ES"/>
+        </w:rPr>
+      </w:pPr>
+      <w:r>
+        <w:rPr>
+          <w:rFonts w:eastAsia="Times New Roman" w:cstheme="minorHAnsi"/>
+          <w:color w:val="212529"/>
+          <w:sz w:val="24"/>
+          <w:szCs w:val="24"/>
+          <w:lang w:eastAsia="es-ES"/>
+        </w:rPr>
+        <w:lastRenderedPageBreak/>
+        <w:t xml:space="preserve">Crea un programa en el que puedas meter una dirección de mail y te diga si es correcta o no.  </w:t>
+      </w:r>
+    </w:p>
+    <w:p>
+      <w:pPr>
+        <w:shd w:val="clear" w:color="auto" w:fill="FFFFFF"/>
+        <w:spacing w:before="100" w:beforeAutospacing="1" w:after="100" w:afterAutospacing="1" w:line="240" w:lineRule="auto"/>
+        <w:jc w:val="both"/>
+        <w:rPr>
+          <w:rFonts w:ascii="Consolas" w:eastAsia="Times New Roman" w:hAnsi="Consolas" w:cstheme="minorHAnsi"/>
+          <w:color w:val="FFFFFF" w:themeColor="background1"/>
+          <w:sz w:val="24"/>
+          <w:szCs w:val="24"/>
+          <w:lang w:eastAsia="es-ES"/>
+        </w:rPr>
+      </w:pPr>
+      <w:r>
+        <w:rPr>
+          <w:rFonts w:eastAsia="Times New Roman" w:cstheme="minorHAnsi"/>
+          <w:b/>
+          <w:bCs/>
+          <w:color w:val="212529"/>
+          <w:sz w:val="24"/>
+          <w:szCs w:val="24"/>
+          <w:u w:val="single"/>
+          <w:lang w:eastAsia="es-ES"/>
+        </w:rPr>
+        <w:t>Solución/Expresión regular</w:t>
+      </w:r>
+      <w:r>
+        <w:rPr>
+          <w:rFonts w:eastAsia="Times New Roman" w:cstheme="minorHAnsi"/>
+          <w:color w:val="212529"/>
+          <w:sz w:val="24"/>
+          <w:szCs w:val="24"/>
+          <w:lang w:eastAsia="es-ES"/>
+        </w:rPr>
+        <w:t>:</w:t>
+      </w:r>
+    </w:p>
+    <w:p>
+      <w:pPr>
+        <w:rPr>
+          <w:rFonts w:eastAsia="Times New Roman" w:cstheme="minorHAnsi"/>
+          <w:color w:val="212529"/>
+          <w:sz w:val="24"/>
+          <w:szCs w:val="24"/>
+          <w:lang w:eastAsia="es-ES"/>
+        </w:rPr>
+      </w:pPr>
+    </w:p>
+    <w:p>
+      <w:pPr>
+        <w:pStyle w:val="Prrafodelista"/>
+        <w:pBdr>
+          <w:top w:val="single" w:sz="4" w:space="1" w:color="auto"/>
+          <w:left w:val="single" w:sz="4" w:space="4" w:color="auto"/>
+          <w:bottom w:val="single" w:sz="4" w:space="1" w:color="auto"/>
+          <w:right w:val="single" w:sz="4" w:space="4" w:color="auto"/>
+        </w:pBdr>
+        <w:shd w:val="clear" w:color="auto" w:fill="F2F2F2" w:themeFill="background1" w:themeFillShade="F2"/>
+        <w:spacing w:before="100" w:beforeAutospacing="1" w:after="100" w:afterAutospacing="1" w:line="240" w:lineRule="auto"/>
+        <w:ind w:left="360"/>
+        <w:jc w:val="center"/>
+        <w:rPr>
+          <w:rFonts w:ascii="Consolas" w:hAnsi="Consolas" w:cs="Consolas"/>
+          <w:b/>
+          <w:bCs/>
+          <w:color w:val="2F5496" w:themeColor="accent1" w:themeShade="BF"/>
+          <w:sz w:val="20"/>
+          <w:szCs w:val="20"/>
+        </w:rPr>
+      </w:pPr>
+      <w:r>
+        <w:rPr>
+          <w:rFonts w:ascii="Consolas" w:hAnsi="Consolas" w:cs="Consolas"/>
+          <w:b/>
+          <w:bCs/>
+          <w:color w:val="2F5496" w:themeColor="accent1" w:themeShade="BF"/>
+          <w:sz w:val="20"/>
+          <w:szCs w:val="20"/>
+        </w:rPr>
+        <w:t>"^([\\w-]+\\.)*?[\\w-]+@[\\w-]+\\.([\\w-]+\\.)*?[\\w]+$"</w:t>
+      </w:r>
+    </w:p>
+    <w:p>
+      <w:pPr>
+        <w:rPr>
+          <w:rFonts w:eastAsia="Times New Roman" w:cstheme="minorHAnsi"/>
+          <w:color w:val="212529"/>
+          <w:sz w:val="24"/>
+          <w:szCs w:val="24"/>
+          <w:lang w:eastAsia="es-ES"/>
+        </w:rPr>
+      </w:pPr>
+      <w:r>
+        <w:rPr>
+          <w:rFonts w:eastAsia="Times New Roman" w:cstheme="minorHAnsi"/>
+          <w:color w:val="212529"/>
+          <w:sz w:val="24"/>
+          <w:szCs w:val="24"/>
+          <w:lang w:eastAsia="es-ES"/>
+        </w:rPr>
+        <w:t xml:space="preserve">Busca primero cualquier carácter alfanumérico, después el @ seguido de más caracteres alfanuméricos seguidos de un punto y acabados en letras. </w:t>
+      </w:r>
+    </w:p>
+    <w:p>
+      <w:pPr>
+        <w:rPr>
+          <w:rFonts w:eastAsia="Times New Roman" w:cstheme="minorHAnsi"/>
+          <w:color w:val="212529"/>
+          <w:sz w:val="24"/>
+          <w:szCs w:val="24"/>
+          <w:lang w:eastAsia="es-ES"/>
+        </w:rPr>
+      </w:pPr>
+    </w:p>
+    <w:p>
+      <w:pPr>
+        <w:pStyle w:val="Ttulo1"/>
+        <w:rPr>
+          <w:rFonts w:eastAsia="Times New Roman"/>
+          <w:lang w:eastAsia="es-ES"/>
+        </w:rPr>
+      </w:pPr>
+      <w:r>
+        <w:rPr>
+          <w:rFonts w:eastAsia="Times New Roman"/>
+          <w:lang w:eastAsia="es-ES"/>
+        </w:rPr>
+        <w:t>Ejercicio 14</w:t>
+      </w:r>
+    </w:p>
+    <w:p>
+      <w:pPr>
+        <w:rPr>
+          <w:lang w:eastAsia="es-ES"/>
+        </w:rPr>
+      </w:pPr>
+    </w:p>
+    <w:p>
+      <w:pPr>
+        <w:rPr>
+          <w:rFonts w:eastAsia="Times New Roman" w:cstheme="minorHAnsi"/>
+          <w:color w:val="212529"/>
+          <w:sz w:val="24"/>
+          <w:szCs w:val="24"/>
+          <w:lang w:eastAsia="es-ES"/>
+        </w:rPr>
+      </w:pPr>
+      <w:r>
+        <w:rPr>
+          <w:rFonts w:eastAsia="Times New Roman" w:cstheme="minorHAnsi"/>
+          <w:color w:val="212529"/>
+          <w:sz w:val="24"/>
+          <w:szCs w:val="24"/>
+          <w:lang w:eastAsia="es-ES"/>
+        </w:rPr>
+        <w:t xml:space="preserve"> Intenta desarrollar el programa de censura de chat de videojuegos como el Lol. Se pedirán mensajes por Scanner y el programa detectará si se trata de malas palabras o insultos y los sustituirá por asteriscos (puta --&gt; **** , gilipollas --&gt; **********). Una vez comprobado el mensaje y censurado si hace falta se imprimirá en nuestro "chat".</w:t>
+      </w:r>
+    </w:p>
+    <w:p>
+      <w:pPr>
+        <w:shd w:val="clear" w:color="auto" w:fill="FFFFFF"/>
+        <w:spacing w:before="100" w:beforeAutospacing="1" w:after="100" w:afterAutospacing="1" w:line="240" w:lineRule="auto"/>
+        <w:jc w:val="both"/>
+        <w:rPr>
+          <w:rFonts w:ascii="Consolas" w:eastAsia="Times New Roman" w:hAnsi="Consolas" w:cstheme="minorHAnsi"/>
+          <w:color w:val="FFFFFF" w:themeColor="background1"/>
+          <w:sz w:val="24"/>
+          <w:szCs w:val="24"/>
+          <w:lang w:eastAsia="es-ES"/>
+        </w:rPr>
+      </w:pPr>
+      <w:r>
+        <w:rPr>
+          <w:rFonts w:eastAsia="Times New Roman" w:cstheme="minorHAnsi"/>
+          <w:b/>
+          <w:bCs/>
+          <w:color w:val="212529"/>
+          <w:sz w:val="24"/>
+          <w:szCs w:val="24"/>
+          <w:u w:val="single"/>
+          <w:lang w:eastAsia="es-ES"/>
+        </w:rPr>
+        <w:t>Solución/Expresión regular</w:t>
+      </w:r>
+      <w:r>
+        <w:rPr>
+          <w:rFonts w:eastAsia="Times New Roman" w:cstheme="minorHAnsi"/>
+          <w:color w:val="212529"/>
+          <w:sz w:val="24"/>
+          <w:szCs w:val="24"/>
+          <w:lang w:eastAsia="es-ES"/>
+        </w:rPr>
+        <w:t>:</w:t>
+      </w:r>
+    </w:p>
+    <w:p>
+      <w:pPr>
+        <w:pStyle w:val="Prrafodelista"/>
+        <w:pBdr>
+          <w:top w:val="single" w:sz="4" w:space="1" w:color="auto"/>
+          <w:left w:val="single" w:sz="4" w:space="4" w:color="auto"/>
+          <w:bottom w:val="single" w:sz="4" w:space="1" w:color="auto"/>
+          <w:right w:val="single" w:sz="4" w:space="4" w:color="auto"/>
+        </w:pBdr>
+        <w:shd w:val="clear" w:color="auto" w:fill="F2F2F2" w:themeFill="background1" w:themeFillShade="F2"/>
+        <w:spacing w:before="100" w:beforeAutospacing="1" w:after="100" w:afterAutospacing="1" w:line="240" w:lineRule="auto"/>
+        <w:ind w:left="360"/>
+        <w:jc w:val="center"/>
+        <w:rPr>
+          <w:rFonts w:ascii="Consolas" w:hAnsi="Consolas" w:cs="Consolas"/>
+          <w:b/>
+          <w:bCs/>
+          <w:color w:val="2F5496" w:themeColor="accent1" w:themeShade="BF"/>
+          <w:sz w:val="20"/>
+          <w:szCs w:val="20"/>
+        </w:rPr>
+      </w:pPr>
+      <w:r>
+        <w:rPr>
+          <w:rFonts w:ascii="Consolas" w:hAnsi="Consolas" w:cs="Consolas"/>
+          <w:b/>
+          <w:bCs/>
+          <w:color w:val="2F5496" w:themeColor="accent1" w:themeShade="BF"/>
+          <w:sz w:val="20"/>
+          <w:szCs w:val="20"/>
+        </w:rPr>
+        <w:t>"put.|put..|coño|gilipoll..|cancer|nigga|nigger|subnormal|polla|retrasado|retard|sida|tumor"</w:t>
+      </w:r>
+    </w:p>
+    <w:p>
+      <w:pPr>
+        <w:rPr>
+          <w:rFonts w:eastAsia="Times New Roman" w:cstheme="minorHAnsi"/>
+          <w:color w:val="212529"/>
+          <w:sz w:val="24"/>
+          <w:szCs w:val="24"/>
+          <w:lang w:eastAsia="es-ES"/>
+        </w:rPr>
+      </w:pPr>
+      <w:r>
+        <w:rPr>
+          <w:rFonts w:eastAsia="Times New Roman" w:cstheme="minorHAnsi"/>
+          <w:color w:val="212529"/>
+          <w:sz w:val="24"/>
+          <w:szCs w:val="24"/>
+          <w:lang w:eastAsia="es-ES"/>
+        </w:rPr>
+        <w:t>Aquí simplemente es meter una serie de insultos separados por el operador OR (“|”).</w:t>
+      </w:r>
+    </w:p>
+    <w:p>
+      <w:pPr>
+        <w:rPr>
+          <w:rFonts w:eastAsia="Times New Roman" w:cstheme="minorHAnsi"/>
+          <w:color w:val="212529"/>
+          <w:sz w:val="24"/>
+          <w:szCs w:val="24"/>
+          <w:lang w:eastAsia="es-ES"/>
+        </w:rPr>
+      </w:pPr>
+    </w:p>
+    <w:p>
+      <w:pPr>
+        <w:pStyle w:val="Ttulo1"/>
+        <w:rPr>
+          <w:rFonts w:eastAsia="Times New Roman"/>
+          <w:lang w:eastAsia="es-ES"/>
+        </w:rPr>
+      </w:pPr>
+      <w:r>
+        <w:rPr>
+          <w:rFonts w:eastAsia="Times New Roman"/>
+          <w:lang w:eastAsia="es-ES"/>
+        </w:rPr>
+        <w:t>Ejercicio 15</w:t>
+      </w:r>
+    </w:p>
+    <w:p>
+      <w:pPr>
+        <w:rPr>
+          <w:lang w:eastAsia="es-ES"/>
+        </w:rPr>
+      </w:pPr>
+    </w:p>
+    <w:p>
+      <w:pPr>
+        <w:rPr>
+          <w:rFonts w:eastAsia="Times New Roman" w:cstheme="minorHAnsi"/>
+          <w:color w:val="212529"/>
+          <w:sz w:val="24"/>
+          <w:szCs w:val="24"/>
+          <w:lang w:eastAsia="es-ES"/>
+        </w:rPr>
+      </w:pPr>
+      <w:r>
+        <w:rPr>
+          <w:rFonts w:eastAsia="Times New Roman" w:cstheme="minorHAnsi"/>
+          <w:color w:val="212529"/>
+          <w:sz w:val="24"/>
+          <w:szCs w:val="24"/>
+          <w:lang w:eastAsia="es-ES"/>
+        </w:rPr>
+        <w:t xml:space="preserve">Crea un programa que genere combinaciones aleatorias de 4 letras y que no pare de generarlas hasta que por azar del universo se cree la palabra "hola", una vez se cree el programa parará y te mostrará cuantos intentos ha necesitado. Pista: Usa un </w:t>
+      </w:r>
+      <w:proofErr w:type="spellStart"/>
+      <w:r>
+        <w:rPr>
+          <w:rFonts w:eastAsia="Times New Roman" w:cstheme="minorHAnsi"/>
+          <w:color w:val="212529"/>
+          <w:sz w:val="24"/>
+          <w:szCs w:val="24"/>
+          <w:lang w:eastAsia="es-ES"/>
+        </w:rPr>
+        <w:t>long</w:t>
+      </w:r>
+      <w:proofErr w:type="spellEnd"/>
+      <w:r>
+        <w:rPr>
+          <w:rFonts w:eastAsia="Times New Roman" w:cstheme="minorHAnsi"/>
+          <w:color w:val="212529"/>
+          <w:sz w:val="24"/>
+          <w:szCs w:val="24"/>
+          <w:lang w:eastAsia="es-ES"/>
+        </w:rPr>
+        <w:t xml:space="preserve"> para el contador porque van a ser muchos intentos.</w:t>
+      </w:r>
+    </w:p>
+    <w:p>
+      <w:pPr>
+        <w:shd w:val="clear" w:color="auto" w:fill="FFFFFF"/>
+        <w:spacing w:before="100" w:beforeAutospacing="1" w:after="100" w:afterAutospacing="1" w:line="240" w:lineRule="auto"/>
+        <w:jc w:val="both"/>
+        <w:rPr>
+          <w:rFonts w:ascii="Consolas" w:eastAsia="Times New Roman" w:hAnsi="Consolas" w:cstheme="minorHAnsi"/>
+          <w:color w:val="FFFFFF" w:themeColor="background1"/>
+          <w:sz w:val="24"/>
+          <w:szCs w:val="24"/>
+          <w:lang w:eastAsia="es-ES"/>
+        </w:rPr>
+      </w:pPr>
+      <w:r>
+        <w:rPr>
+          <w:rFonts w:eastAsia="Times New Roman" w:cstheme="minorHAnsi"/>
+          <w:b/>
+          <w:bCs/>
+          <w:color w:val="212529"/>
+          <w:sz w:val="24"/>
+          <w:szCs w:val="24"/>
+          <w:u w:val="single"/>
+          <w:lang w:eastAsia="es-ES"/>
+        </w:rPr>
+        <w:t>Solución/Expresión regular</w:t>
+      </w:r>
+      <w:r>
+        <w:rPr>
+          <w:rFonts w:eastAsia="Times New Roman" w:cstheme="minorHAnsi"/>
+          <w:color w:val="212529"/>
+          <w:sz w:val="24"/>
+          <w:szCs w:val="24"/>
+          <w:lang w:eastAsia="es-ES"/>
+        </w:rPr>
+        <w:t>:</w:t>
+      </w:r>
+    </w:p>
+    <w:p>
+      <w:pPr>
+        <w:pStyle w:val="Prrafodelista"/>
+        <w:pBdr>
+          <w:top w:val="single" w:sz="4" w:space="1" w:color="auto"/>
+          <w:left w:val="single" w:sz="4" w:space="4" w:color="auto"/>
+          <w:bottom w:val="single" w:sz="4" w:space="1" w:color="auto"/>
+          <w:right w:val="single" w:sz="4" w:space="4" w:color="auto"/>
+        </w:pBdr>
+        <w:shd w:val="clear" w:color="auto" w:fill="F2F2F2" w:themeFill="background1" w:themeFillShade="F2"/>
+        <w:spacing w:before="100" w:beforeAutospacing="1" w:after="100" w:afterAutospacing="1" w:line="240" w:lineRule="auto"/>
+        <w:ind w:left="360"/>
+        <w:jc w:val="center"/>
+        <w:rPr>
+          <w:rFonts w:ascii="Consolas" w:hAnsi="Consolas" w:cs="Consolas"/>
+          <w:b/>
+          <w:bCs/>
+          <w:color w:val="2F5496" w:themeColor="accent1" w:themeShade="BF"/>
+          <w:sz w:val="20"/>
+          <w:szCs w:val="20"/>
+        </w:rPr>
+      </w:pPr>
+      <w:r>
+        <w:rPr>
+          <w:rFonts w:ascii="Consolas" w:hAnsi="Consolas" w:cs="Consolas"/>
+          <w:b/>
+          <w:bCs/>
+          <w:color w:val="2F5496" w:themeColor="accent1" w:themeShade="BF"/>
+          <w:sz w:val="20"/>
+          <w:szCs w:val="20"/>
+        </w:rPr>
+        <w:t>"hola"</w:t>
+      </w:r>
+    </w:p>
+    <w:p>
+      <w:pPr>
+        <w:rPr>
+          <w:rFonts w:eastAsia="Times New Roman" w:cstheme="minorHAnsi"/>
+          <w:color w:val="212529"/>
+          <w:sz w:val="24"/>
+          <w:szCs w:val="24"/>
+          <w:lang w:eastAsia="es-ES"/>
+        </w:rPr>
+      </w:pPr>
+      <w:r>
+        <w:rPr>
+          <w:rFonts w:eastAsia="Times New Roman" w:cstheme="minorHAnsi"/>
+          <w:color w:val="212529"/>
+          <w:sz w:val="24"/>
+          <w:szCs w:val="24"/>
+          <w:lang w:eastAsia="es-ES"/>
+        </w:rPr>
+        <w:t xml:space="preserve">Simplemente es meter la palabra que quieras buscar, la dificultad radica en la lógica. </w:t>
+      </w:r>
+    </w:p>
+    <w:p>
+      <w:pPr>
         <w:autoSpaceDE w:val="0"/>
         <w:autoSpaceDN w:val="0"/>
         <w:adjustRightInd w:val="0"/>
@@ -9574,6 +10379,95 @@
           <w:tab w:val="num" w:pos="6480"/>
         </w:tabs>
         <w:ind w:left="6480" w:hanging="360"/>
+      </w:pPr>
+    </w:lvl>
+  </w:abstractNum>
+  <w:abstractNum w:abstractNumId="15" w15:restartNumberingAfterBreak="0">
+    <w:nsid w:val="7F982F83"/>
+    <w:multiLevelType w:val="hybridMultilevel"/>
+    <w:tmpl w:val="858E29E6"/>
+    <w:lvl w:ilvl="0" w:tplc="B830BEFC">
+      <w:start w:val="1"/>
+      <w:numFmt w:val="decimal"/>
+      <w:lvlText w:val="%1."/>
+      <w:lvlJc w:val="left"/>
+      <w:pPr>
+        <w:ind w:left="720" w:hanging="360"/>
+      </w:pPr>
+      <w:rPr>
+        <w:rFonts w:hint="default"/>
+      </w:rPr>
+    </w:lvl>
+    <w:lvl w:ilvl="1" w:tplc="0C0A0019" w:tentative="1">
+      <w:start w:val="1"/>
+      <w:numFmt w:val="lowerLetter"/>
+      <w:lvlText w:val="%2."/>
+      <w:lvlJc w:val="left"/>
+      <w:pPr>
+        <w:ind w:left="1440" w:hanging="360"/>
+      </w:pPr>
+    </w:lvl>
+    <w:lvl w:ilvl="2" w:tplc="0C0A001B" w:tentative="1">
+      <w:start w:val="1"/>
+      <w:numFmt w:val="lowerRoman"/>
+      <w:lvlText w:val="%3."/>
+      <w:lvlJc w:val="right"/>
+      <w:pPr>
+        <w:ind w:left="2160" w:hanging="180"/>
+      </w:pPr>
+    </w:lvl>
+    <w:lvl w:ilvl="3" w:tplc="0C0A000F" w:tentative="1">
+      <w:start w:val="1"/>
+      <w:numFmt w:val="decimal"/>
+      <w:lvlText w:val="%4."/>
+      <w:lvlJc w:val="left"/>
+      <w:pPr>
+        <w:ind w:left="2880" w:hanging="360"/>
+      </w:pPr>
+    </w:lvl>
+    <w:lvl w:ilvl="4" w:tplc="0C0A0019" w:tentative="1">
+      <w:start w:val="1"/>
+      <w:numFmt w:val="lowerLetter"/>
+      <w:lvlText w:val="%5."/>
+      <w:lvlJc w:val="left"/>
+      <w:pPr>
+        <w:ind w:left="3600" w:hanging="360"/>
+      </w:pPr>
+    </w:lvl>
+    <w:lvl w:ilvl="5" w:tplc="0C0A001B" w:tentative="1">
+      <w:start w:val="1"/>
+      <w:numFmt w:val="lowerRoman"/>
+      <w:lvlText w:val="%6."/>
+      <w:lvlJc w:val="right"/>
+      <w:pPr>
+        <w:ind w:left="4320" w:hanging="180"/>
+      </w:pPr>
+    </w:lvl>
+    <w:lvl w:ilvl="6" w:tplc="0C0A000F" w:tentative="1">
+      <w:start w:val="1"/>
+      <w:numFmt w:val="decimal"/>
+      <w:lvlText w:val="%7."/>
+      <w:lvlJc w:val="left"/>
+      <w:pPr>
+        <w:ind w:left="5040" w:hanging="360"/>
+      </w:pPr>
+    </w:lvl>
+    <w:lvl w:ilvl="7" w:tplc="0C0A0019" w:tentative="1">
+      <w:start w:val="1"/>
+      <w:numFmt w:val="lowerLetter"/>
+      <w:lvlText w:val="%8."/>
+      <w:lvlJc w:val="left"/>
+      <w:pPr>
+        <w:ind w:left="5760" w:hanging="360"/>
+      </w:pPr>
+    </w:lvl>
+    <w:lvl w:ilvl="8" w:tplc="0C0A001B" w:tentative="1">
+      <w:start w:val="1"/>
+      <w:numFmt w:val="lowerRoman"/>
+      <w:lvlText w:val="%9."/>
+      <w:lvlJc w:val="right"/>
+      <w:pPr>
+        <w:ind w:left="6480" w:hanging="180"/>
       </w:pPr>
     </w:lvl>
   </w:abstractNum>
@@ -9621,6 +10515,9 @@
   </w:num>
   <w:num w:numId="15" w16cid:durableId="173419832">
     <w:abstractNumId w:val="8"/>
+  </w:num>
+  <w:num w:numId="16" w16cid:durableId="1416322009">
+    <w:abstractNumId w:val="15"/>
   </w:num>
 </w:numbering>
 </file>

</xml_diff>

<commit_message>
añadidas referencias de ivy
</commit_message>
<xml_diff>
--- a/textos/Regex.docx
+++ b/textos/Regex.docx
@@ -1244,7 +1244,31 @@
           <w:sz w:val="20"/>
           <w:szCs w:val="20"/>
         </w:rPr>
-        <w:t>0-9]{8}[T|R|W|A|G|M|Y|F|P|D|X|B|N|J|Z|S|Q|V|H|L|C|K|E]$</w:t>
+        <w:t>0-9]{</w:t>
+      </w:r>
+      <w:proofErr w:type="gramStart"/>
+      <w:r>
+        <w:rPr>
+          <w:rFonts w:ascii="Consolas" w:hAnsi="Consolas" w:cs="Consolas"/>
+          <w:b/>
+          <w:bCs/>
+          <w:color w:val="2F5496" w:themeColor="accent1" w:themeShade="BF"/>
+          <w:sz w:val="20"/>
+          <w:szCs w:val="20"/>
+        </w:rPr>
+        <w:t>8}[</w:t>
+      </w:r>
+      <w:proofErr w:type="gramEnd"/>
+      <w:r>
+        <w:rPr>
+          <w:rFonts w:ascii="Consolas" w:hAnsi="Consolas" w:cs="Consolas"/>
+          <w:b/>
+          <w:bCs/>
+          <w:color w:val="2F5496" w:themeColor="accent1" w:themeShade="BF"/>
+          <w:sz w:val="20"/>
+          <w:szCs w:val="20"/>
+        </w:rPr>
+        <w:t>T|R|W|A|G|M|Y|F|P|D|X|B|N|J|Z|S|Q|V|H|L|C|K|E]$</w:t>
       </w:r>
     </w:p>
     <w:p>
@@ -1361,7 +1385,29 @@
           <w:szCs w:val="24"/>
           <w:lang w:eastAsia="es-ES"/>
         </w:rPr>
-        <w:t>Una de la letras posibles del DNI</w:t>
+        <w:t xml:space="preserve">Una de </w:t>
+      </w:r>
+      <w:proofErr w:type="gramStart"/>
+      <w:r>
+        <w:rPr>
+          <w:rFonts w:eastAsia="Times New Roman" w:cstheme="minorHAnsi"/>
+          <w:color w:val="212529"/>
+          <w:sz w:val="24"/>
+          <w:szCs w:val="24"/>
+          <w:lang w:eastAsia="es-ES"/>
+        </w:rPr>
+        <w:t>la letras posibles</w:t>
+      </w:r>
+      <w:proofErr w:type="gramEnd"/>
+      <w:r>
+        <w:rPr>
+          <w:rFonts w:eastAsia="Times New Roman" w:cstheme="minorHAnsi"/>
+          <w:color w:val="212529"/>
+          <w:sz w:val="24"/>
+          <w:szCs w:val="24"/>
+          <w:lang w:eastAsia="es-ES"/>
+        </w:rPr>
+        <w:t xml:space="preserve"> del DNI</w:t>
       </w:r>
       <w:r>
         <w:rPr>
@@ -1523,7 +1569,31 @@
           <w:sz w:val="20"/>
           <w:szCs w:val="20"/>
         </w:rPr>
-        <w:t>^(0?[1-9]|[12][0-9]|[3][01])[\\/](0?[1-9]|1[012])[\\/]([12][0-9])\\d{2}$</w:t>
+        <w:t>^(</w:t>
+      </w:r>
+      <w:proofErr w:type="gramStart"/>
+      <w:r>
+        <w:rPr>
+          <w:rFonts w:ascii="Consolas" w:hAnsi="Consolas" w:cs="Consolas"/>
+          <w:b/>
+          <w:bCs/>
+          <w:color w:val="2F5496" w:themeColor="accent1" w:themeShade="BF"/>
+          <w:sz w:val="20"/>
+          <w:szCs w:val="20"/>
+        </w:rPr>
+        <w:t>0?[</w:t>
+      </w:r>
+      <w:proofErr w:type="gramEnd"/>
+      <w:r>
+        <w:rPr>
+          <w:rFonts w:ascii="Consolas" w:hAnsi="Consolas" w:cs="Consolas"/>
+          <w:b/>
+          <w:bCs/>
+          <w:color w:val="2F5496" w:themeColor="accent1" w:themeShade="BF"/>
+          <w:sz w:val="20"/>
+          <w:szCs w:val="20"/>
+        </w:rPr>
+        <w:t>1-9]|[12][0-9]|[3][01])[\\/](0?[1-9]|1[012])[\\/]([12][0-9])\\d{2}$</w:t>
       </w:r>
     </w:p>
     <w:p>
@@ -1619,8 +1689,9 @@
           <w:szCs w:val="20"/>
           <w:shd w:val="clear" w:color="auto" w:fill="F2F2F2" w:themeFill="background1" w:themeFillShade="F2"/>
         </w:rPr>
-        <w:t>[1-9]|[12][0-9]|[3][0</w:t>
-      </w:r>
+        <w:t>[1-9]</w:t>
+      </w:r>
+      <w:proofErr w:type="gramStart"/>
       <w:r>
         <w:rPr>
           <w:rFonts w:ascii="Consolas" w:hAnsi="Consolas" w:cs="Consolas"/>
@@ -1631,6 +1702,31 @@
           <w:szCs w:val="20"/>
           <w:shd w:val="clear" w:color="auto" w:fill="F2F2F2" w:themeFill="background1" w:themeFillShade="F2"/>
         </w:rPr>
+        <w:t>|[</w:t>
+      </w:r>
+      <w:proofErr w:type="gramEnd"/>
+      <w:r>
+        <w:rPr>
+          <w:rFonts w:ascii="Consolas" w:hAnsi="Consolas" w:cs="Consolas"/>
+          <w:b/>
+          <w:bCs/>
+          <w:color w:val="2F5496" w:themeColor="accent1" w:themeShade="BF"/>
+          <w:sz w:val="20"/>
+          <w:szCs w:val="20"/>
+          <w:shd w:val="clear" w:color="auto" w:fill="F2F2F2" w:themeFill="background1" w:themeFillShade="F2"/>
+        </w:rPr>
+        <w:t>12][0-9]|[3][0</w:t>
+      </w:r>
+      <w:r>
+        <w:rPr>
+          <w:rFonts w:ascii="Consolas" w:hAnsi="Consolas" w:cs="Consolas"/>
+          <w:b/>
+          <w:bCs/>
+          <w:color w:val="2F5496" w:themeColor="accent1" w:themeShade="BF"/>
+          <w:sz w:val="20"/>
+          <w:szCs w:val="20"/>
+          <w:shd w:val="clear" w:color="auto" w:fill="F2F2F2" w:themeFill="background1" w:themeFillShade="F2"/>
+        </w:rPr>
         <w:t>1]</w:t>
       </w:r>
       <w:r>
@@ -1782,6 +1878,7 @@
         </w:rPr>
         <w:t>(</w:t>
       </w:r>
+      <w:proofErr w:type="gramStart"/>
       <w:r>
         <w:rPr>
           <w:rFonts w:ascii="Consolas" w:hAnsi="Consolas" w:cs="Consolas"/>
@@ -1792,8 +1889,9 @@
           <w:szCs w:val="20"/>
           <w:shd w:val="clear" w:color="auto" w:fill="F2F2F2" w:themeFill="background1" w:themeFillShade="F2"/>
         </w:rPr>
-        <w:t>0?[1-9]|1[012</w:t>
-      </w:r>
+        <w:t>0?[</w:t>
+      </w:r>
+      <w:proofErr w:type="gramEnd"/>
       <w:r>
         <w:rPr>
           <w:rFonts w:ascii="Consolas" w:hAnsi="Consolas" w:cs="Consolas"/>
@@ -1804,6 +1902,18 @@
           <w:szCs w:val="20"/>
           <w:shd w:val="clear" w:color="auto" w:fill="F2F2F2" w:themeFill="background1" w:themeFillShade="F2"/>
         </w:rPr>
+        <w:t>1-9]|1[012</w:t>
+      </w:r>
+      <w:r>
+        <w:rPr>
+          <w:rFonts w:ascii="Consolas" w:hAnsi="Consolas" w:cs="Consolas"/>
+          <w:b/>
+          <w:bCs/>
+          <w:color w:val="2F5496" w:themeColor="accent1" w:themeShade="BF"/>
+          <w:sz w:val="20"/>
+          <w:szCs w:val="20"/>
+          <w:shd w:val="clear" w:color="auto" w:fill="F2F2F2" w:themeFill="background1" w:themeFillShade="F2"/>
+        </w:rPr>
         <w:t xml:space="preserve">]) </w:t>
       </w:r>
       <w:r>
@@ -1907,7 +2017,33 @@
           <w:szCs w:val="20"/>
           <w:shd w:val="clear" w:color="auto" w:fill="F2F2F2" w:themeFill="background1" w:themeFillShade="F2"/>
         </w:rPr>
-        <w:t xml:space="preserve">-9])\\d{2} </w:t>
+        <w:t>-9</w:t>
+      </w:r>
+      <w:proofErr w:type="gramStart"/>
+      <w:r>
+        <w:rPr>
+          <w:rFonts w:ascii="Consolas" w:hAnsi="Consolas" w:cs="Consolas"/>
+          <w:b/>
+          <w:bCs/>
+          <w:color w:val="2F5496" w:themeColor="accent1" w:themeShade="BF"/>
+          <w:sz w:val="20"/>
+          <w:szCs w:val="20"/>
+          <w:shd w:val="clear" w:color="auto" w:fill="F2F2F2" w:themeFill="background1" w:themeFillShade="F2"/>
+        </w:rPr>
+        <w:t>])\\d</w:t>
+      </w:r>
+      <w:proofErr w:type="gramEnd"/>
+      <w:r>
+        <w:rPr>
+          <w:rFonts w:ascii="Consolas" w:hAnsi="Consolas" w:cs="Consolas"/>
+          <w:b/>
+          <w:bCs/>
+          <w:color w:val="2F5496" w:themeColor="accent1" w:themeShade="BF"/>
+          <w:sz w:val="20"/>
+          <w:szCs w:val="20"/>
+          <w:shd w:val="clear" w:color="auto" w:fill="F2F2F2" w:themeFill="background1" w:themeFillShade="F2"/>
+        </w:rPr>
+        <w:t xml:space="preserve">{2} </w:t>
       </w:r>
       <w:r>
         <w:rPr>
@@ -2077,7 +2213,31 @@
           <w:sz w:val="20"/>
           <w:szCs w:val="20"/>
         </w:rPr>
-        <w:t>^-?[0-9]+([\\.,][0-9]+)?$</w:t>
+        <w:t>^</w:t>
+      </w:r>
+      <w:proofErr w:type="gramStart"/>
+      <w:r>
+        <w:rPr>
+          <w:rFonts w:ascii="Consolas" w:hAnsi="Consolas" w:cs="Consolas"/>
+          <w:b/>
+          <w:bCs/>
+          <w:color w:val="2F5496" w:themeColor="accent1" w:themeShade="BF"/>
+          <w:sz w:val="20"/>
+          <w:szCs w:val="20"/>
+        </w:rPr>
+        <w:t>-?[</w:t>
+      </w:r>
+      <w:proofErr w:type="gramEnd"/>
+      <w:r>
+        <w:rPr>
+          <w:rFonts w:ascii="Consolas" w:hAnsi="Consolas" w:cs="Consolas"/>
+          <w:b/>
+          <w:bCs/>
+          <w:color w:val="2F5496" w:themeColor="accent1" w:themeShade="BF"/>
+          <w:sz w:val="20"/>
+          <w:szCs w:val="20"/>
+        </w:rPr>
+        <w:t>0-9]+([\\.,][0-9]+)?$</w:t>
       </w:r>
     </w:p>
     <w:p>
@@ -2290,7 +2450,29 @@
           <w:szCs w:val="24"/>
           <w:lang w:eastAsia="es-ES"/>
         </w:rPr>
-        <w:t xml:space="preserve"> Después de la coma lo mismo pero con el símbolo de interrogación por si el número tiene decimales o no.</w:t>
+        <w:t xml:space="preserve"> Después de la coma lo </w:t>
+      </w:r>
+      <w:proofErr w:type="gramStart"/>
+      <w:r>
+        <w:rPr>
+          <w:rFonts w:eastAsia="Times New Roman" w:cstheme="minorHAnsi"/>
+          <w:color w:val="212529"/>
+          <w:sz w:val="24"/>
+          <w:szCs w:val="24"/>
+          <w:lang w:eastAsia="es-ES"/>
+        </w:rPr>
+        <w:t>mismo</w:t>
+      </w:r>
+      <w:proofErr w:type="gramEnd"/>
+      <w:r>
+        <w:rPr>
+          <w:rFonts w:eastAsia="Times New Roman" w:cstheme="minorHAnsi"/>
+          <w:color w:val="212529"/>
+          <w:sz w:val="24"/>
+          <w:szCs w:val="24"/>
+          <w:lang w:eastAsia="es-ES"/>
+        </w:rPr>
+        <w:t xml:space="preserve"> pero con el símbolo de interrogación por si el número tiene decimales o no.</w:t>
       </w:r>
     </w:p>
     <w:p>
@@ -2541,7 +2723,31 @@
           <w:sz w:val="20"/>
           <w:szCs w:val="20"/>
         </w:rPr>
-        <w:t>([1-9]|[12][0-9]|[3][01])\</w:t>
+        <w:t>([1-9]</w:t>
+      </w:r>
+      <w:proofErr w:type="gramStart"/>
+      <w:r>
+        <w:rPr>
+          <w:rFonts w:ascii="Consolas" w:hAnsi="Consolas" w:cs="Consolas"/>
+          <w:b/>
+          <w:bCs/>
+          <w:color w:val="2F5496" w:themeColor="accent1" w:themeShade="BF"/>
+          <w:sz w:val="20"/>
+          <w:szCs w:val="20"/>
+        </w:rPr>
+        <w:t>|[</w:t>
+      </w:r>
+      <w:proofErr w:type="gramEnd"/>
+      <w:r>
+        <w:rPr>
+          <w:rFonts w:ascii="Consolas" w:hAnsi="Consolas" w:cs="Consolas"/>
+          <w:b/>
+          <w:bCs/>
+          <w:color w:val="2F5496" w:themeColor="accent1" w:themeShade="BF"/>
+          <w:sz w:val="20"/>
+          <w:szCs w:val="20"/>
+        </w:rPr>
+        <w:t>12][0-9]|[3][01])\</w:t>
       </w:r>
       <w:proofErr w:type="spellStart"/>
       <w:r>
@@ -2639,7 +2845,33 @@
           <w:szCs w:val="20"/>
           <w:shd w:val="clear" w:color="auto" w:fill="F2F2F2" w:themeFill="background1" w:themeFillShade="F2"/>
         </w:rPr>
-        <w:t>([1-9]|[12][0-9]|[3][01])</w:t>
+        <w:t>([1-9]</w:t>
+      </w:r>
+      <w:proofErr w:type="gramStart"/>
+      <w:r>
+        <w:rPr>
+          <w:rFonts w:ascii="Consolas" w:hAnsi="Consolas" w:cs="Consolas"/>
+          <w:b/>
+          <w:bCs/>
+          <w:color w:val="2F5496" w:themeColor="accent1" w:themeShade="BF"/>
+          <w:sz w:val="20"/>
+          <w:szCs w:val="20"/>
+          <w:shd w:val="clear" w:color="auto" w:fill="F2F2F2" w:themeFill="background1" w:themeFillShade="F2"/>
+        </w:rPr>
+        <w:t>|[</w:t>
+      </w:r>
+      <w:proofErr w:type="gramEnd"/>
+      <w:r>
+        <w:rPr>
+          <w:rFonts w:ascii="Consolas" w:hAnsi="Consolas" w:cs="Consolas"/>
+          <w:b/>
+          <w:bCs/>
+          <w:color w:val="2F5496" w:themeColor="accent1" w:themeShade="BF"/>
+          <w:sz w:val="20"/>
+          <w:szCs w:val="20"/>
+          <w:shd w:val="clear" w:color="auto" w:fill="F2F2F2" w:themeFill="background1" w:themeFillShade="F2"/>
+        </w:rPr>
+        <w:t>12][0-9]|[3][01])</w:t>
       </w:r>
       <w:r>
         <w:rPr>
@@ -2719,7 +2951,33 @@
           <w:szCs w:val="20"/>
           <w:shd w:val="clear" w:color="auto" w:fill="F2F2F2" w:themeFill="background1" w:themeFillShade="F2"/>
         </w:rPr>
-        <w:t xml:space="preserve">\s ó  de  </w:t>
+        <w:t xml:space="preserve">\s </w:t>
+      </w:r>
+      <w:proofErr w:type="gramStart"/>
+      <w:r>
+        <w:rPr>
+          <w:rFonts w:ascii="Consolas" w:hAnsi="Consolas" w:cs="Consolas"/>
+          <w:b/>
+          <w:bCs/>
+          <w:color w:val="2F5496" w:themeColor="accent1" w:themeShade="BF"/>
+          <w:sz w:val="20"/>
+          <w:szCs w:val="20"/>
+          <w:shd w:val="clear" w:color="auto" w:fill="F2F2F2" w:themeFill="background1" w:themeFillShade="F2"/>
+        </w:rPr>
+        <w:t>ó  de</w:t>
+      </w:r>
+      <w:proofErr w:type="gramEnd"/>
+      <w:r>
+        <w:rPr>
+          <w:rFonts w:ascii="Consolas" w:hAnsi="Consolas" w:cs="Consolas"/>
+          <w:b/>
+          <w:bCs/>
+          <w:color w:val="2F5496" w:themeColor="accent1" w:themeShade="BF"/>
+          <w:sz w:val="20"/>
+          <w:szCs w:val="20"/>
+          <w:shd w:val="clear" w:color="auto" w:fill="F2F2F2" w:themeFill="background1" w:themeFillShade="F2"/>
+        </w:rPr>
+        <w:t xml:space="preserve">  </w:t>
       </w:r>
       <w:r>
         <w:rPr>
@@ -2827,7 +3085,33 @@
           <w:szCs w:val="20"/>
           <w:shd w:val="clear" w:color="auto" w:fill="F2F2F2" w:themeFill="background1" w:themeFillShade="F2"/>
         </w:rPr>
-        <w:t>([12][0-9])\\d{2}</w:t>
+        <w:t>([12][0-9</w:t>
+      </w:r>
+      <w:proofErr w:type="gramStart"/>
+      <w:r>
+        <w:rPr>
+          <w:rFonts w:ascii="Consolas" w:hAnsi="Consolas" w:cs="Consolas"/>
+          <w:b/>
+          <w:bCs/>
+          <w:color w:val="2F5496" w:themeColor="accent1" w:themeShade="BF"/>
+          <w:sz w:val="20"/>
+          <w:szCs w:val="20"/>
+          <w:shd w:val="clear" w:color="auto" w:fill="F2F2F2" w:themeFill="background1" w:themeFillShade="F2"/>
+        </w:rPr>
+        <w:t>])\\d</w:t>
+      </w:r>
+      <w:proofErr w:type="gramEnd"/>
+      <w:r>
+        <w:rPr>
+          <w:rFonts w:ascii="Consolas" w:hAnsi="Consolas" w:cs="Consolas"/>
+          <w:b/>
+          <w:bCs/>
+          <w:color w:val="2F5496" w:themeColor="accent1" w:themeShade="BF"/>
+          <w:sz w:val="20"/>
+          <w:szCs w:val="20"/>
+          <w:shd w:val="clear" w:color="auto" w:fill="F2F2F2" w:themeFill="background1" w:themeFillShade="F2"/>
+        </w:rPr>
+        <w:t>{2}</w:t>
       </w:r>
       <w:r>
         <w:rPr>
@@ -3084,9 +3368,22 @@
           <w:sz w:val="20"/>
           <w:szCs w:val="20"/>
         </w:rPr>
-        <w:t>-z]([a-z]+)?(</w:t>
+        <w:t>-z]([a-z]+</w:t>
+      </w:r>
+      <w:proofErr w:type="gramStart"/>
+      <w:r>
+        <w:rPr>
+          <w:rFonts w:ascii="Consolas" w:hAnsi="Consolas" w:cs="Consolas"/>
+          <w:b/>
+          <w:bCs/>
+          <w:color w:val="2F5496" w:themeColor="accent1" w:themeShade="BF"/>
+          <w:sz w:val="20"/>
+          <w:szCs w:val="20"/>
+        </w:rPr>
+        <w:t>)?(</w:t>
       </w:r>
       <w:proofErr w:type="spellStart"/>
+      <w:proofErr w:type="gramEnd"/>
       <w:r>
         <w:rPr>
           <w:rFonts w:ascii="Consolas" w:hAnsi="Consolas" w:cs="Consolas"/>
@@ -3628,7 +3925,29 @@
           <w:szCs w:val="24"/>
           <w:lang w:eastAsia="es-ES"/>
         </w:rPr>
-        <w:t>El nombre de usuario tendrá que tener entre 5 y 20 caracteres.</w:t>
+        <w:t xml:space="preserve">El nombre de usuario </w:t>
+      </w:r>
+      <w:proofErr w:type="gramStart"/>
+      <w:r>
+        <w:rPr>
+          <w:rFonts w:eastAsia="Times New Roman" w:cstheme="minorHAnsi"/>
+          <w:color w:val="212529"/>
+          <w:sz w:val="24"/>
+          <w:szCs w:val="24"/>
+          <w:lang w:eastAsia="es-ES"/>
+        </w:rPr>
+        <w:t>tendrá que tener</w:t>
+      </w:r>
+      <w:proofErr w:type="gramEnd"/>
+      <w:r>
+        <w:rPr>
+          <w:rFonts w:eastAsia="Times New Roman" w:cstheme="minorHAnsi"/>
+          <w:color w:val="212529"/>
+          <w:sz w:val="24"/>
+          <w:szCs w:val="24"/>
+          <w:lang w:eastAsia="es-ES"/>
+        </w:rPr>
+        <w:t xml:space="preserve"> entre 5 y 20 caracteres.</w:t>
       </w:r>
     </w:p>
     <w:p>
@@ -3743,7 +4062,31 @@
           <w:sz w:val="20"/>
           <w:szCs w:val="20"/>
         </w:rPr>
-        <w:t>(^|\\n)[a-zA-Z0-9]([_-]|[a-zA-Z0-9]){3,18}[a-zA-Z0-9](;|$)</w:t>
+        <w:t>(^|</w:t>
+      </w:r>
+      <w:proofErr w:type="gramStart"/>
+      <w:r>
+        <w:rPr>
+          <w:rFonts w:ascii="Consolas" w:hAnsi="Consolas" w:cs="Consolas"/>
+          <w:b/>
+          <w:bCs/>
+          <w:color w:val="2F5496" w:themeColor="accent1" w:themeShade="BF"/>
+          <w:sz w:val="20"/>
+          <w:szCs w:val="20"/>
+        </w:rPr>
+        <w:t>\\n)[</w:t>
+      </w:r>
+      <w:proofErr w:type="gramEnd"/>
+      <w:r>
+        <w:rPr>
+          <w:rFonts w:ascii="Consolas" w:hAnsi="Consolas" w:cs="Consolas"/>
+          <w:b/>
+          <w:bCs/>
+          <w:color w:val="2F5496" w:themeColor="accent1" w:themeShade="BF"/>
+          <w:sz w:val="20"/>
+          <w:szCs w:val="20"/>
+        </w:rPr>
+        <w:t>a-zA-Z0-9]([_-]|[a-zA-Z0-9]){3,18}[a-zA-Z0-9](;|$)</w:t>
       </w:r>
     </w:p>
     <w:p>
@@ -3801,7 +4144,29 @@
           <w:szCs w:val="24"/>
           <w:lang w:eastAsia="es-ES"/>
         </w:rPr>
-        <w:t xml:space="preserve"> Nos aseguramos de coger el primer elemento del listado, el resto de elementos darán comienzo en el salto de línea.</w:t>
+        <w:t xml:space="preserve"> Nos aseguramos de coger el primer elemento del listado, el resto de </w:t>
+      </w:r>
+      <w:proofErr w:type="gramStart"/>
+      <w:r>
+        <w:rPr>
+          <w:rFonts w:eastAsia="Times New Roman" w:cstheme="minorHAnsi"/>
+          <w:color w:val="212529"/>
+          <w:sz w:val="24"/>
+          <w:szCs w:val="24"/>
+          <w:lang w:eastAsia="es-ES"/>
+        </w:rPr>
+        <w:t>elementos</w:t>
+      </w:r>
+      <w:proofErr w:type="gramEnd"/>
+      <w:r>
+        <w:rPr>
+          <w:rFonts w:eastAsia="Times New Roman" w:cstheme="minorHAnsi"/>
+          <w:color w:val="212529"/>
+          <w:sz w:val="24"/>
+          <w:szCs w:val="24"/>
+          <w:lang w:eastAsia="es-ES"/>
+        </w:rPr>
+        <w:t xml:space="preserve"> darán comienzo en el salto de línea.</w:t>
       </w:r>
     </w:p>
     <w:p>
@@ -3885,7 +4250,33 @@
           <w:szCs w:val="20"/>
           <w:shd w:val="clear" w:color="auto" w:fill="F2F2F2" w:themeFill="background1" w:themeFillShade="F2"/>
         </w:rPr>
-        <w:t>([_-]|[a-zA-Z0-9]){3,18}</w:t>
+        <w:t>([_-]|[a-zA-Z0-9</w:t>
+      </w:r>
+      <w:proofErr w:type="gramStart"/>
+      <w:r>
+        <w:rPr>
+          <w:rFonts w:ascii="Consolas" w:hAnsi="Consolas" w:cs="Consolas"/>
+          <w:b/>
+          <w:bCs/>
+          <w:color w:val="2F5496" w:themeColor="accent1" w:themeShade="BF"/>
+          <w:sz w:val="20"/>
+          <w:szCs w:val="20"/>
+          <w:shd w:val="clear" w:color="auto" w:fill="F2F2F2" w:themeFill="background1" w:themeFillShade="F2"/>
+        </w:rPr>
+        <w:t>]){</w:t>
+      </w:r>
+      <w:proofErr w:type="gramEnd"/>
+      <w:r>
+        <w:rPr>
+          <w:rFonts w:ascii="Consolas" w:hAnsi="Consolas" w:cs="Consolas"/>
+          <w:b/>
+          <w:bCs/>
+          <w:color w:val="2F5496" w:themeColor="accent1" w:themeShade="BF"/>
+          <w:sz w:val="20"/>
+          <w:szCs w:val="20"/>
+          <w:shd w:val="clear" w:color="auto" w:fill="F2F2F2" w:themeFill="background1" w:themeFillShade="F2"/>
+        </w:rPr>
+        <w:t>3,18}</w:t>
       </w:r>
       <w:r>
         <w:rPr>
@@ -4019,7 +4410,29 @@
           <w:szCs w:val="24"/>
           <w:lang w:eastAsia="es-ES"/>
         </w:rPr>
-        <w:t xml:space="preserve"> Nos aseguramos de coger el último elemento del listado y de dar por terminado el resto de elementos al llegar al punto y coma separador.</w:t>
+        <w:t xml:space="preserve"> Nos aseguramos de coger el último elemento del listado y de dar por terminado el resto de </w:t>
+      </w:r>
+      <w:proofErr w:type="gramStart"/>
+      <w:r>
+        <w:rPr>
+          <w:rFonts w:eastAsia="Times New Roman" w:cstheme="minorHAnsi"/>
+          <w:color w:val="212529"/>
+          <w:sz w:val="24"/>
+          <w:szCs w:val="24"/>
+          <w:lang w:eastAsia="es-ES"/>
+        </w:rPr>
+        <w:t>elementos</w:t>
+      </w:r>
+      <w:proofErr w:type="gramEnd"/>
+      <w:r>
+        <w:rPr>
+          <w:rFonts w:eastAsia="Times New Roman" w:cstheme="minorHAnsi"/>
+          <w:color w:val="212529"/>
+          <w:sz w:val="24"/>
+          <w:szCs w:val="24"/>
+          <w:lang w:eastAsia="es-ES"/>
+        </w:rPr>
+        <w:t xml:space="preserve"> al llegar al punto y coma separador.</w:t>
       </w:r>
     </w:p>
     <w:p>
@@ -4412,7 +4825,29 @@
           <w:szCs w:val="24"/>
           <w:lang w:eastAsia="es-ES"/>
         </w:rPr>
-        <w:t>[*.!@#$%^&amp;(){}[]:;&lt;&gt;,.?/~_+-=|\]</w:t>
+        <w:t>[*</w:t>
+      </w:r>
+      <w:proofErr w:type="gramStart"/>
+      <w:r>
+        <w:rPr>
+          <w:rFonts w:eastAsia="Times New Roman" w:cstheme="minorHAnsi"/>
+          <w:color w:val="4472C4" w:themeColor="accent1"/>
+          <w:sz w:val="24"/>
+          <w:szCs w:val="24"/>
+          <w:lang w:eastAsia="es-ES"/>
+        </w:rPr>
+        <w:t>.!@</w:t>
+      </w:r>
+      <w:proofErr w:type="gramEnd"/>
+      <w:r>
+        <w:rPr>
+          <w:rFonts w:eastAsia="Times New Roman" w:cstheme="minorHAnsi"/>
+          <w:color w:val="4472C4" w:themeColor="accent1"/>
+          <w:sz w:val="24"/>
+          <w:szCs w:val="24"/>
+          <w:lang w:eastAsia="es-ES"/>
+        </w:rPr>
+        <w:t>#$%^&amp;(){}[]:;&lt;&gt;,.?/~_+-=|\]</w:t>
       </w:r>
     </w:p>
     <w:p>
@@ -4575,7 +5010,33 @@
           <w:szCs w:val="20"/>
           <w:shd w:val="clear" w:color="auto" w:fill="F2F2F2" w:themeFill="background1" w:themeFillShade="F2"/>
         </w:rPr>
-        <w:t>(^|\\n)(?=.*[0-9])(?=.*[a-z])(?=.*[A-Z])(?=.*[*.!@$%^&amp;(){}\\[\\]:;&lt;&gt;,.?/~_+-=|\\\\]).{8,32}(;|$)</w:t>
+        <w:t>(^|</w:t>
+      </w:r>
+      <w:proofErr w:type="gramStart"/>
+      <w:r>
+        <w:rPr>
+          <w:rFonts w:ascii="Consolas" w:hAnsi="Consolas" w:cs="Consolas"/>
+          <w:b/>
+          <w:bCs/>
+          <w:color w:val="2F5496" w:themeColor="accent1" w:themeShade="BF"/>
+          <w:sz w:val="20"/>
+          <w:szCs w:val="20"/>
+          <w:shd w:val="clear" w:color="auto" w:fill="F2F2F2" w:themeFill="background1" w:themeFillShade="F2"/>
+        </w:rPr>
+        <w:t>\\n)(</w:t>
+      </w:r>
+      <w:proofErr w:type="gramEnd"/>
+      <w:r>
+        <w:rPr>
+          <w:rFonts w:ascii="Consolas" w:hAnsi="Consolas" w:cs="Consolas"/>
+          <w:b/>
+          <w:bCs/>
+          <w:color w:val="2F5496" w:themeColor="accent1" w:themeShade="BF"/>
+          <w:sz w:val="20"/>
+          <w:szCs w:val="20"/>
+          <w:shd w:val="clear" w:color="auto" w:fill="F2F2F2" w:themeFill="background1" w:themeFillShade="F2"/>
+        </w:rPr>
+        <w:t>?=.*[0-9])(?=.*[a-z])(?=.*[A-Z])(?=.*[*.!@$%^&amp;(){}\\[\\]:;&lt;&gt;,.?/~_+-=|\\\\]).{8,32}(;|$)</w:t>
       </w:r>
     </w:p>
     <w:p>
@@ -4633,7 +5094,29 @@
           <w:szCs w:val="24"/>
           <w:lang w:eastAsia="es-ES"/>
         </w:rPr>
-        <w:t xml:space="preserve"> Nos aseguramos de coger el primer elemento del listado, el resto de elementos darán comienzo en el salto de línea.</w:t>
+        <w:t xml:space="preserve"> Nos aseguramos de coger el primer elemento del listado, el resto de </w:t>
+      </w:r>
+      <w:proofErr w:type="gramStart"/>
+      <w:r>
+        <w:rPr>
+          <w:rFonts w:eastAsia="Times New Roman" w:cstheme="minorHAnsi"/>
+          <w:color w:val="212529"/>
+          <w:sz w:val="24"/>
+          <w:szCs w:val="24"/>
+          <w:lang w:eastAsia="es-ES"/>
+        </w:rPr>
+        <w:t>elementos</w:t>
+      </w:r>
+      <w:proofErr w:type="gramEnd"/>
+      <w:r>
+        <w:rPr>
+          <w:rFonts w:eastAsia="Times New Roman" w:cstheme="minorHAnsi"/>
+          <w:color w:val="212529"/>
+          <w:sz w:val="24"/>
+          <w:szCs w:val="24"/>
+          <w:lang w:eastAsia="es-ES"/>
+        </w:rPr>
+        <w:t xml:space="preserve"> darán comienzo en el salto de línea.</w:t>
       </w:r>
     </w:p>
     <w:p>
@@ -4649,6 +5132,7 @@
           <w:lang w:eastAsia="es-ES"/>
         </w:rPr>
       </w:pPr>
+      <w:proofErr w:type="gramStart"/>
       <w:r>
         <w:rPr>
           <w:rFonts w:ascii="Consolas" w:hAnsi="Consolas" w:cs="Consolas"/>
@@ -4659,7 +5143,20 @@
           <w:szCs w:val="20"/>
           <w:shd w:val="clear" w:color="auto" w:fill="F2F2F2" w:themeFill="background1" w:themeFillShade="F2"/>
         </w:rPr>
-        <w:t>(?=.*[0-9])</w:t>
+        <w:t>(?=</w:t>
+      </w:r>
+      <w:proofErr w:type="gramEnd"/>
+      <w:r>
+        <w:rPr>
+          <w:rFonts w:ascii="Consolas" w:hAnsi="Consolas" w:cs="Consolas"/>
+          <w:b/>
+          <w:bCs/>
+          <w:color w:val="2F5496" w:themeColor="accent1" w:themeShade="BF"/>
+          <w:sz w:val="20"/>
+          <w:szCs w:val="20"/>
+          <w:shd w:val="clear" w:color="auto" w:fill="F2F2F2" w:themeFill="background1" w:themeFillShade="F2"/>
+        </w:rPr>
+        <w:t>.*[0-9])</w:t>
       </w:r>
       <w:r>
         <w:rPr>
@@ -4706,6 +5203,7 @@
           <w:lang w:eastAsia="es-ES"/>
         </w:rPr>
       </w:pPr>
+      <w:proofErr w:type="gramStart"/>
       <w:r>
         <w:rPr>
           <w:rFonts w:ascii="Consolas" w:hAnsi="Consolas" w:cs="Consolas"/>
@@ -4716,7 +5214,20 @@
           <w:szCs w:val="20"/>
           <w:shd w:val="clear" w:color="auto" w:fill="F2F2F2" w:themeFill="background1" w:themeFillShade="F2"/>
         </w:rPr>
-        <w:t>(?=.*[a-z])</w:t>
+        <w:t>(?=</w:t>
+      </w:r>
+      <w:proofErr w:type="gramEnd"/>
+      <w:r>
+        <w:rPr>
+          <w:rFonts w:ascii="Consolas" w:hAnsi="Consolas" w:cs="Consolas"/>
+          <w:b/>
+          <w:bCs/>
+          <w:color w:val="2F5496" w:themeColor="accent1" w:themeShade="BF"/>
+          <w:sz w:val="20"/>
+          <w:szCs w:val="20"/>
+          <w:shd w:val="clear" w:color="auto" w:fill="F2F2F2" w:themeFill="background1" w:themeFillShade="F2"/>
+        </w:rPr>
+        <w:t>.*[a-z])</w:t>
       </w:r>
       <w:r>
         <w:rPr>
@@ -4764,6 +5275,7 @@
           <w:lang w:eastAsia="es-ES"/>
         </w:rPr>
       </w:pPr>
+      <w:proofErr w:type="gramStart"/>
       <w:r>
         <w:rPr>
           <w:rFonts w:ascii="Consolas" w:hAnsi="Consolas" w:cs="Consolas"/>
@@ -4774,7 +5286,20 @@
           <w:szCs w:val="20"/>
           <w:shd w:val="clear" w:color="auto" w:fill="F2F2F2" w:themeFill="background1" w:themeFillShade="F2"/>
         </w:rPr>
-        <w:t>(?=.*[A-Z])</w:t>
+        <w:t>(?=</w:t>
+      </w:r>
+      <w:proofErr w:type="gramEnd"/>
+      <w:r>
+        <w:rPr>
+          <w:rFonts w:ascii="Consolas" w:hAnsi="Consolas" w:cs="Consolas"/>
+          <w:b/>
+          <w:bCs/>
+          <w:color w:val="2F5496" w:themeColor="accent1" w:themeShade="BF"/>
+          <w:sz w:val="20"/>
+          <w:szCs w:val="20"/>
+          <w:shd w:val="clear" w:color="auto" w:fill="F2F2F2" w:themeFill="background1" w:themeFillShade="F2"/>
+        </w:rPr>
+        <w:t>.*[A-Z])</w:t>
       </w:r>
       <w:r>
         <w:rPr>
@@ -4880,6 +5405,7 @@
           <w:lang w:eastAsia="es-ES"/>
         </w:rPr>
       </w:pPr>
+      <w:proofErr w:type="gramStart"/>
       <w:r>
         <w:rPr>
           <w:rFonts w:eastAsia="Times New Roman" w:cstheme="minorHAnsi"/>
@@ -4903,6 +5429,7 @@
         </w:rPr>
         <w:t>{</w:t>
       </w:r>
+      <w:proofErr w:type="gramEnd"/>
       <w:r>
         <w:rPr>
           <w:rFonts w:ascii="Consolas" w:hAnsi="Consolas" w:cs="Consolas"/>
@@ -5036,7 +5563,29 @@
           <w:szCs w:val="24"/>
           <w:lang w:eastAsia="es-ES"/>
         </w:rPr>
-        <w:t xml:space="preserve"> Nos aseguramos de coger el último elemento del listado y de dar por terminado el resto de elementos al llegar al punto y coma separador.</w:t>
+        <w:t xml:space="preserve"> Nos aseguramos de coger el último elemento del listado y de dar por terminado el resto de </w:t>
+      </w:r>
+      <w:proofErr w:type="gramStart"/>
+      <w:r>
+        <w:rPr>
+          <w:rFonts w:eastAsia="Times New Roman" w:cstheme="minorHAnsi"/>
+          <w:color w:val="212529"/>
+          <w:sz w:val="24"/>
+          <w:szCs w:val="24"/>
+          <w:lang w:eastAsia="es-ES"/>
+        </w:rPr>
+        <w:t>elementos</w:t>
+      </w:r>
+      <w:proofErr w:type="gramEnd"/>
+      <w:r>
+        <w:rPr>
+          <w:rFonts w:eastAsia="Times New Roman" w:cstheme="minorHAnsi"/>
+          <w:color w:val="212529"/>
+          <w:sz w:val="24"/>
+          <w:szCs w:val="24"/>
+          <w:lang w:eastAsia="es-ES"/>
+        </w:rPr>
+        <w:t xml:space="preserve"> al llegar al punto y coma separador.</w:t>
       </w:r>
     </w:p>
     <w:p>
@@ -5396,9 +5945,23 @@
           <w:szCs w:val="20"/>
           <w:shd w:val="clear" w:color="auto" w:fill="F2F2F2" w:themeFill="background1" w:themeFillShade="F2"/>
         </w:rPr>
-        <w:t>"(^|\\W)(</w:t>
+        <w:t>"(^|</w:t>
+      </w:r>
+      <w:proofErr w:type="gramStart"/>
+      <w:r>
+        <w:rPr>
+          <w:rFonts w:ascii="Consolas" w:hAnsi="Consolas" w:cs="Consolas"/>
+          <w:b/>
+          <w:bCs/>
+          <w:color w:val="2F5496" w:themeColor="accent1" w:themeShade="BF"/>
+          <w:sz w:val="20"/>
+          <w:szCs w:val="20"/>
+          <w:shd w:val="clear" w:color="auto" w:fill="F2F2F2" w:themeFill="background1" w:themeFillShade="F2"/>
+        </w:rPr>
+        <w:t>\\W)(</w:t>
       </w:r>
       <w:proofErr w:type="spellStart"/>
+      <w:proofErr w:type="gramEnd"/>
       <w:r>
         <w:rPr>
           <w:rFonts w:ascii="Consolas" w:hAnsi="Consolas" w:cs="Consolas"/>
@@ -5534,7 +6097,29 @@
           <w:szCs w:val="24"/>
           <w:lang w:eastAsia="es-ES"/>
         </w:rPr>
-        <w:t xml:space="preserve"> Nos aseguramos de coger la primera palabra de la línea, el resto de palabras estarán siempre precedidas por algún signo de puntuación, espaciados…</w:t>
+        <w:t xml:space="preserve"> Nos aseguramos de coger la primera palabra de la línea, el resto de </w:t>
+      </w:r>
+      <w:proofErr w:type="gramStart"/>
+      <w:r>
+        <w:rPr>
+          <w:rFonts w:eastAsia="Times New Roman" w:cstheme="minorHAnsi"/>
+          <w:color w:val="212529"/>
+          <w:sz w:val="24"/>
+          <w:szCs w:val="24"/>
+          <w:lang w:eastAsia="es-ES"/>
+        </w:rPr>
+        <w:t>palabras</w:t>
+      </w:r>
+      <w:proofErr w:type="gramEnd"/>
+      <w:r>
+        <w:rPr>
+          <w:rFonts w:eastAsia="Times New Roman" w:cstheme="minorHAnsi"/>
+          <w:color w:val="212529"/>
+          <w:sz w:val="24"/>
+          <w:szCs w:val="24"/>
+          <w:lang w:eastAsia="es-ES"/>
+        </w:rPr>
+        <w:t xml:space="preserve"> estarán siempre precedidas por algún signo de puntuación, espaciados…</w:t>
       </w:r>
     </w:p>
     <w:p>
@@ -5737,7 +6322,29 @@
           <w:szCs w:val="24"/>
           <w:lang w:eastAsia="es-ES"/>
         </w:rPr>
-        <w:t xml:space="preserve"> Nos aseguramos de coger la última palabra de la línea, el resto de palabras finalizarán al aparecer algún signo de puntuación, espaciados…</w:t>
+        <w:t xml:space="preserve"> Nos aseguramos de coger la última palabra de la línea, el resto de </w:t>
+      </w:r>
+      <w:proofErr w:type="gramStart"/>
+      <w:r>
+        <w:rPr>
+          <w:rFonts w:eastAsia="Times New Roman" w:cstheme="minorHAnsi"/>
+          <w:color w:val="212529"/>
+          <w:sz w:val="24"/>
+          <w:szCs w:val="24"/>
+          <w:lang w:eastAsia="es-ES"/>
+        </w:rPr>
+        <w:t>palabras</w:t>
+      </w:r>
+      <w:proofErr w:type="gramEnd"/>
+      <w:r>
+        <w:rPr>
+          <w:rFonts w:eastAsia="Times New Roman" w:cstheme="minorHAnsi"/>
+          <w:color w:val="212529"/>
+          <w:sz w:val="24"/>
+          <w:szCs w:val="24"/>
+          <w:lang w:eastAsia="es-ES"/>
+        </w:rPr>
+        <w:t xml:space="preserve"> finalizarán al aparecer algún signo de puntuación, espaciados…</w:t>
       </w:r>
     </w:p>
     <w:p>
@@ -6457,7 +7064,33 @@
           <w:shd w:val="clear" w:color="auto" w:fill="F2F2F2" w:themeFill="background1" w:themeFillShade="F2"/>
         </w:rPr>
         <w:lastRenderedPageBreak/>
-        <w:t>"\\$[0-9]*,[0-9]*\\r"</w:t>
+        <w:t>"\\$[0-9]</w:t>
+      </w:r>
+      <w:proofErr w:type="gramStart"/>
+      <w:r>
+        <w:rPr>
+          <w:rFonts w:ascii="Consolas" w:hAnsi="Consolas" w:cs="Consolas"/>
+          <w:b/>
+          <w:bCs/>
+          <w:color w:val="2F5496" w:themeColor="accent1" w:themeShade="BF"/>
+          <w:sz w:val="20"/>
+          <w:szCs w:val="20"/>
+          <w:shd w:val="clear" w:color="auto" w:fill="F2F2F2" w:themeFill="background1" w:themeFillShade="F2"/>
+        </w:rPr>
+        <w:t>*,[</w:t>
+      </w:r>
+      <w:proofErr w:type="gramEnd"/>
+      <w:r>
+        <w:rPr>
+          <w:rFonts w:ascii="Consolas" w:hAnsi="Consolas" w:cs="Consolas"/>
+          <w:b/>
+          <w:bCs/>
+          <w:color w:val="2F5496" w:themeColor="accent1" w:themeShade="BF"/>
+          <w:sz w:val="20"/>
+          <w:szCs w:val="20"/>
+          <w:shd w:val="clear" w:color="auto" w:fill="F2F2F2" w:themeFill="background1" w:themeFillShade="F2"/>
+        </w:rPr>
+        <w:t>0-9]*\\r"</w:t>
       </w:r>
     </w:p>
     <w:p>
@@ -6786,8 +7419,9 @@
           <w:szCs w:val="20"/>
           <w:shd w:val="clear" w:color="auto" w:fill="F2F2F2" w:themeFill="background1" w:themeFillShade="F2"/>
         </w:rPr>
-        <w:t>€\\s</w:t>
-      </w:r>
+        <w:t>€</w:t>
+      </w:r>
+      <w:proofErr w:type="gramStart"/>
       <w:r>
         <w:rPr>
           <w:rFonts w:ascii="Consolas" w:hAnsi="Consolas" w:cs="Consolas"/>
@@ -6798,7 +7432,32 @@
           <w:szCs w:val="20"/>
           <w:shd w:val="clear" w:color="auto" w:fill="F2F2F2" w:themeFill="background1" w:themeFillShade="F2"/>
         </w:rPr>
-        <w:t>[0-9]*,[0-9]*\\r"</w:t>
+        <w:t>\\s</w:t>
+      </w:r>
+      <w:r>
+        <w:rPr>
+          <w:rFonts w:ascii="Consolas" w:hAnsi="Consolas" w:cs="Consolas"/>
+          <w:b/>
+          <w:bCs/>
+          <w:color w:val="2F5496" w:themeColor="accent1" w:themeShade="BF"/>
+          <w:sz w:val="20"/>
+          <w:szCs w:val="20"/>
+          <w:shd w:val="clear" w:color="auto" w:fill="F2F2F2" w:themeFill="background1" w:themeFillShade="F2"/>
+        </w:rPr>
+        <w:t>[</w:t>
+      </w:r>
+      <w:proofErr w:type="gramEnd"/>
+      <w:r>
+        <w:rPr>
+          <w:rFonts w:ascii="Consolas" w:hAnsi="Consolas" w:cs="Consolas"/>
+          <w:b/>
+          <w:bCs/>
+          <w:color w:val="2F5496" w:themeColor="accent1" w:themeShade="BF"/>
+          <w:sz w:val="20"/>
+          <w:szCs w:val="20"/>
+          <w:shd w:val="clear" w:color="auto" w:fill="F2F2F2" w:themeFill="background1" w:themeFillShade="F2"/>
+        </w:rPr>
+        <w:t>0-9]*,[0-9]*\\r"</w:t>
       </w:r>
     </w:p>
     <w:p>
@@ -7077,6 +7736,7 @@
         </w:rPr>
         <w:t>"</w:t>
       </w:r>
+      <w:proofErr w:type="gramStart"/>
       <w:r>
         <w:rPr>
           <w:rFonts w:ascii="Consolas" w:hAnsi="Consolas" w:cs="Consolas"/>
@@ -7099,7 +7759,20 @@
           <w:szCs w:val="20"/>
           <w:shd w:val="clear" w:color="auto" w:fill="F2F2F2" w:themeFill="background1" w:themeFillShade="F2"/>
         </w:rPr>
-        <w:t>[0-9]*,[0-9]*\\r"</w:t>
+        <w:t>[</w:t>
+      </w:r>
+      <w:proofErr w:type="gramEnd"/>
+      <w:r>
+        <w:rPr>
+          <w:rFonts w:ascii="Consolas" w:hAnsi="Consolas" w:cs="Consolas"/>
+          <w:b/>
+          <w:bCs/>
+          <w:color w:val="2F5496" w:themeColor="accent1" w:themeShade="BF"/>
+          <w:sz w:val="20"/>
+          <w:szCs w:val="20"/>
+          <w:shd w:val="clear" w:color="auto" w:fill="F2F2F2" w:themeFill="background1" w:themeFillShade="F2"/>
+        </w:rPr>
+        <w:t>0-9]*,[0-9]*\\r"</w:t>
       </w:r>
     </w:p>
     <w:p>
@@ -7461,15 +8134,27 @@
           <w:lang w:eastAsia="es-ES"/>
         </w:rPr>
       </w:pPr>
-      <w:r>
-        <w:rPr>
-          <w:rFonts w:eastAsia="Times New Roman" w:cstheme="minorHAnsi"/>
-          <w:color w:val="212529"/>
-          <w:sz w:val="24"/>
-          <w:szCs w:val="24"/>
-          <w:lang w:eastAsia="es-ES"/>
-        </w:rPr>
-        <w:t>Total ingresado en euros: 98126.04999999997 €</w:t>
+      <w:proofErr w:type="gramStart"/>
+      <w:r>
+        <w:rPr>
+          <w:rFonts w:eastAsia="Times New Roman" w:cstheme="minorHAnsi"/>
+          <w:color w:val="212529"/>
+          <w:sz w:val="24"/>
+          <w:szCs w:val="24"/>
+          <w:lang w:eastAsia="es-ES"/>
+        </w:rPr>
+        <w:t>Total</w:t>
+      </w:r>
+      <w:proofErr w:type="gramEnd"/>
+      <w:r>
+        <w:rPr>
+          <w:rFonts w:eastAsia="Times New Roman" w:cstheme="minorHAnsi"/>
+          <w:color w:val="212529"/>
+          <w:sz w:val="24"/>
+          <w:szCs w:val="24"/>
+          <w:lang w:eastAsia="es-ES"/>
+        </w:rPr>
+        <w:t xml:space="preserve"> ingresado en euros: 98126.04999999997 €</w:t>
       </w:r>
       <w:r>
         <w:rPr>
@@ -7495,15 +8180,27 @@
           <w:lang w:eastAsia="es-ES"/>
         </w:rPr>
       </w:pPr>
-      <w:r>
-        <w:rPr>
-          <w:rFonts w:eastAsia="Times New Roman" w:cstheme="minorHAnsi"/>
-          <w:color w:val="212529"/>
-          <w:sz w:val="24"/>
-          <w:szCs w:val="24"/>
-          <w:lang w:eastAsia="es-ES"/>
-        </w:rPr>
-        <w:t>Total ingresado en dólares: 91325.85999999997 $</w:t>
+      <w:proofErr w:type="gramStart"/>
+      <w:r>
+        <w:rPr>
+          <w:rFonts w:eastAsia="Times New Roman" w:cstheme="minorHAnsi"/>
+          <w:color w:val="212529"/>
+          <w:sz w:val="24"/>
+          <w:szCs w:val="24"/>
+          <w:lang w:eastAsia="es-ES"/>
+        </w:rPr>
+        <w:t>Total</w:t>
+      </w:r>
+      <w:proofErr w:type="gramEnd"/>
+      <w:r>
+        <w:rPr>
+          <w:rFonts w:eastAsia="Times New Roman" w:cstheme="minorHAnsi"/>
+          <w:color w:val="212529"/>
+          <w:sz w:val="24"/>
+          <w:szCs w:val="24"/>
+          <w:lang w:eastAsia="es-ES"/>
+        </w:rPr>
+        <w:t xml:space="preserve"> ingresado en dólares: 91325.85999999997 $</w:t>
       </w:r>
       <w:r>
         <w:rPr>
@@ -7529,15 +8226,27 @@
           <w:lang w:eastAsia="es-ES"/>
         </w:rPr>
       </w:pPr>
-      <w:r>
-        <w:rPr>
-          <w:rFonts w:eastAsia="Times New Roman" w:cstheme="minorHAnsi"/>
-          <w:color w:val="212529"/>
-          <w:sz w:val="24"/>
-          <w:szCs w:val="24"/>
-          <w:lang w:eastAsia="es-ES"/>
-        </w:rPr>
-        <w:t>Total ingresado en libras: 16422.260000000002 £</w:t>
+      <w:proofErr w:type="gramStart"/>
+      <w:r>
+        <w:rPr>
+          <w:rFonts w:eastAsia="Times New Roman" w:cstheme="minorHAnsi"/>
+          <w:color w:val="212529"/>
+          <w:sz w:val="24"/>
+          <w:szCs w:val="24"/>
+          <w:lang w:eastAsia="es-ES"/>
+        </w:rPr>
+        <w:t>Total</w:t>
+      </w:r>
+      <w:proofErr w:type="gramEnd"/>
+      <w:r>
+        <w:rPr>
+          <w:rFonts w:eastAsia="Times New Roman" w:cstheme="minorHAnsi"/>
+          <w:color w:val="212529"/>
+          <w:sz w:val="24"/>
+          <w:szCs w:val="24"/>
+          <w:lang w:eastAsia="es-ES"/>
+        </w:rPr>
+        <w:t xml:space="preserve"> ingresado en libras: 16422.260000000002 £</w:t>
       </w:r>
       <w:r>
         <w:rPr>
@@ -7895,7 +8604,31 @@
           <w:sz w:val="20"/>
           <w:szCs w:val="20"/>
         </w:rPr>
-        <w:t>"^[0-9]{4}\s[A-Z]{3}$"</w:t>
+        <w:t>"^[0-9]{</w:t>
+      </w:r>
+      <w:proofErr w:type="gramStart"/>
+      <w:r>
+        <w:rPr>
+          <w:rFonts w:ascii="Consolas" w:hAnsi="Consolas" w:cs="Consolas"/>
+          <w:b/>
+          <w:bCs/>
+          <w:color w:val="2F5496" w:themeColor="accent1" w:themeShade="BF"/>
+          <w:sz w:val="20"/>
+          <w:szCs w:val="20"/>
+        </w:rPr>
+        <w:t>4}\</w:t>
+      </w:r>
+      <w:proofErr w:type="gramEnd"/>
+      <w:r>
+        <w:rPr>
+          <w:rFonts w:ascii="Consolas" w:hAnsi="Consolas" w:cs="Consolas"/>
+          <w:b/>
+          <w:bCs/>
+          <w:color w:val="2F5496" w:themeColor="accent1" w:themeShade="BF"/>
+          <w:sz w:val="20"/>
+          <w:szCs w:val="20"/>
+        </w:rPr>
+        <w:t>s[A-Z]{3}$"</w:t>
       </w:r>
     </w:p>
     <w:p>
@@ -7950,7 +8683,31 @@
           <w:sz w:val="20"/>
           <w:szCs w:val="20"/>
         </w:rPr>
-        <w:t xml:space="preserve">"^[A-Z]{1}\s[0-9]{4}\s[A-Z]{2}$"  </w:t>
+        <w:t>"^[A-Z]{</w:t>
+      </w:r>
+      <w:proofErr w:type="gramStart"/>
+      <w:r>
+        <w:rPr>
+          <w:rFonts w:ascii="Consolas" w:hAnsi="Consolas" w:cs="Consolas"/>
+          <w:b/>
+          <w:bCs/>
+          <w:color w:val="2F5496" w:themeColor="accent1" w:themeShade="BF"/>
+          <w:sz w:val="20"/>
+          <w:szCs w:val="20"/>
+        </w:rPr>
+        <w:t>1}\</w:t>
+      </w:r>
+      <w:proofErr w:type="gramEnd"/>
+      <w:r>
+        <w:rPr>
+          <w:rFonts w:ascii="Consolas" w:hAnsi="Consolas" w:cs="Consolas"/>
+          <w:b/>
+          <w:bCs/>
+          <w:color w:val="2F5496" w:themeColor="accent1" w:themeShade="BF"/>
+          <w:sz w:val="20"/>
+          <w:szCs w:val="20"/>
+        </w:rPr>
+        <w:t xml:space="preserve">s[0-9]{4}\s[A-Z]{2}$"  </w:t>
       </w:r>
     </w:p>
     <w:p>
@@ -8224,7 +8981,31 @@
           <w:sz w:val="20"/>
           <w:szCs w:val="20"/>
         </w:rPr>
-        <w:t>"^([\\w-]+\\.)*?[\\w-]+@[\\w-]+\\.([\\w-]+\\.)*?[\\w]+$"</w:t>
+        <w:t>"^([\\w-]+\\</w:t>
+      </w:r>
+      <w:proofErr w:type="gramStart"/>
+      <w:r>
+        <w:rPr>
+          <w:rFonts w:ascii="Consolas" w:hAnsi="Consolas" w:cs="Consolas"/>
+          <w:b/>
+          <w:bCs/>
+          <w:color w:val="2F5496" w:themeColor="accent1" w:themeShade="BF"/>
+          <w:sz w:val="20"/>
+          <w:szCs w:val="20"/>
+        </w:rPr>
+        <w:t>.)*</w:t>
+      </w:r>
+      <w:proofErr w:type="gramEnd"/>
+      <w:r>
+        <w:rPr>
+          <w:rFonts w:ascii="Consolas" w:hAnsi="Consolas" w:cs="Consolas"/>
+          <w:b/>
+          <w:bCs/>
+          <w:color w:val="2F5496" w:themeColor="accent1" w:themeShade="BF"/>
+          <w:sz w:val="20"/>
+          <w:szCs w:val="20"/>
+        </w:rPr>
+        <w:t>?[\\w-]+@[\\w-]+\\.([\\w-]+\\.)*?[\\w]+$"</w:t>
       </w:r>
     </w:p>
     <w:p>
@@ -8300,7 +9081,29 @@
           <w:szCs w:val="24"/>
           <w:lang w:eastAsia="es-ES"/>
         </w:rPr>
-        <w:t xml:space="preserve"> Intenta desarrollar el programa de censura de chat de videojuegos como el Lol. Se pedirán mensajes por Scanner y el programa detectará si se trata de malas palabras o insultos y los sustituirá por asteriscos (puta --&gt; **** , gilipollas --&gt; **********). Una vez comprobado el mensaje y censurado si hace falta se imprimirá en nuestro "chat".</w:t>
+        <w:t xml:space="preserve"> Intenta desarrollar el programa de censura de chat de videojuegos como el Lol. Se pedirán mensajes por Scanner y el programa detectará si se trata de malas palabras o insultos y los sustituirá por asteriscos (puta --&gt; ***</w:t>
+      </w:r>
+      <w:proofErr w:type="gramStart"/>
+      <w:r>
+        <w:rPr>
+          <w:rFonts w:eastAsia="Times New Roman" w:cstheme="minorHAnsi"/>
+          <w:color w:val="212529"/>
+          <w:sz w:val="24"/>
+          <w:szCs w:val="24"/>
+          <w:lang w:eastAsia="es-ES"/>
+        </w:rPr>
+        <w:t>* ,</w:t>
+      </w:r>
+      <w:proofErr w:type="gramEnd"/>
+      <w:r>
+        <w:rPr>
+          <w:rFonts w:eastAsia="Times New Roman" w:cstheme="minorHAnsi"/>
+          <w:color w:val="212529"/>
+          <w:sz w:val="24"/>
+          <w:szCs w:val="24"/>
+          <w:lang w:eastAsia="es-ES"/>
+        </w:rPr>
+        <w:t xml:space="preserve"> gilipollas --&gt; **********). Una vez comprobado el mensaje y censurado si hace falta se imprimirá en nuestro "chat".</w:t>
       </w:r>
     </w:p>
     <w:p>
@@ -8371,7 +9174,31 @@
           <w:sz w:val="20"/>
           <w:szCs w:val="20"/>
         </w:rPr>
-        <w:t>"put.|put..|coño|gilipoll..|cancer|nigga|nigger|subnormal|polla|retrasado|retard|sida|tumor"</w:t>
+        <w:t>"</w:t>
+      </w:r>
+      <w:proofErr w:type="gramStart"/>
+      <w:r>
+        <w:rPr>
+          <w:rFonts w:ascii="Consolas" w:hAnsi="Consolas" w:cs="Consolas"/>
+          <w:b/>
+          <w:bCs/>
+          <w:color w:val="2F5496" w:themeColor="accent1" w:themeShade="BF"/>
+          <w:sz w:val="20"/>
+          <w:szCs w:val="20"/>
+        </w:rPr>
+        <w:t>put.|</w:t>
+      </w:r>
+      <w:proofErr w:type="gramEnd"/>
+      <w:r>
+        <w:rPr>
+          <w:rFonts w:ascii="Consolas" w:hAnsi="Consolas" w:cs="Consolas"/>
+          <w:b/>
+          <w:bCs/>
+          <w:color w:val="2F5496" w:themeColor="accent1" w:themeShade="BF"/>
+          <w:sz w:val="20"/>
+          <w:szCs w:val="20"/>
+        </w:rPr>
+        <w:t>put..|coño|gilipoll..|cancer|nigga|nigger|subnormal|polla|retrasado|retard|sida|tumor"</w:t>
       </w:r>
     </w:p>
     <w:p>
@@ -8770,6 +9597,131 @@
             <w:lang w:eastAsia="es-ES"/>
           </w:rPr>
           <w:t>https://www.youtube.com/channel/UCEzsgYrYzOCOcwmjhu_pngw</w:t>
+        </w:r>
+      </w:hyperlink>
+    </w:p>
+    <w:p>
+      <w:pPr>
+        <w:shd w:val="clear" w:color="auto" w:fill="FFFFFF"/>
+        <w:spacing w:before="100" w:beforeAutospacing="1" w:after="100" w:afterAutospacing="1" w:line="240" w:lineRule="auto"/>
+        <w:rPr>
+          <w:rFonts w:eastAsia="Times New Roman" w:cstheme="minorHAnsi"/>
+          <w:color w:val="212529"/>
+          <w:sz w:val="24"/>
+          <w:szCs w:val="24"/>
+          <w:lang w:eastAsia="es-ES"/>
+        </w:rPr>
+      </w:pPr>
+      <w:hyperlink r:id="rId24" w:history="1">
+        <w:r>
+          <w:rPr>
+            <w:rStyle w:val="Hipervnculo"/>
+            <w:rFonts w:eastAsia="Times New Roman" w:cstheme="minorHAnsi"/>
+            <w:sz w:val="24"/>
+            <w:szCs w:val="24"/>
+            <w:lang w:eastAsia="es-ES"/>
+          </w:rPr>
+          <w:t>https://es.ichlese.at/java-regex-what-are-regular-expressions</w:t>
+        </w:r>
+      </w:hyperlink>
+    </w:p>
+    <w:p>
+      <w:pPr>
+        <w:shd w:val="clear" w:color="auto" w:fill="FFFFFF"/>
+        <w:spacing w:before="100" w:beforeAutospacing="1" w:after="100" w:afterAutospacing="1" w:line="240" w:lineRule="auto"/>
+        <w:rPr>
+          <w:rFonts w:eastAsia="Times New Roman" w:cstheme="minorHAnsi"/>
+          <w:color w:val="212529"/>
+          <w:sz w:val="24"/>
+          <w:szCs w:val="24"/>
+          <w:lang w:eastAsia="es-ES"/>
+        </w:rPr>
+      </w:pPr>
+      <w:hyperlink r:id="rId25" w:history="1">
+        <w:r>
+          <w:rPr>
+            <w:rStyle w:val="Hipervnculo"/>
+            <w:rFonts w:eastAsia="Times New Roman" w:cstheme="minorHAnsi"/>
+            <w:sz w:val="24"/>
+            <w:szCs w:val="24"/>
+            <w:lang w:eastAsia="es-ES"/>
+          </w:rPr>
+          <w:t>https://es.myservername.com/java-regex-tutorial-with-regular-expression-examples</w:t>
+        </w:r>
+      </w:hyperlink>
+    </w:p>
+    <w:p>
+      <w:pPr>
+        <w:shd w:val="clear" w:color="auto" w:fill="FFFFFF"/>
+        <w:spacing w:before="100" w:beforeAutospacing="1" w:after="100" w:afterAutospacing="1" w:line="240" w:lineRule="auto"/>
+        <w:rPr>
+          <w:rFonts w:eastAsia="Times New Roman" w:cstheme="minorHAnsi"/>
+          <w:color w:val="212529"/>
+          <w:sz w:val="24"/>
+          <w:szCs w:val="24"/>
+          <w:lang w:eastAsia="es-ES"/>
+        </w:rPr>
+      </w:pPr>
+      <w:hyperlink r:id="rId26" w:history="1">
+        <w:r>
+          <w:rPr>
+            <w:rStyle w:val="Hipervnculo"/>
+            <w:rFonts w:eastAsia="Times New Roman" w:cstheme="minorHAnsi"/>
+            <w:sz w:val="24"/>
+            <w:szCs w:val="24"/>
+            <w:lang w:eastAsia="es-ES"/>
+          </w:rPr>
+          <w:t>https://aukera.es/blog/imagenes/cheat-sheet-expresiones-regulares-aukera-ga-gtm.pdf</w:t>
+        </w:r>
+      </w:hyperlink>
+    </w:p>
+    <w:p>
+      <w:pPr>
+        <w:shd w:val="clear" w:color="auto" w:fill="FFFFFF"/>
+        <w:spacing w:before="100" w:beforeAutospacing="1" w:after="100" w:afterAutospacing="1" w:line="240" w:lineRule="auto"/>
+        <w:rPr>
+          <w:rFonts w:eastAsia="Times New Roman" w:cstheme="minorHAnsi"/>
+          <w:color w:val="212529"/>
+          <w:sz w:val="24"/>
+          <w:szCs w:val="24"/>
+          <w:lang w:eastAsia="es-ES"/>
+        </w:rPr>
+      </w:pPr>
+      <w:hyperlink r:id="rId27" w:history="1">
+        <w:r>
+          <w:rPr>
+            <w:rStyle w:val="Hipervnculo"/>
+            <w:rFonts w:eastAsia="Times New Roman" w:cstheme="minorHAnsi"/>
+            <w:sz w:val="24"/>
+            <w:szCs w:val="24"/>
+            <w:lang w:eastAsia="es-ES"/>
+          </w:rPr>
+          <w:t>https://docs.oracle.com/javase/7/docs/api/java/util/regex/Pattern.html</w:t>
+        </w:r>
+      </w:hyperlink>
+    </w:p>
+    <w:p>
+      <w:pPr>
+        <w:shd w:val="clear" w:color="auto" w:fill="FFFFFF"/>
+        <w:spacing w:before="100" w:beforeAutospacing="1" w:after="100" w:afterAutospacing="1" w:line="240" w:lineRule="auto"/>
+        <w:rPr>
+          <w:rFonts w:eastAsia="Times New Roman" w:cstheme="minorHAnsi"/>
+          <w:color w:val="212529"/>
+          <w:sz w:val="24"/>
+          <w:szCs w:val="24"/>
+          <w:lang w:eastAsia="es-ES"/>
+        </w:rPr>
+      </w:pPr>
+      <w:hyperlink r:id="rId28" w:history="1">
+        <w:r>
+          <w:rPr>
+            <w:rStyle w:val="Hipervnculo"/>
+            <w:rFonts w:eastAsia="Times New Roman" w:cstheme="minorHAnsi"/>
+            <w:sz w:val="24"/>
+            <w:szCs w:val="24"/>
+            <w:lang w:eastAsia="es-ES"/>
+          </w:rPr>
+          <w:t>https://www.w3schools.com/java/java_regex.asp</w:t>
         </w:r>
       </w:hyperlink>
     </w:p>

</xml_diff>